<commit_message>
Updated Research Report.docx Started writing the project plan.
</commit_message>
<xml_diff>
--- a/Research Report.docx
+++ b/Research Report.docx
@@ -4,801 +4,308 @@
   <w:body>
     <w:sdt>
       <w:sdtPr>
-        <w:id w:val="-471977943"/>
+        <w:rPr>
+          <w:rFonts w:asciiTheme="majorHAnsi" w:eastAsiaTheme="majorEastAsia" w:hAnsiTheme="majorHAnsi" w:cstheme="majorBidi"/>
+          <w:caps/>
+        </w:rPr>
+        <w:id w:val="2133214182"/>
         <w:docPartObj>
           <w:docPartGallery w:val="Cover Pages"/>
           <w:docPartUnique/>
         </w:docPartObj>
       </w:sdtPr>
-      <w:sdtEndPr/>
+      <w:sdtEndPr>
+        <w:rPr>
+          <w:rFonts w:ascii="Times New Roman" w:eastAsiaTheme="minorHAnsi" w:hAnsi="Times New Roman" w:cs="Arial"/>
+          <w:caps w:val="0"/>
+          <w:sz w:val="24"/>
+          <w:szCs w:val="24"/>
+          <w:lang w:val="en-GB" w:eastAsia="en-US"/>
+        </w:rPr>
+      </w:sdtEndPr>
       <w:sdtContent>
-        <w:p>
-          <w:r>
-            <w:rPr>
-              <w:noProof/>
-              <w:lang w:eastAsia="en-GB"/>
-            </w:rPr>
-            <mc:AlternateContent>
-              <mc:Choice Requires="wps">
-                <w:drawing>
-                  <wp:anchor distT="0" distB="0" distL="114300" distR="114300" simplePos="0" relativeHeight="251660288" behindDoc="1" locked="0" layoutInCell="1" allowOverlap="1" wp14:anchorId="71EC0A83" wp14:editId="075C2693">
-                    <wp:simplePos x="0" y="0"/>
-                    <wp:positionH relativeFrom="margin">
-                      <wp:align>center</wp:align>
-                    </wp:positionH>
-                    <mc:AlternateContent>
-                      <mc:Choice Requires="wp14">
-                        <wp:positionV relativeFrom="margin">
-                          <wp14:pctPosVOffset>-5000</wp14:pctPosVOffset>
-                        </wp:positionV>
-                      </mc:Choice>
-                      <mc:Fallback>
-                        <wp:positionV relativeFrom="page">
-                          <wp:posOffset>471805</wp:posOffset>
-                        </wp:positionV>
-                      </mc:Fallback>
-                    </mc:AlternateContent>
-                    <wp:extent cx="6537960" cy="5349240"/>
-                    <wp:effectExtent l="0" t="0" r="0" b="0"/>
-                    <wp:wrapNone/>
-                    <wp:docPr id="382" name="Rectangle 6"/>
-                    <wp:cNvGraphicFramePr>
-                      <a:graphicFrameLocks xmlns:a="http://schemas.openxmlformats.org/drawingml/2006/main"/>
-                    </wp:cNvGraphicFramePr>
-                    <a:graphic xmlns:a="http://schemas.openxmlformats.org/drawingml/2006/main">
-                      <a:graphicData uri="http://schemas.microsoft.com/office/word/2010/wordprocessingShape">
-                        <wps:wsp>
-                          <wps:cNvSpPr>
-                            <a:spLocks noChangeArrowheads="1"/>
-                          </wps:cNvSpPr>
-                          <wps:spPr bwMode="auto">
-                            <a:xfrm>
-                              <a:off x="0" y="0"/>
-                              <a:ext cx="6537960" cy="5349240"/>
-                            </a:xfrm>
-                            <a:prstGeom prst="rect">
-                              <a:avLst/>
-                            </a:prstGeom>
-                            <a:extLst>
-                              <a:ext uri="{53640926-AAD7-44D8-BBD7-CCE9431645EC}">
-                                <a14:shadowObscured xmlns:a14="http://schemas.microsoft.com/office/drawing/2010/main" val="1"/>
-                              </a:ext>
-                            </a:extLst>
-                          </wps:spPr>
-                          <wps:style>
-                            <a:lnRef idx="0">
-                              <a:scrgbClr r="0" g="0" b="0"/>
-                            </a:lnRef>
-                            <a:fillRef idx="1003">
-                              <a:schemeClr val="dk1"/>
-                            </a:fillRef>
-                            <a:effectRef idx="0">
-                              <a:scrgbClr r="0" g="0" b="0"/>
-                            </a:effectRef>
-                            <a:fontRef idx="major"/>
-                          </wps:style>
-                          <wps:txbx>
-                            <w:txbxContent>
-                              <w:sdt>
-                                <w:sdtPr>
-                                  <w:rPr>
-                                    <w:rFonts w:asciiTheme="majorHAnsi" w:eastAsiaTheme="majorEastAsia" w:hAnsiTheme="majorHAnsi" w:cstheme="majorBidi"/>
-                                    <w:color w:val="FFFFFF" w:themeColor="background1"/>
-                                    <w:sz w:val="84"/>
-                                    <w:szCs w:val="72"/>
-                                  </w:rPr>
-                                  <w:alias w:val="Title"/>
-                                  <w:id w:val="1550341699"/>
-                                  <w:dataBinding w:prefixMappings="xmlns:ns0='http://schemas.openxmlformats.org/package/2006/metadata/core-properties' xmlns:ns1='http://purl.org/dc/elements/1.1/'" w:xpath="/ns0:coreProperties[1]/ns1:title[1]" w:storeItemID="{6C3C8BC8-F283-45AE-878A-BAB7291924A1}"/>
-                                  <w:text/>
-                                </w:sdtPr>
-                                <w:sdtEndPr/>
-                                <w:sdtContent>
-                                  <w:p>
-                                    <w:pPr>
-                                      <w:pStyle w:val="NoSpacing"/>
-                                      <w:rPr>
-                                        <w:rFonts w:asciiTheme="majorHAnsi" w:eastAsiaTheme="majorEastAsia" w:hAnsiTheme="majorHAnsi" w:cstheme="majorBidi"/>
-                                        <w:color w:val="FFFFFF" w:themeColor="background1"/>
-                                        <w:sz w:val="84"/>
-                                        <w:szCs w:val="72"/>
-                                      </w:rPr>
-                                    </w:pPr>
-                                    <w:r>
-                                      <w:rPr>
-                                        <w:rFonts w:asciiTheme="majorHAnsi" w:eastAsiaTheme="majorEastAsia" w:hAnsiTheme="majorHAnsi" w:cstheme="majorBidi"/>
-                                        <w:color w:val="FFFFFF" w:themeColor="background1"/>
-                                        <w:sz w:val="84"/>
-                                        <w:szCs w:val="72"/>
-                                      </w:rPr>
-                                      <w:t>Research Report</w:t>
-                                    </w:r>
-                                  </w:p>
-                                </w:sdtContent>
-                              </w:sdt>
-                            </w:txbxContent>
-                          </wps:txbx>
-                          <wps:bodyPr rot="0" vert="horz" wrap="square" lIns="228600" tIns="45720" rIns="1371600" bIns="91440" anchor="b" anchorCtr="0" upright="1">
-                            <a:noAutofit/>
-                          </wps:bodyPr>
-                        </wps:wsp>
-                      </a:graphicData>
-                    </a:graphic>
-                    <wp14:sizeRelH relativeFrom="margin">
-                      <wp14:pctWidth>110000</wp14:pctWidth>
-                    </wp14:sizeRelH>
-                    <wp14:sizeRelV relativeFrom="margin">
-                      <wp14:pctHeight>65000</wp14:pctHeight>
-                    </wp14:sizeRelV>
-                  </wp:anchor>
-                </w:drawing>
-              </mc:Choice>
-              <mc:Fallback>
-                <w:pict>
-                  <v:rect id="Rectangle 6" o:spid="_x0000_s1026" style="position:absolute;margin-left:0;margin-top:0;width:514.8pt;height:421.2pt;z-index:-251656192;visibility:visible;mso-wrap-style:square;mso-width-percent:1100;mso-height-percent:650;mso-top-percent:-50;mso-wrap-distance-left:9pt;mso-wrap-distance-top:0;mso-wrap-distance-right:9pt;mso-wrap-distance-bottom:0;mso-position-horizontal:center;mso-position-horizontal-relative:margin;mso-position-vertical-relative:margin;mso-width-percent:1100;mso-height-percent:650;mso-top-percent:-50;mso-width-relative:margin;mso-height-relative:margin;v-text-anchor:bottom" o:gfxdata="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" fillcolor="#333 [2576]" stroked="f">
-                    <v:fill color2="black [960]" rotate="t" focusposition=".5,.5" focussize="" focus="100%" type="gradientRadial"/>
-                    <v:textbox inset="18pt,,108pt,7.2pt">
-                      <w:txbxContent>
-                        <w:sdt>
-                          <w:sdtPr>
-                            <w:rPr>
-                              <w:rFonts w:asciiTheme="majorHAnsi" w:eastAsiaTheme="majorEastAsia" w:hAnsiTheme="majorHAnsi" w:cstheme="majorBidi"/>
-                              <w:color w:val="FFFFFF" w:themeColor="background1"/>
-                              <w:sz w:val="84"/>
-                              <w:szCs w:val="72"/>
-                            </w:rPr>
-                            <w:alias w:val="Title"/>
-                            <w:id w:val="1550341699"/>
-                            <w:dataBinding w:prefixMappings="xmlns:ns0='http://schemas.openxmlformats.org/package/2006/metadata/core-properties' xmlns:ns1='http://purl.org/dc/elements/1.1/'" w:xpath="/ns0:coreProperties[1]/ns1:title[1]" w:storeItemID="{6C3C8BC8-F283-45AE-878A-BAB7291924A1}"/>
-                            <w:text/>
-                          </w:sdtPr>
-                          <w:sdtContent>
-                            <w:p>
-                              <w:pPr>
-                                <w:pStyle w:val="NoSpacing"/>
-                                <w:rPr>
-                                  <w:rFonts w:asciiTheme="majorHAnsi" w:eastAsiaTheme="majorEastAsia" w:hAnsiTheme="majorHAnsi" w:cstheme="majorBidi"/>
-                                  <w:color w:val="FFFFFF" w:themeColor="background1"/>
-                                  <w:sz w:val="84"/>
-                                  <w:szCs w:val="72"/>
-                                </w:rPr>
-                              </w:pPr>
-                              <w:r>
-                                <w:rPr>
-                                  <w:rFonts w:asciiTheme="majorHAnsi" w:eastAsiaTheme="majorEastAsia" w:hAnsiTheme="majorHAnsi" w:cstheme="majorBidi"/>
-                                  <w:color w:val="FFFFFF" w:themeColor="background1"/>
-                                  <w:sz w:val="84"/>
-                                  <w:szCs w:val="72"/>
-                                </w:rPr>
-                                <w:t>Research Report</w:t>
-                              </w:r>
-                            </w:p>
-                          </w:sdtContent>
-                        </w:sdt>
-                      </w:txbxContent>
-                    </v:textbox>
-                    <w10:wrap anchorx="margin" anchory="margin"/>
-                  </v:rect>
-                </w:pict>
-              </mc:Fallback>
-            </mc:AlternateContent>
-          </w:r>
-        </w:p>
+        <w:tbl>
+          <w:tblPr>
+            <w:tblW w:w="5000" w:type="pct"/>
+            <w:jc w:val="center"/>
+            <w:tblLook w:val="04A0" w:firstRow="1" w:lastRow="0" w:firstColumn="1" w:lastColumn="0" w:noHBand="0" w:noVBand="1"/>
+          </w:tblPr>
+          <w:tblGrid>
+            <w:gridCol w:w="9242"/>
+          </w:tblGrid>
+          <w:tr>
+            <w:trPr>
+              <w:trHeight w:val="2880"/>
+              <w:jc w:val="center"/>
+            </w:trPr>
+            <w:tc>
+              <w:tcPr>
+                <w:tcW w:w="5000" w:type="pct"/>
+              </w:tcPr>
+              <w:p>
+                <w:pPr>
+                  <w:pStyle w:val="NoSpacing"/>
+                  <w:jc w:val="center"/>
+                  <w:rPr>
+                    <w:rFonts w:asciiTheme="majorHAnsi" w:eastAsiaTheme="majorEastAsia" w:hAnsiTheme="majorHAnsi" w:cstheme="majorBidi"/>
+                    <w:caps/>
+                  </w:rPr>
+                </w:pPr>
+              </w:p>
+            </w:tc>
+          </w:tr>
+          <w:tr>
+            <w:trPr>
+              <w:trHeight w:val="1440"/>
+              <w:jc w:val="center"/>
+            </w:trPr>
+            <w:sdt>
+              <w:sdtPr>
+                <w:rPr>
+                  <w:rFonts w:asciiTheme="majorHAnsi" w:eastAsiaTheme="majorEastAsia" w:hAnsiTheme="majorHAnsi" w:cstheme="majorBidi"/>
+                  <w:sz w:val="80"/>
+                  <w:szCs w:val="80"/>
+                </w:rPr>
+                <w:alias w:val="Title"/>
+                <w:id w:val="15524250"/>
+                <w:placeholder>
+                  <w:docPart w:val="FC15632F5EBD4E44A41A4B27777D4A3D"/>
+                </w:placeholder>
+                <w:dataBinding w:prefixMappings="xmlns:ns0='http://schemas.openxmlformats.org/package/2006/metadata/core-properties' xmlns:ns1='http://purl.org/dc/elements/1.1/'" w:xpath="/ns0:coreProperties[1]/ns1:title[1]" w:storeItemID="{6C3C8BC8-F283-45AE-878A-BAB7291924A1}"/>
+                <w:text/>
+              </w:sdtPr>
+              <w:sdtContent>
+                <w:tc>
+                  <w:tcPr>
+                    <w:tcW w:w="5000" w:type="pct"/>
+                    <w:tcBorders>
+                      <w:bottom w:val="single" w:sz="4" w:space="0" w:color="4F81BD" w:themeColor="accent1"/>
+                    </w:tcBorders>
+                    <w:vAlign w:val="center"/>
+                  </w:tcPr>
+                  <w:p>
+                    <w:pPr>
+                      <w:pStyle w:val="NoSpacing"/>
+                      <w:jc w:val="center"/>
+                      <w:rPr>
+                        <w:rFonts w:asciiTheme="majorHAnsi" w:eastAsiaTheme="majorEastAsia" w:hAnsiTheme="majorHAnsi" w:cstheme="majorBidi"/>
+                        <w:sz w:val="80"/>
+                        <w:szCs w:val="80"/>
+                      </w:rPr>
+                    </w:pPr>
+                    <w:r>
+                      <w:rPr>
+                        <w:rFonts w:asciiTheme="majorHAnsi" w:eastAsiaTheme="majorEastAsia" w:hAnsiTheme="majorHAnsi" w:cstheme="majorBidi"/>
+                        <w:sz w:val="80"/>
+                        <w:szCs w:val="80"/>
+                        <w:lang w:val="en-GB"/>
+                      </w:rPr>
+                      <w:t>Research Report</w:t>
+                    </w:r>
+                  </w:p>
+                </w:tc>
+              </w:sdtContent>
+            </w:sdt>
+          </w:tr>
+          <w:tr>
+            <w:trPr>
+              <w:trHeight w:val="720"/>
+              <w:jc w:val="center"/>
+            </w:trPr>
+            <w:tc>
+              <w:tcPr>
+                <w:tcW w:w="5000" w:type="pct"/>
+                <w:tcBorders>
+                  <w:top w:val="single" w:sz="4" w:space="0" w:color="4F81BD" w:themeColor="accent1"/>
+                </w:tcBorders>
+                <w:vAlign w:val="center"/>
+              </w:tcPr>
+              <w:p>
+                <w:pPr>
+                  <w:pStyle w:val="NoSpacing"/>
+                  <w:jc w:val="center"/>
+                  <w:rPr>
+                    <w:rFonts w:asciiTheme="majorHAnsi" w:eastAsiaTheme="majorEastAsia" w:hAnsiTheme="majorHAnsi" w:cstheme="majorBidi"/>
+                    <w:sz w:val="44"/>
+                    <w:szCs w:val="44"/>
+                  </w:rPr>
+                </w:pPr>
+              </w:p>
+            </w:tc>
+          </w:tr>
+          <w:tr>
+            <w:trPr>
+              <w:trHeight w:val="360"/>
+              <w:jc w:val="center"/>
+            </w:trPr>
+            <w:tc>
+              <w:tcPr>
+                <w:tcW w:w="5000" w:type="pct"/>
+                <w:vAlign w:val="center"/>
+              </w:tcPr>
+              <w:p>
+                <w:pPr>
+                  <w:pStyle w:val="NoSpacing"/>
+                  <w:jc w:val="center"/>
+                </w:pPr>
+              </w:p>
+            </w:tc>
+          </w:tr>
+          <w:tr>
+            <w:trPr>
+              <w:trHeight w:val="360"/>
+              <w:jc w:val="center"/>
+            </w:trPr>
+            <w:sdt>
+              <w:sdtPr>
+                <w:rPr>
+                  <w:b/>
+                  <w:bCs/>
+                </w:rPr>
+                <w:alias w:val="Author"/>
+                <w:id w:val="15524260"/>
+                <w:placeholder>
+                  <w:docPart w:val="A706CB75A25D48F09A38DBF8EE285723"/>
+                </w:placeholder>
+                <w:dataBinding w:prefixMappings="xmlns:ns0='http://schemas.openxmlformats.org/package/2006/metadata/core-properties' xmlns:ns1='http://purl.org/dc/elements/1.1/'" w:xpath="/ns0:coreProperties[1]/ns1:creator[1]" w:storeItemID="{6C3C8BC8-F283-45AE-878A-BAB7291924A1}"/>
+                <w:text/>
+              </w:sdtPr>
+              <w:sdtContent>
+                <w:tc>
+                  <w:tcPr>
+                    <w:tcW w:w="5000" w:type="pct"/>
+                    <w:vAlign w:val="center"/>
+                  </w:tcPr>
+                  <w:p>
+                    <w:pPr>
+                      <w:pStyle w:val="NoSpacing"/>
+                      <w:jc w:val="center"/>
+                      <w:rPr>
+                        <w:b/>
+                        <w:bCs/>
+                      </w:rPr>
+                    </w:pPr>
+                    <w:proofErr w:type="spellStart"/>
+                    <w:r>
+                      <w:rPr>
+                        <w:b/>
+                        <w:bCs/>
+                        <w:lang w:val="en-GB"/>
+                      </w:rPr>
+                      <w:t>Callum</w:t>
+                    </w:r>
+                    <w:proofErr w:type="spellEnd"/>
+                    <w:r>
+                      <w:rPr>
+                        <w:b/>
+                        <w:bCs/>
+                        <w:lang w:val="en-GB"/>
+                      </w:rPr>
+                      <w:t xml:space="preserve"> </w:t>
+                    </w:r>
+                    <w:proofErr w:type="spellStart"/>
+                    <w:r>
+                      <w:rPr>
+                        <w:b/>
+                        <w:bCs/>
+                        <w:lang w:val="en-GB"/>
+                      </w:rPr>
+                      <w:t>Terris</w:t>
+                    </w:r>
+                    <w:proofErr w:type="spellEnd"/>
+                  </w:p>
+                </w:tc>
+              </w:sdtContent>
+            </w:sdt>
+          </w:tr>
+          <w:tr>
+            <w:trPr>
+              <w:trHeight w:val="360"/>
+              <w:jc w:val="center"/>
+            </w:trPr>
+            <w:sdt>
+              <w:sdtPr>
+                <w:rPr>
+                  <w:b/>
+                  <w:bCs/>
+                </w:rPr>
+                <w:alias w:val="Date"/>
+                <w:id w:val="516659546"/>
+                <w:placeholder>
+                  <w:docPart w:val="F61DE77DE0044F50B8C2D02446FA24D9"/>
+                </w:placeholder>
+                <w:showingPlcHdr/>
+                <w:dataBinding w:prefixMappings="xmlns:ns0='http://schemas.microsoft.com/office/2006/coverPageProps'" w:xpath="/ns0:CoverPageProperties[1]/ns0:PublishDate[1]" w:storeItemID="{55AF091B-3C7A-41E3-B477-F2FDAA23CFDA}"/>
+                <w:date>
+                  <w:lid w:val="en-US"/>
+                  <w:storeMappedDataAs w:val="dateTime"/>
+                  <w:calendar w:val="gregorian"/>
+                </w:date>
+              </w:sdtPr>
+              <w:sdtContent>
+                <w:tc>
+                  <w:tcPr>
+                    <w:tcW w:w="5000" w:type="pct"/>
+                    <w:vAlign w:val="center"/>
+                  </w:tcPr>
+                  <w:p>
+                    <w:pPr>
+                      <w:pStyle w:val="NoSpacing"/>
+                      <w:jc w:val="center"/>
+                      <w:rPr>
+                        <w:b/>
+                        <w:bCs/>
+                      </w:rPr>
+                    </w:pPr>
+                    <w:r>
+                      <w:rPr>
+                        <w:b/>
+                        <w:bCs/>
+                      </w:rPr>
+                      <w:t>[Pick the date]</w:t>
+                    </w:r>
+                  </w:p>
+                </w:tc>
+              </w:sdtContent>
+            </w:sdt>
+          </w:tr>
+        </w:tbl>
         <w:p/>
         <w:p/>
+        <w:tbl>
+          <w:tblPr>
+            <w:tblpPr w:leftFromText="187" w:rightFromText="187" w:horzAnchor="margin" w:tblpXSpec="center" w:tblpYSpec="bottom"/>
+            <w:tblW w:w="5000" w:type="pct"/>
+            <w:tblLook w:val="04A0" w:firstRow="1" w:lastRow="0" w:firstColumn="1" w:lastColumn="0" w:noHBand="0" w:noVBand="1"/>
+          </w:tblPr>
+          <w:tblGrid>
+            <w:gridCol w:w="9242"/>
+          </w:tblGrid>
+          <w:tr>
+            <w:tc>
+              <w:tcPr>
+                <w:tcW w:w="5000" w:type="pct"/>
+              </w:tcPr>
+              <w:p>
+                <w:pPr>
+                  <w:pStyle w:val="NoSpacing"/>
+                </w:pPr>
+              </w:p>
+            </w:tc>
+          </w:tr>
+        </w:tbl>
         <w:p/>
         <w:p>
-          <w:r>
-            <w:rPr>
-              <w:noProof/>
-              <w:lang w:eastAsia="en-GB"/>
-            </w:rPr>
-            <mc:AlternateContent>
-              <mc:Choice Requires="wps">
-                <w:drawing>
-                  <wp:anchor distT="0" distB="0" distL="114300" distR="114300" simplePos="0" relativeHeight="251662336" behindDoc="0" locked="0" layoutInCell="1" allowOverlap="1" wp14:anchorId="754086ED" wp14:editId="478534C6">
-                    <wp:simplePos x="0" y="0"/>
-                    <mc:AlternateContent>
-                      <mc:Choice Requires="wp14">
-                        <wp:positionH relativeFrom="margin">
-                          <wp14:pctPosHOffset>-5000</wp14:pctPosHOffset>
-                        </wp:positionH>
-                      </mc:Choice>
-                      <mc:Fallback>
-                        <wp:positionH relativeFrom="page">
-                          <wp:posOffset>628015</wp:posOffset>
-                        </wp:positionH>
-                      </mc:Fallback>
-                    </mc:AlternateContent>
-                    <mc:AlternateContent>
-                      <mc:Choice Requires="wp14">
-                        <wp:positionV relativeFrom="margin">
-                          <wp14:pctPosVOffset>59000</wp14:pctPosVOffset>
-                        </wp:positionV>
-                      </mc:Choice>
-                      <mc:Fallback>
-                        <wp:positionV relativeFrom="page">
-                          <wp:posOffset>6143625</wp:posOffset>
-                        </wp:positionV>
-                      </mc:Fallback>
-                    </mc:AlternateContent>
-                    <wp:extent cx="2941955" cy="3703320"/>
-                    <wp:effectExtent l="0" t="0" r="0" b="0"/>
-                    <wp:wrapNone/>
-                    <wp:docPr id="386" name="Text Box 386"/>
-                    <wp:cNvGraphicFramePr/>
-                    <a:graphic xmlns:a="http://schemas.openxmlformats.org/drawingml/2006/main">
-                      <a:graphicData uri="http://schemas.microsoft.com/office/word/2010/wordprocessingShape">
-                        <wps:wsp>
-                          <wps:cNvSpPr txBox="1"/>
-                          <wps:spPr>
-                            <a:xfrm>
-                              <a:off x="0" y="0"/>
-                              <a:ext cx="2941955" cy="3703320"/>
-                            </a:xfrm>
-                            <a:prstGeom prst="rect">
-                              <a:avLst/>
-                            </a:prstGeom>
-                            <a:noFill/>
-                            <a:ln w="6350">
-                              <a:noFill/>
-                            </a:ln>
-                            <a:effectLst/>
-                          </wps:spPr>
-                          <wps:style>
-                            <a:lnRef idx="0">
-                              <a:schemeClr val="accent1"/>
-                            </a:lnRef>
-                            <a:fillRef idx="0">
-                              <a:schemeClr val="accent1"/>
-                            </a:fillRef>
-                            <a:effectRef idx="0">
-                              <a:schemeClr val="accent1"/>
-                            </a:effectRef>
-                            <a:fontRef idx="minor">
-                              <a:schemeClr val="dk1"/>
-                            </a:fontRef>
-                          </wps:style>
-                          <wps:txbx>
-                            <w:txbxContent>
-                              <w:p/>
-                            </w:txbxContent>
-                          </wps:txbx>
-                          <wps:bodyPr rot="0" spcFirstLastPara="0" vertOverflow="overflow" horzOverflow="overflow" vert="horz" wrap="square" lIns="91440" tIns="91440" rIns="91440" bIns="91440" numCol="1" spcCol="0" rtlCol="0" fromWordArt="0" anchor="b" anchorCtr="0" forceAA="0" compatLnSpc="1">
-                            <a:prstTxWarp prst="textNoShape">
-                              <a:avLst/>
-                            </a:prstTxWarp>
-                            <a:noAutofit/>
-                          </wps:bodyPr>
-                        </wps:wsp>
-                      </a:graphicData>
-                    </a:graphic>
-                    <wp14:sizeRelH relativeFrom="margin">
-                      <wp14:pctWidth>49500</wp14:pctWidth>
-                    </wp14:sizeRelH>
-                    <wp14:sizeRelV relativeFrom="margin">
-                      <wp14:pctHeight>45000</wp14:pctHeight>
-                    </wp14:sizeRelV>
-                  </wp:anchor>
-                </w:drawing>
-              </mc:Choice>
-              <mc:Fallback>
-                <w:pict>
-                  <v:shapetype id="_x0000_t202" coordsize="21600,21600" o:spt="202" path="m,l,21600r21600,l21600,xe">
-                    <v:stroke joinstyle="miter"/>
-                    <v:path gradientshapeok="t" o:connecttype="rect"/>
-                  </v:shapetype>
-                  <v:shape id="Text Box 386" o:spid="_x0000_s1027" type="#_x0000_t202" style="position:absolute;margin-left:0;margin-top:0;width:231.65pt;height:291.6pt;z-index:251662336;visibility:visible;mso-wrap-style:square;mso-width-percent:495;mso-height-percent:450;mso-left-percent:-50;mso-top-percent:590;mso-wrap-distance-left:9pt;mso-wrap-distance-top:0;mso-wrap-distance-right:9pt;mso-wrap-distance-bottom:0;mso-position-horizontal-relative:margin;mso-position-vertical-relative:margin;mso-width-percent:495;mso-height-percent:450;mso-left-percent:-50;mso-top-percent:590;mso-width-relative:margin;mso-height-relative:margin;v-text-anchor:bottom" o:gfxdata="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" filled="f" stroked="f" strokeweight=".5pt">
-                    <v:textbox inset=",7.2pt,,7.2pt">
-                      <w:txbxContent>
-                        <w:p/>
-                      </w:txbxContent>
-                    </v:textbox>
-                    <w10:wrap anchorx="margin" anchory="margin"/>
-                  </v:shape>
-                </w:pict>
-              </mc:Fallback>
-            </mc:AlternateContent>
-          </w:r>
-          <w:r>
-            <w:rPr>
-              <w:noProof/>
-              <w:lang w:eastAsia="en-GB"/>
-            </w:rPr>
-            <mc:AlternateContent>
-              <mc:Choice Requires="wps">
-                <w:drawing>
-                  <wp:anchor distT="0" distB="0" distL="114300" distR="114300" simplePos="0" relativeHeight="251663360" behindDoc="0" locked="0" layoutInCell="1" allowOverlap="1" wp14:anchorId="5C466160" wp14:editId="13128ABA">
-                    <wp:simplePos x="0" y="0"/>
-                    <mc:AlternateContent>
-                      <mc:Choice Requires="wp14">
-                        <wp:positionH relativeFrom="margin">
-                          <wp14:pctPosHOffset>44500</wp14:pctPosHOffset>
-                        </wp:positionH>
-                      </mc:Choice>
-                      <mc:Fallback>
-                        <wp:positionH relativeFrom="page">
-                          <wp:posOffset>3464560</wp:posOffset>
-                        </wp:positionH>
-                      </mc:Fallback>
-                    </mc:AlternateContent>
-                    <mc:AlternateContent>
-                      <mc:Choice Requires="wp14">
-                        <wp:positionV relativeFrom="margin">
-                          <wp14:pctPosVOffset>59000</wp14:pctPosVOffset>
-                        </wp:positionV>
-                      </mc:Choice>
-                      <mc:Fallback>
-                        <wp:positionV relativeFrom="page">
-                          <wp:posOffset>6143625</wp:posOffset>
-                        </wp:positionV>
-                      </mc:Fallback>
-                    </mc:AlternateContent>
-                    <wp:extent cx="3596005" cy="3703320"/>
-                    <wp:effectExtent l="0" t="0" r="0" b="0"/>
-                    <wp:wrapNone/>
-                    <wp:docPr id="387" name="Text Box 387"/>
-                    <wp:cNvGraphicFramePr/>
-                    <a:graphic xmlns:a="http://schemas.openxmlformats.org/drawingml/2006/main">
-                      <a:graphicData uri="http://schemas.microsoft.com/office/word/2010/wordprocessingShape">
-                        <wps:wsp>
-                          <wps:cNvSpPr txBox="1"/>
-                          <wps:spPr>
-                            <a:xfrm>
-                              <a:off x="0" y="0"/>
-                              <a:ext cx="3596005" cy="3703320"/>
-                            </a:xfrm>
-                            <a:prstGeom prst="rect">
-                              <a:avLst/>
-                            </a:prstGeom>
-                            <a:noFill/>
-                            <a:ln w="6350">
-                              <a:noFill/>
-                            </a:ln>
-                            <a:effectLst/>
-                          </wps:spPr>
-                          <wps:style>
-                            <a:lnRef idx="0">
-                              <a:schemeClr val="accent1"/>
-                            </a:lnRef>
-                            <a:fillRef idx="0">
-                              <a:schemeClr val="accent1"/>
-                            </a:fillRef>
-                            <a:effectRef idx="0">
-                              <a:schemeClr val="accent1"/>
-                            </a:effectRef>
-                            <a:fontRef idx="minor">
-                              <a:schemeClr val="dk1"/>
-                            </a:fontRef>
-                          </wps:style>
-                          <wps:txbx>
-                            <w:txbxContent>
-                              <w:sdt>
-                                <w:sdtPr>
-                                  <w:alias w:val="Author"/>
-                                  <w:id w:val="-801616311"/>
-                                  <w:dataBinding w:prefixMappings="xmlns:ns0='http://schemas.openxmlformats.org/package/2006/metadata/core-properties' xmlns:ns1='http://purl.org/dc/elements/1.1/'" w:xpath="/ns0:coreProperties[1]/ns1:creator[1]" w:storeItemID="{6C3C8BC8-F283-45AE-878A-BAB7291924A1}"/>
-                                  <w:text/>
-                                </w:sdtPr>
-                                <w:sdtEndPr/>
-                                <w:sdtContent>
-                                  <w:p>
-                                    <w:proofErr w:type="spellStart"/>
-                                    <w:r>
-                                      <w:t>Callum</w:t>
-                                    </w:r>
-                                    <w:proofErr w:type="spellEnd"/>
-                                    <w:r>
-                                      <w:t xml:space="preserve"> </w:t>
-                                    </w:r>
-                                    <w:proofErr w:type="spellStart"/>
-                                    <w:r>
-                                      <w:t>Terris</w:t>
-                                    </w:r>
-                                    <w:proofErr w:type="spellEnd"/>
-                                  </w:p>
-                                </w:sdtContent>
-                              </w:sdt>
-                              <w:sdt>
-                                <w:sdtPr>
-                                  <w:alias w:val="Abstract"/>
-                                  <w:id w:val="-1607958633"/>
-                                  <w:showingPlcHdr/>
-                                  <w:dataBinding w:prefixMappings="xmlns:ns0='http://schemas.microsoft.com/office/2006/coverPageProps'" w:xpath="/ns0:CoverPageProperties[1]/ns0:Abstract[1]" w:storeItemID="{55AF091B-3C7A-41E3-B477-F2FDAA23CFDA}"/>
-                                  <w:text/>
-                                </w:sdtPr>
-                                <w:sdtEndPr/>
-                                <w:sdtContent>
-                                  <w:p>
-                                    <w:r>
-                                      <w:t xml:space="preserve">     </w:t>
-                                    </w:r>
-                                  </w:p>
-                                </w:sdtContent>
-                              </w:sdt>
-                              <w:p/>
-                            </w:txbxContent>
-                          </wps:txbx>
-                          <wps:bodyPr rot="0" spcFirstLastPara="0" vertOverflow="overflow" horzOverflow="overflow" vert="horz" wrap="square" lIns="91440" tIns="182880" rIns="91440" bIns="91440" numCol="1" spcCol="0" rtlCol="0" fromWordArt="0" anchor="t" anchorCtr="0" forceAA="0" compatLnSpc="1">
-                            <a:prstTxWarp prst="textNoShape">
-                              <a:avLst/>
-                            </a:prstTxWarp>
-                            <a:noAutofit/>
-                          </wps:bodyPr>
-                        </wps:wsp>
-                      </a:graphicData>
-                    </a:graphic>
-                    <wp14:sizeRelH relativeFrom="margin">
-                      <wp14:pctWidth>60500</wp14:pctWidth>
-                    </wp14:sizeRelH>
-                    <wp14:sizeRelV relativeFrom="margin">
-                      <wp14:pctHeight>45000</wp14:pctHeight>
-                    </wp14:sizeRelV>
-                  </wp:anchor>
-                </w:drawing>
-              </mc:Choice>
-              <mc:Fallback>
-                <w:pict>
-                  <v:shape id="Text Box 387" o:spid="_x0000_s1028" type="#_x0000_t202" style="position:absolute;margin-left:0;margin-top:0;width:283.15pt;height:291.6pt;z-index:251663360;visibility:visible;mso-wrap-style:square;mso-width-percent:605;mso-height-percent:450;mso-left-percent:445;mso-top-percent:590;mso-wrap-distance-left:9pt;mso-wrap-distance-top:0;mso-wrap-distance-right:9pt;mso-wrap-distance-bottom:0;mso-position-horizontal-relative:margin;mso-position-vertical-relative:margin;mso-width-percent:605;mso-height-percent:450;mso-left-percent:445;mso-top-percent:590;mso-width-relative:margin;mso-height-relative:margin;v-text-anchor:top" o:gfxdata="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" filled="f" stroked="f" strokeweight=".5pt">
-                    <v:textbox inset=",14.4pt,,7.2pt">
-                      <w:txbxContent>
-                        <w:sdt>
-                          <w:sdtPr>
-                            <w:alias w:val="Author"/>
-                            <w:id w:val="-801616311"/>
-                            <w:dataBinding w:prefixMappings="xmlns:ns0='http://schemas.openxmlformats.org/package/2006/metadata/core-properties' xmlns:ns1='http://purl.org/dc/elements/1.1/'" w:xpath="/ns0:coreProperties[1]/ns1:creator[1]" w:storeItemID="{6C3C8BC8-F283-45AE-878A-BAB7291924A1}"/>
-                            <w:text/>
-                          </w:sdtPr>
-                          <w:sdtContent>
-                            <w:p>
-                              <w:proofErr w:type="spellStart"/>
-                              <w:r>
-                                <w:t>Callum</w:t>
-                              </w:r>
-                              <w:proofErr w:type="spellEnd"/>
-                              <w:r>
-                                <w:t xml:space="preserve"> </w:t>
-                              </w:r>
-                              <w:proofErr w:type="spellStart"/>
-                              <w:r>
-                                <w:t>Terris</w:t>
-                              </w:r>
-                              <w:proofErr w:type="spellEnd"/>
-                            </w:p>
-                          </w:sdtContent>
-                        </w:sdt>
-                        <w:sdt>
-                          <w:sdtPr>
-                            <w:alias w:val="Abstract"/>
-                            <w:id w:val="-1607958633"/>
-                            <w:showingPlcHdr/>
-                            <w:dataBinding w:prefixMappings="xmlns:ns0='http://schemas.microsoft.com/office/2006/coverPageProps'" w:xpath="/ns0:CoverPageProperties[1]/ns0:Abstract[1]" w:storeItemID="{55AF091B-3C7A-41E3-B477-F2FDAA23CFDA}"/>
-                            <w:text/>
-                          </w:sdtPr>
-                          <w:sdtContent>
-                            <w:p>
-                              <w:r>
-                                <w:t xml:space="preserve">     </w:t>
-                              </w:r>
-                            </w:p>
-                          </w:sdtContent>
-                        </w:sdt>
-                        <w:p/>
-                      </w:txbxContent>
-                    </v:textbox>
-                    <w10:wrap anchorx="margin" anchory="margin"/>
-                  </v:shape>
-                </w:pict>
-              </mc:Fallback>
-            </mc:AlternateContent>
-          </w:r>
-          <w:r>
-            <w:rPr>
-              <w:noProof/>
-              <w:lang w:eastAsia="en-GB"/>
-            </w:rPr>
-            <mc:AlternateContent>
-              <mc:Choice Requires="wps">
-                <w:drawing>
-                  <wp:anchor distT="0" distB="0" distL="114300" distR="114300" simplePos="0" relativeHeight="251659264" behindDoc="1" locked="0" layoutInCell="1" allowOverlap="1" wp14:anchorId="4960B5CC" wp14:editId="1E2B1DBE">
-                    <wp:simplePos x="0" y="0"/>
-                    <wp:positionH relativeFrom="margin">
-                      <wp:align>center</wp:align>
-                    </wp:positionH>
-                    <mc:AlternateContent>
-                      <mc:Choice Requires="wp14">
-                        <wp:positionV relativeFrom="margin">
-                          <wp14:pctPosVOffset>59000</wp14:pctPosVOffset>
-                        </wp:positionV>
-                      </mc:Choice>
-                      <mc:Fallback>
-                        <wp:positionV relativeFrom="page">
-                          <wp:posOffset>6143625</wp:posOffset>
-                        </wp:positionV>
-                      </mc:Fallback>
-                    </mc:AlternateContent>
-                    <wp:extent cx="6537960" cy="3703320"/>
-                    <wp:effectExtent l="0" t="0" r="0" b="0"/>
-                    <wp:wrapNone/>
-                    <wp:docPr id="388" name="Rectangle 388"/>
-                    <wp:cNvGraphicFramePr/>
-                    <a:graphic xmlns:a="http://schemas.openxmlformats.org/drawingml/2006/main">
-                      <a:graphicData uri="http://schemas.microsoft.com/office/word/2010/wordprocessingShape">
-                        <wps:wsp>
-                          <wps:cNvSpPr/>
-                          <wps:spPr>
-                            <a:xfrm>
-                              <a:off x="0" y="0"/>
-                              <a:ext cx="6537960" cy="3703320"/>
-                            </a:xfrm>
-                            <a:prstGeom prst="rect">
-                              <a:avLst/>
-                            </a:prstGeom>
-                            <a:ln>
-                              <a:noFill/>
-                            </a:ln>
-                          </wps:spPr>
-                          <wps:style>
-                            <a:lnRef idx="2">
-                              <a:schemeClr val="accent1">
-                                <a:shade val="50000"/>
-                              </a:schemeClr>
-                            </a:lnRef>
-                            <a:fillRef idx="1003">
-                              <a:schemeClr val="lt1"/>
-                            </a:fillRef>
-                            <a:effectRef idx="0">
-                              <a:schemeClr val="accent1"/>
-                            </a:effectRef>
-                            <a:fontRef idx="minor">
-                              <a:schemeClr val="lt1"/>
-                            </a:fontRef>
-                          </wps:style>
-                          <wps:bodyPr rot="0" spcFirstLastPara="0" vertOverflow="overflow" horzOverflow="overflow" vert="horz" wrap="square" lIns="91440" tIns="45720" rIns="91440" bIns="45720" numCol="1" spcCol="0" rtlCol="0" fromWordArt="0" anchor="ctr" anchorCtr="0" forceAA="0" compatLnSpc="1">
-                            <a:prstTxWarp prst="textNoShape">
-                              <a:avLst/>
-                            </a:prstTxWarp>
-                            <a:noAutofit/>
-                          </wps:bodyPr>
-                        </wps:wsp>
-                      </a:graphicData>
-                    </a:graphic>
-                    <wp14:sizeRelH relativeFrom="margin">
-                      <wp14:pctWidth>110000</wp14:pctWidth>
-                    </wp14:sizeRelH>
-                    <wp14:sizeRelV relativeFrom="margin">
-                      <wp14:pctHeight>45000</wp14:pctHeight>
-                    </wp14:sizeRelV>
-                  </wp:anchor>
-                </w:drawing>
-              </mc:Choice>
-              <mc:Fallback>
-                <w:pict>
-                  <v:rect id="Rectangle 388" o:spid="_x0000_s1026" style="position:absolute;margin-left:0;margin-top:0;width:514.8pt;height:291.6pt;z-index:-251657216;visibility:visible;mso-wrap-style:square;mso-width-percent:1100;mso-height-percent:450;mso-top-percent:590;mso-wrap-distance-left:9pt;mso-wrap-distance-top:0;mso-wrap-distance-right:9pt;mso-wrap-distance-bottom:0;mso-position-horizontal:center;mso-position-horizontal-relative:margin;mso-position-vertical-relative:margin;mso-width-percent:1100;mso-height-percent:450;mso-top-percent:590;mso-width-relative:margin;mso-height-relative:margin;v-text-anchor:middle" o:gfxdata="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" fillcolor="white [2577]" stroked="f" strokeweight="2pt">
-                    <v:fill color2="#4c4c4c [961]" rotate="t" focusposition=".5,.5" focussize="" focus="100%" type="gradientRadial"/>
-                    <w10:wrap anchorx="margin" anchory="margin"/>
-                  </v:rect>
-                </w:pict>
-              </mc:Fallback>
-            </mc:AlternateContent>
-          </w:r>
-          <w:r>
-            <w:rPr>
-              <w:noProof/>
-              <w:lang w:eastAsia="en-GB"/>
-            </w:rPr>
-            <mc:AlternateContent>
-              <mc:Choice Requires="wpg">
-                <w:drawing>
-                  <wp:anchor distT="0" distB="0" distL="114300" distR="114300" simplePos="0" relativeHeight="251661312" behindDoc="0" locked="0" layoutInCell="1" allowOverlap="1" wp14:anchorId="7720B233" wp14:editId="3C6146DD">
-                    <wp:simplePos x="0" y="0"/>
-                    <mc:AlternateContent>
-                      <mc:Choice Requires="wp14">
-                        <wp:positionH relativeFrom="page">
-                          <wp14:pctPosHOffset>75000</wp14:pctPosHOffset>
-                        </wp:positionH>
-                      </mc:Choice>
-                      <mc:Fallback>
-                        <wp:positionH relativeFrom="page">
-                          <wp:posOffset>5669915</wp:posOffset>
-                        </wp:positionH>
-                      </mc:Fallback>
-                    </mc:AlternateContent>
-                    <mc:AlternateContent>
-                      <mc:Choice Requires="wp14">
-                        <wp:positionV relativeFrom="page">
-                          <wp14:pctPosVOffset>49000</wp14:pctPosVOffset>
-                        </wp:positionV>
-                      </mc:Choice>
-                      <mc:Fallback>
-                        <wp:positionV relativeFrom="page">
-                          <wp:posOffset>5238750</wp:posOffset>
-                        </wp:positionV>
-                      </mc:Fallback>
-                    </mc:AlternateContent>
-                    <wp:extent cx="740664" cy="777240"/>
-                    <wp:effectExtent l="19050" t="0" r="2286" b="0"/>
-                    <wp:wrapNone/>
-                    <wp:docPr id="389" name="Group 7"/>
-                    <wp:cNvGraphicFramePr>
-                      <a:graphicFrameLocks xmlns:a="http://schemas.openxmlformats.org/drawingml/2006/main"/>
-                    </wp:cNvGraphicFramePr>
-                    <a:graphic xmlns:a="http://schemas.openxmlformats.org/drawingml/2006/main">
-                      <a:graphicData uri="http://schemas.microsoft.com/office/word/2010/wordprocessingGroup">
-                        <wpg:wgp>
-                          <wpg:cNvGrpSpPr>
-                            <a:grpSpLocks/>
-                          </wpg:cNvGrpSpPr>
-                          <wpg:grpSpPr bwMode="auto">
-                            <a:xfrm rot="5400000">
-                              <a:off x="0" y="0"/>
-                              <a:ext cx="740664" cy="777240"/>
-                              <a:chOff x="10217" y="9410"/>
-                              <a:chExt cx="1565" cy="590"/>
-                            </a:xfrm>
-                          </wpg:grpSpPr>
-                          <wps:wsp>
-                            <wps:cNvPr id="390" name="AutoShape 8"/>
-                            <wps:cNvSpPr>
-                              <a:spLocks noChangeArrowheads="1"/>
-                            </wps:cNvSpPr>
-                            <wps:spPr bwMode="auto">
-                              <a:xfrm>
-                                <a:off x="11100" y="9410"/>
-                                <a:ext cx="682" cy="590"/>
-                              </a:xfrm>
-                              <a:prstGeom prst="chevron">
-                                <a:avLst>
-                                  <a:gd name="adj" fmla="val 60312"/>
-                                </a:avLst>
-                              </a:prstGeom>
-                              <a:solidFill>
-                                <a:schemeClr val="bg2">
-                                  <a:lumMod val="75000"/>
-                                </a:schemeClr>
-                              </a:solidFill>
-                              <a:extLst>
-                                <a:ext uri="{91240B29-F687-4F45-9708-019B960494DF}">
-                                  <a14:hiddenLine xmlns:a14="http://schemas.microsoft.com/office/drawing/2010/main" w="9525">
-                                    <a:solidFill>
-                                      <a:srgbClr val="FFFFFF"/>
-                                    </a:solidFill>
-                                    <a:miter lim="800000"/>
-                                    <a:headEnd/>
-                                    <a:tailEnd/>
-                                  </a14:hiddenLine>
-                                </a:ext>
-                                <a:ext uri="{53640926-AAD7-44D8-BBD7-CCE9431645EC}">
-                                  <a14:shadowObscured xmlns:a14="http://schemas.microsoft.com/office/drawing/2010/main" val="1"/>
-                                </a:ext>
-                              </a:extLst>
-                            </wps:spPr>
-                            <wps:bodyPr rot="0" vert="horz" wrap="square" lIns="91440" tIns="45720" rIns="91440" bIns="45720" anchor="t" anchorCtr="0" upright="1">
-                              <a:noAutofit/>
-                            </wps:bodyPr>
-                          </wps:wsp>
-                          <wps:wsp>
-                            <wps:cNvPr id="391" name="AutoShape 9"/>
-                            <wps:cNvSpPr>
-                              <a:spLocks noChangeArrowheads="1"/>
-                            </wps:cNvSpPr>
-                            <wps:spPr bwMode="auto">
-                              <a:xfrm>
-                                <a:off x="10659" y="9410"/>
-                                <a:ext cx="682" cy="590"/>
-                              </a:xfrm>
-                              <a:prstGeom prst="chevron">
-                                <a:avLst>
-                                  <a:gd name="adj" fmla="val 60312"/>
-                                </a:avLst>
-                              </a:prstGeom>
-                              <a:solidFill>
-                                <a:schemeClr val="bg2">
-                                  <a:lumMod val="50000"/>
-                                </a:schemeClr>
-                              </a:solidFill>
-                              <a:extLst>
-                                <a:ext uri="{91240B29-F687-4F45-9708-019B960494DF}">
-                                  <a14:hiddenLine xmlns:a14="http://schemas.microsoft.com/office/drawing/2010/main" w="9525">
-                                    <a:solidFill>
-                                      <a:srgbClr val="FFFFFF"/>
-                                    </a:solidFill>
-                                    <a:miter lim="800000"/>
-                                    <a:headEnd/>
-                                    <a:tailEnd/>
-                                  </a14:hiddenLine>
-                                </a:ext>
-                                <a:ext uri="{53640926-AAD7-44D8-BBD7-CCE9431645EC}">
-                                  <a14:shadowObscured xmlns:a14="http://schemas.microsoft.com/office/drawing/2010/main" val="1"/>
-                                </a:ext>
-                              </a:extLst>
-                            </wps:spPr>
-                            <wps:bodyPr rot="0" vert="horz" wrap="square" lIns="91440" tIns="45720" rIns="91440" bIns="45720" anchor="t" anchorCtr="0" upright="1">
-                              <a:noAutofit/>
-                            </wps:bodyPr>
-                          </wps:wsp>
-                          <wps:wsp>
-                            <wps:cNvPr id="392" name="AutoShape 10"/>
-                            <wps:cNvSpPr>
-                              <a:spLocks noChangeArrowheads="1"/>
-                            </wps:cNvSpPr>
-                            <wps:spPr bwMode="auto">
-                              <a:xfrm>
-                                <a:off x="10217" y="9410"/>
-                                <a:ext cx="682" cy="590"/>
-                              </a:xfrm>
-                              <a:prstGeom prst="chevron">
-                                <a:avLst>
-                                  <a:gd name="adj" fmla="val 57613"/>
-                                </a:avLst>
-                              </a:prstGeom>
-                              <a:solidFill>
-                                <a:schemeClr val="bg2">
-                                  <a:lumMod val="25000"/>
-                                </a:schemeClr>
-                              </a:solidFill>
-                              <a:extLst>
-                                <a:ext uri="{91240B29-F687-4F45-9708-019B960494DF}">
-                                  <a14:hiddenLine xmlns:a14="http://schemas.microsoft.com/office/drawing/2010/main" w="9525">
-                                    <a:solidFill>
-                                      <a:srgbClr val="FFFFFF"/>
-                                    </a:solidFill>
-                                    <a:miter lim="800000"/>
-                                    <a:headEnd/>
-                                    <a:tailEnd/>
-                                  </a14:hiddenLine>
-                                </a:ext>
-                                <a:ext uri="{53640926-AAD7-44D8-BBD7-CCE9431645EC}">
-                                  <a14:shadowObscured xmlns:a14="http://schemas.microsoft.com/office/drawing/2010/main" val="1"/>
-                                </a:ext>
-                              </a:extLst>
-                            </wps:spPr>
-                            <wps:bodyPr rot="0" vert="horz" wrap="square" lIns="91440" tIns="45720" rIns="91440" bIns="45720" anchor="t" anchorCtr="0" upright="1">
-                              <a:noAutofit/>
-                            </wps:bodyPr>
-                          </wps:wsp>
-                        </wpg:wgp>
-                      </a:graphicData>
-                    </a:graphic>
-                    <wp14:sizeRelH relativeFrom="margin">
-                      <wp14:pctWidth>0</wp14:pctWidth>
-                    </wp14:sizeRelH>
-                    <wp14:sizeRelV relativeFrom="margin">
-                      <wp14:pctHeight>0</wp14:pctHeight>
-                    </wp14:sizeRelV>
-                  </wp:anchor>
-                </w:drawing>
-              </mc:Choice>
-              <mc:Fallback>
-                <w:pict>
-                  <v:group id="Group 7" o:spid="_x0000_s1026" style="position:absolute;margin-left:0;margin-top:0;width:58.3pt;height:61.2pt;rotation:90;z-index:251661312;mso-left-percent:750;mso-top-percent:490;mso-position-horizontal-relative:page;mso-position-vertical-relative:page;mso-left-percent:750;mso-top-percent:490;mso-width-relative:margin;mso-height-relative:margin" coordorigin="10217,9410" coordsize="1565,590" o:gfxdata="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">
-                    <v:shapetype id="_x0000_t55" coordsize="21600,21600" o:spt="55" adj="16200" path="m@0,l,0@1,10800,,21600@0,21600,21600,10800xe">
-                      <v:stroke joinstyle="miter"/>
-                      <v:formulas>
-                        <v:f eqn="val #0"/>
-                        <v:f eqn="sum 21600 0 @0"/>
-                        <v:f eqn="prod #0 1 2"/>
-                      </v:formulas>
-                      <v:path o:connecttype="custom" o:connectlocs="@2,0;@1,10800;@2,21600;21600,10800" o:connectangles="270,180,90,0" textboxrect="0,0,10800,21600;0,0,16200,21600;0,0,21600,21600"/>
-                      <v:handles>
-                        <v:h position="#0,topLeft" xrange="0,21600"/>
-                      </v:handles>
-                    </v:shapetype>
-                    <v:shape id="AutoShape 8" o:spid="_x0000_s1027" type="#_x0000_t55" style="position:absolute;left:11100;top:9410;width:682;height:590;visibility:visible;mso-wrap-style:square;v-text-anchor:top" o:gfxdata="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" adj="10330" fillcolor="#c4bc96 [2414]" stroked="f" strokecolor="white"/>
-                    <v:shape id="AutoShape 9" o:spid="_x0000_s1028" type="#_x0000_t55" style="position:absolute;left:10659;top:9410;width:682;height:590;visibility:visible;mso-wrap-style:square;v-text-anchor:top" o:gfxdata="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" adj="10330" fillcolor="#938953 [1614]" stroked="f" strokecolor="white"/>
-                    <v:shape id="AutoShape 10" o:spid="_x0000_s1029" type="#_x0000_t55" style="position:absolute;left:10217;top:9410;width:682;height:590;visibility:visible;mso-wrap-style:square;v-text-anchor:top" o:gfxdata="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" adj="10834" fillcolor="#484329 [814]" stroked="f" strokecolor="white"/>
-                    <w10:wrap anchorx="page" anchory="page"/>
-                  </v:group>
-                </w:pict>
-              </mc:Fallback>
-            </mc:AlternateContent>
-          </w:r>
+          <w:pPr>
+            <w:spacing w:line="276" w:lineRule="auto"/>
+          </w:pPr>
           <w:r>
             <w:br w:type="page"/>
           </w:r>
         </w:p>
       </w:sdtContent>
     </w:sdt>
+    <w:p/>
     <w:sdt>
       <w:sdtPr>
         <w:rPr>
@@ -2568,10 +2075,16 @@
           </w:hyperlink>
         </w:p>
         <w:p>
+          <w:pPr>
+            <w:rPr>
+              <w:noProof/>
+            </w:rPr>
+          </w:pPr>
           <w:r>
             <w:rPr>
               <w:noProof/>
             </w:rPr>
+            <w:lastRenderedPageBreak/>
             <w:fldChar w:fldCharType="end"/>
           </w:r>
         </w:p>
@@ -2736,7 +2249,12 @@
     </w:p>
     <w:p>
       <w:r>
-        <w:t xml:space="preserve">The main objective of this project is to create an interface to sit between a game and an external application. The external application will control a specific part of the game. This project aims to edit the behaviour of a character within the game. The game engine/game will output data to the interface which will in turn pass it to the external application. The external application will then pass back new data on what the </w:t>
+        <w:t xml:space="preserve">The main objective of this project is to create an interface to sit between a game and an external application. The external application will control a specific part of the game. This </w:t>
+      </w:r>
+      <w:bookmarkStart w:id="3" w:name="_GoBack"/>
+      <w:bookmarkEnd w:id="3"/>
+      <w:r>
+        <w:t xml:space="preserve">project aims to edit the behaviour of a character within the game. The game engine/game will output data to the interface which will in turn pass it to the external application. The external application will then pass back new data on what the </w:t>
       </w:r>
       <w:r>
         <w:t xml:space="preserve">in game character should do. </w:t>
@@ -2790,23 +2308,23 @@
       <w:pPr>
         <w:pStyle w:val="Heading1"/>
       </w:pPr>
-      <w:bookmarkStart w:id="3" w:name="_Toc349314297"/>
+      <w:bookmarkStart w:id="4" w:name="_Toc349314297"/>
       <w:r>
         <w:lastRenderedPageBreak/>
         <w:t>Literature Review</w:t>
       </w:r>
-      <w:bookmarkEnd w:id="3"/>
+      <w:bookmarkEnd w:id="4"/>
     </w:p>
     <w:p/>
     <w:p>
       <w:pPr>
         <w:pStyle w:val="Heading2"/>
       </w:pPr>
-      <w:bookmarkStart w:id="4" w:name="_Toc349314298"/>
+      <w:bookmarkStart w:id="5" w:name="_Toc349314298"/>
       <w:r>
         <w:t>Game Engines</w:t>
       </w:r>
-      <w:bookmarkEnd w:id="4"/>
+      <w:bookmarkEnd w:id="5"/>
     </w:p>
     <w:p/>
     <w:p>
@@ -2881,12 +2399,12 @@
       <w:pPr>
         <w:pStyle w:val="Heading3"/>
       </w:pPr>
-      <w:bookmarkStart w:id="5" w:name="_Toc349314299"/>
+      <w:bookmarkStart w:id="6" w:name="_Toc349314299"/>
       <w:r>
         <w:lastRenderedPageBreak/>
         <w:t>Unreal Engine</w:t>
       </w:r>
-      <w:bookmarkEnd w:id="5"/>
+      <w:bookmarkEnd w:id="6"/>
     </w:p>
     <w:p>
       <w:r>
@@ -2897,22 +2415,22 @@
       <w:pPr>
         <w:pStyle w:val="Heading3"/>
       </w:pPr>
-      <w:bookmarkStart w:id="6" w:name="_Toc349314300"/>
+      <w:bookmarkStart w:id="7" w:name="_Toc349314300"/>
       <w:r>
         <w:t>Cry-Engine</w:t>
       </w:r>
-      <w:bookmarkEnd w:id="6"/>
+      <w:bookmarkEnd w:id="7"/>
     </w:p>
     <w:p/>
     <w:p>
       <w:pPr>
         <w:pStyle w:val="Heading3"/>
       </w:pPr>
-      <w:bookmarkStart w:id="7" w:name="_Toc349314301"/>
+      <w:bookmarkStart w:id="8" w:name="_Toc349314301"/>
       <w:r>
         <w:t>Unity3D</w:t>
       </w:r>
-      <w:bookmarkEnd w:id="7"/>
+      <w:bookmarkEnd w:id="8"/>
     </w:p>
     <w:p>
       <w:r>
@@ -2932,11 +2450,11 @@
       <w:pPr>
         <w:pStyle w:val="Heading3"/>
       </w:pPr>
-      <w:bookmarkStart w:id="8" w:name="_Toc349314302"/>
+      <w:bookmarkStart w:id="9" w:name="_Toc349314302"/>
       <w:r>
         <w:t>Blender</w:t>
       </w:r>
-      <w:bookmarkEnd w:id="8"/>
+      <w:bookmarkEnd w:id="9"/>
     </w:p>
     <w:p>
       <w:r>
@@ -2961,11 +2479,11 @@
       <w:pPr>
         <w:pStyle w:val="Heading3"/>
       </w:pPr>
-      <w:bookmarkStart w:id="9" w:name="_Toc349314303"/>
+      <w:bookmarkStart w:id="10" w:name="_Toc349314303"/>
       <w:r>
         <w:t>Game Maker</w:t>
       </w:r>
-      <w:bookmarkEnd w:id="9"/>
+      <w:bookmarkEnd w:id="10"/>
     </w:p>
     <w:p/>
     <w:p/>
@@ -2973,11 +2491,11 @@
       <w:pPr>
         <w:pStyle w:val="Heading3"/>
       </w:pPr>
-      <w:bookmarkStart w:id="10" w:name="_Toc349314304"/>
+      <w:bookmarkStart w:id="11" w:name="_Toc349314304"/>
       <w:r>
         <w:t>Overall Choice of Game Engine</w:t>
       </w:r>
-      <w:bookmarkEnd w:id="10"/>
+      <w:bookmarkEnd w:id="11"/>
     </w:p>
     <w:p>
       <w:r>
@@ -2988,23 +2506,23 @@
       <w:pPr>
         <w:pStyle w:val="Heading2"/>
       </w:pPr>
-      <w:bookmarkStart w:id="11" w:name="_Toc349314305"/>
+      <w:bookmarkStart w:id="12" w:name="_Toc349314305"/>
       <w:r>
         <w:lastRenderedPageBreak/>
         <w:t>Neural Networks</w:t>
       </w:r>
-      <w:bookmarkEnd w:id="11"/>
+      <w:bookmarkEnd w:id="12"/>
     </w:p>
     <w:p/>
     <w:p>
       <w:pPr>
         <w:pStyle w:val="Heading2"/>
       </w:pPr>
-      <w:bookmarkStart w:id="12" w:name="_Toc349314306"/>
+      <w:bookmarkStart w:id="13" w:name="_Toc349314306"/>
       <w:r>
         <w:t>Current Game Standards</w:t>
       </w:r>
-      <w:bookmarkEnd w:id="12"/>
+      <w:bookmarkEnd w:id="13"/>
       <w:r>
         <w:t xml:space="preserve"> </w:t>
       </w:r>
@@ -3030,22 +2548,22 @@
       <w:pPr>
         <w:pStyle w:val="Heading2"/>
       </w:pPr>
-      <w:bookmarkStart w:id="13" w:name="_Toc349314307"/>
+      <w:bookmarkStart w:id="14" w:name="_Toc349314307"/>
       <w:r>
         <w:t>Interfacing In-between Games</w:t>
       </w:r>
-      <w:bookmarkEnd w:id="13"/>
+      <w:bookmarkEnd w:id="14"/>
     </w:p>
     <w:p/>
     <w:p>
       <w:pPr>
         <w:pStyle w:val="Heading2"/>
       </w:pPr>
-      <w:bookmarkStart w:id="14" w:name="_Toc349314308"/>
+      <w:bookmarkStart w:id="15" w:name="_Toc349314308"/>
       <w:r>
         <w:t>Evolutionary Games</w:t>
       </w:r>
-      <w:bookmarkEnd w:id="14"/>
+      <w:bookmarkEnd w:id="15"/>
     </w:p>
     <w:p>
       <w:r>
@@ -3091,14 +2609,18 @@
       <w:pPr>
         <w:pStyle w:val="Heading1"/>
       </w:pPr>
-      <w:bookmarkStart w:id="15" w:name="_Toc349314309"/>
+      <w:bookmarkStart w:id="16" w:name="_Toc349314309"/>
       <w:r>
         <w:lastRenderedPageBreak/>
         <w:t>Methodology</w:t>
       </w:r>
-      <w:bookmarkEnd w:id="15"/>
-    </w:p>
-    <w:p/>
+      <w:bookmarkEnd w:id="16"/>
+    </w:p>
+    <w:p>
+      <w:r>
+        <w:t xml:space="preserve">This section will detail how the author will </w:t>
+      </w:r>
+    </w:p>
     <w:p/>
     <w:p>
       <w:pPr>
@@ -3117,17 +2639,12 @@
       <w:pPr>
         <w:pStyle w:val="Heading1"/>
       </w:pPr>
-      <w:bookmarkStart w:id="16" w:name="_Toc349314310"/>
+      <w:bookmarkStart w:id="17" w:name="_Toc349314310"/>
       <w:r>
         <w:lastRenderedPageBreak/>
-        <w:t>Requiremen</w:t>
-      </w:r>
-      <w:bookmarkStart w:id="17" w:name="_GoBack"/>
+        <w:t>Requirements</w:t>
+      </w:r>
       <w:bookmarkEnd w:id="17"/>
-      <w:r>
-        <w:t>ts</w:t>
-      </w:r>
-      <w:bookmarkEnd w:id="16"/>
     </w:p>
     <w:p/>
     <w:p>
@@ -3342,34 +2859,25 @@
         </w:rPr>
       </w:pPr>
       <w:bookmarkStart w:id="24" w:name="_Toc349311195"/>
+      <w:bookmarkStart w:id="25" w:name="_Ref350013500"/>
+      <w:bookmarkStart w:id="26" w:name="_Ref350013508"/>
       <w:r>
         <w:t xml:space="preserve">Figure </w:t>
       </w:r>
-      <w:r>
-        <w:fldChar w:fldCharType="begin"/>
-      </w:r>
-      <w:r>
-        <w:instrText xml:space="preserve"> SEQ Figure \* ARABIC </w:instrText>
-      </w:r>
-      <w:r>
-        <w:fldChar w:fldCharType="separate"/>
-      </w:r>
-      <w:r>
-        <w:rPr>
-          <w:noProof/>
-        </w:rPr>
-        <w:t>1</w:t>
-      </w:r>
-      <w:r>
-        <w:rPr>
-          <w:noProof/>
-        </w:rPr>
-        <w:fldChar w:fldCharType="end"/>
-      </w:r>
+      <w:fldSimple w:instr=" SEQ Figure \* ARABIC ">
+        <w:r>
+          <w:rPr>
+            <w:noProof/>
+          </w:rPr>
+          <w:t>1</w:t>
+        </w:r>
+      </w:fldSimple>
+      <w:bookmarkEnd w:id="26"/>
       <w:r>
         <w:t xml:space="preserve"> – A Gantt chart showing the timeline for this project.</w:t>
       </w:r>
       <w:bookmarkEnd w:id="24"/>
+      <w:bookmarkEnd w:id="25"/>
       <w:r>
         <w:t xml:space="preserve"> </w:t>
       </w:r>
@@ -3384,17 +2892,188 @@
           <w:szCs w:val="28"/>
         </w:rPr>
       </w:pPr>
+    </w:p>
+    <w:p>
+      <w:pPr>
+        <w:pStyle w:val="Heading2"/>
+      </w:pPr>
+      <w:r>
+        <w:t>Stages of This Project</w:t>
+      </w:r>
+    </w:p>
+    <w:p>
+      <w:r>
+        <w:t>As stated in the above Gantt chart [</w:t>
+      </w:r>
+      <w:r>
+        <w:fldChar w:fldCharType="begin"/>
+      </w:r>
+      <w:r>
+        <w:instrText xml:space="preserve"> REF _Ref350013508 \h </w:instrText>
+      </w:r>
+      <w:r>
+        <w:fldChar w:fldCharType="separate"/>
+      </w:r>
+      <w:r>
+        <w:t xml:space="preserve">Figure </w:t>
+      </w:r>
       <w:r>
         <w:rPr>
-          <w:rFonts w:asciiTheme="majorHAnsi" w:eastAsiaTheme="majorEastAsia" w:hAnsiTheme="majorHAnsi" w:cstheme="majorBidi"/>
-          <w:color w:val="365F91" w:themeColor="accent1" w:themeShade="BF"/>
-          <w:sz w:val="28"/>
-          <w:szCs w:val="28"/>
+          <w:noProof/>
         </w:rPr>
+        <w:t>1</w:t>
+      </w:r>
+      <w:r>
+        <w:fldChar w:fldCharType="end"/>
+      </w:r>
+      <w:r>
+        <w:t>] this project has various stages. These stages are:</w:t>
+      </w:r>
+    </w:p>
+    <w:p>
+      <w:pPr>
+        <w:pStyle w:val="Heading3"/>
+      </w:pPr>
+      <w:r>
+        <w:t>Setting up the project</w:t>
+      </w:r>
+    </w:p>
+    <w:p>
+      <w:r>
+        <w:t xml:space="preserve">This project requires setting up before starting in order to </w:t>
+      </w:r>
+    </w:p>
+    <w:p>
+      <w:r>
+        <w:t>Setting up a repository is one of the most important tools that will be used in this project. Either GIT or SVN can be used</w:t>
+      </w:r>
+      <w:r>
+        <w:t xml:space="preserve">, but for this project GIT will be used. This requires little in the way of setting up. This repository will store all the </w:t>
+      </w:r>
+      <w:r>
+        <w:t>files needed.</w:t>
+      </w:r>
+    </w:p>
+    <w:p>
+      <w:r>
+        <w:t>Next pivotal tracker will be set up to manage deadline and tasks that need finished. Pivotal tracker is used</w:t>
+      </w:r>
+      <w:r>
+        <w:t xml:space="preserve"> in agile software development </w:t>
+      </w:r>
+      <w:r>
+        <w:t xml:space="preserve">but it can still apply to this. </w:t>
+      </w:r>
+    </w:p>
+    <w:p>
+      <w:r>
+        <w:t xml:space="preserve">Lastly is formatting the research report correctly. This involves setting up the report into the correct academic format. </w:t>
+      </w:r>
+    </w:p>
+    <w:p>
+      <w:r>
+        <w:t>All of this should take a week to do.</w:t>
+      </w:r>
+    </w:p>
+    <w:p>
+      <w:pPr>
+        <w:pStyle w:val="Heading3"/>
+      </w:pPr>
+      <w:r>
+        <w:t>Research Report</w:t>
+      </w:r>
+    </w:p>
+    <w:p>
+      <w:r>
+        <w:t xml:space="preserve">Writing the research report will take up a substantial amount of time up until the third semester. That is why no other project work will take place until this is finished. </w:t>
+      </w:r>
+    </w:p>
+    <w:p>
+      <w:pPr>
+        <w:pStyle w:val="Heading3"/>
+      </w:pPr>
+      <w:r>
+        <w:t>Creating the Game</w:t>
+      </w:r>
+    </w:p>
+    <w:p>
+      <w:r>
+        <w:t>The game is a key part to this project. The game will not be f</w:t>
+      </w:r>
+      <w:r>
+        <w:t>ully polished like main games. I</w:t>
+      </w:r>
+      <w:r>
+        <w:t xml:space="preserve">t will just serve as a platform to feed the data to the interface. </w:t>
+      </w:r>
+      <w:r>
+        <w:t xml:space="preserve">This will take place immediately </w:t>
+      </w:r>
+      <w:r>
+        <w:lastRenderedPageBreak/>
+        <w:t xml:space="preserve">after the research report is finished. Once this is finished the game will not involve major work, maybe some tweaks when it comes to optimisation communication between this and the interface. </w:t>
+      </w:r>
+    </w:p>
+    <w:p>
+      <w:pPr>
+        <w:pStyle w:val="Heading3"/>
+      </w:pPr>
+      <w:r>
+        <w:t>Creating Interface</w:t>
+      </w:r>
+    </w:p>
+    <w:p>
+      <w:r>
+        <w:t>The interface is the key part of this project and therefore will require the most time. Linking this to the game will take a substantial amount of time.</w:t>
+      </w:r>
+      <w:r>
+        <w:t xml:space="preserve"> </w:t>
+      </w:r>
+    </w:p>
+    <w:p>
+      <w:pPr>
+        <w:pStyle w:val="Heading3"/>
+      </w:pPr>
+      <w:r>
+        <w:t>Create Neural Network</w:t>
+      </w:r>
+    </w:p>
+    <w:p>
+      <w:r>
+        <w:t>The neural network will not require a substantial amount of work. The main reason this section will take so long is because it will require a lot of back and forth work</w:t>
+      </w:r>
+      <w:r>
+        <w:t xml:space="preserve"> between this and the interface. </w:t>
+      </w:r>
+    </w:p>
+    <w:p>
+      <w:pPr>
+        <w:pStyle w:val="Heading3"/>
+      </w:pPr>
+      <w:r>
+        <w:t>Experiments</w:t>
+      </w:r>
+    </w:p>
+    <w:p>
+      <w:r>
+        <w:t>Lastly once all the implementation is finished testing will take place. This will involve testing the neural network in the game</w:t>
+      </w:r>
+      <w:r>
+        <w:t xml:space="preserve"> to</w:t>
+      </w:r>
+      <w:r>
+        <w:t xml:space="preserve"> prove that it is learning and behaving in a sensible manor. </w:t>
+      </w:r>
+    </w:p>
+    <w:p>
+      <w:pPr>
+        <w:pStyle w:val="Heading3"/>
+      </w:pPr>
+      <w:r>
         <w:br w:type="page"/>
       </w:r>
     </w:p>
-    <w:bookmarkStart w:id="25" w:name="_Toc349314317" w:displacedByCustomXml="next"/>
+    <w:bookmarkStart w:id="27" w:name="_Toc349314317" w:displacedByCustomXml="next"/>
     <w:sdt>
       <w:sdtPr>
         <w:rPr>
@@ -3420,7 +3099,7 @@
           <w:r>
             <w:t>Bibliography</w:t>
           </w:r>
-          <w:bookmarkEnd w:id="25"/>
+          <w:bookmarkEnd w:id="27"/>
         </w:p>
         <w:sdt>
           <w:sdtPr>
@@ -4067,6 +3746,14 @@
       <w:szCs w:val="24"/>
     </w:rPr>
   </w:style>
+  <w:style w:type="paragraph" w:customStyle="1" w:styleId="538552DCBB0F4C4BB087ED922D6A6322">
+    <w:name w:val="538552DCBB0F4C4BB087ED922D6A6322"/>
+    <w:rsid w:val="00166461"/>
+    <w:rPr>
+      <w:rFonts w:eastAsiaTheme="minorEastAsia"/>
+      <w:lang w:val="en-US" w:eastAsia="ja-JP"/>
+    </w:rPr>
+  </w:style>
 </w:styles>
 </file>
 
@@ -4614,7 +4301,666 @@
       <w:szCs w:val="24"/>
     </w:rPr>
   </w:style>
+  <w:style w:type="paragraph" w:customStyle="1" w:styleId="538552DCBB0F4C4BB087ED922D6A6322">
+    <w:name w:val="538552DCBB0F4C4BB087ED922D6A6322"/>
+    <w:rsid w:val="00166461"/>
+    <w:rPr>
+      <w:rFonts w:eastAsiaTheme="minorEastAsia"/>
+      <w:lang w:val="en-US" w:eastAsia="ja-JP"/>
+    </w:rPr>
+  </w:style>
 </w:styles>
+</file>
+
+<file path=word/glossary/document.xml><?xml version="1.0" encoding="utf-8"?>
+<w:glossaryDocument xmlns:wpc="http://schemas.microsoft.com/office/word/2010/wordprocessingCanvas" xmlns:mc="http://schemas.openxmlformats.org/markup-compatibility/2006" xmlns:o="urn:schemas-microsoft-com:office:office" xmlns:r="http://schemas.openxmlformats.org/officeDocument/2006/relationships" xmlns:m="http://schemas.openxmlformats.org/officeDocument/2006/math" xmlns:v="urn:schemas-microsoft-com:vml" xmlns:wp14="http://schemas.microsoft.com/office/word/2010/wordprocessingDrawing" xmlns:wp="http://schemas.openxmlformats.org/drawingml/2006/wordprocessingDrawing" xmlns:w10="urn:schemas-microsoft-com:office:word" xmlns:w="http://schemas.openxmlformats.org/wordprocessingml/2006/main" xmlns:w14="http://schemas.microsoft.com/office/word/2010/wordml" xmlns:wpg="http://schemas.microsoft.com/office/word/2010/wordprocessingGroup" xmlns:wpi="http://schemas.microsoft.com/office/word/2010/wordprocessingInk" xmlns:wne="http://schemas.microsoft.com/office/word/2006/wordml" xmlns:wps="http://schemas.microsoft.com/office/word/2010/wordprocessingShape" mc:Ignorable="w14 wp14">
+  <w:docParts>
+    <w:docPart>
+      <w:docPartPr>
+        <w:name w:val="FC15632F5EBD4E44A41A4B27777D4A3D"/>
+        <w:category>
+          <w:name w:val="General"/>
+          <w:gallery w:val="placeholder"/>
+        </w:category>
+        <w:types>
+          <w:type w:val="bbPlcHdr"/>
+        </w:types>
+        <w:behaviors>
+          <w:behavior w:val="content"/>
+        </w:behaviors>
+        <w:guid w:val="{DA435D9F-A6DC-4389-9F7B-020F32278315}"/>
+      </w:docPartPr>
+      <w:docPartBody>
+        <w:p>
+          <w:pPr>
+            <w:pStyle w:val="FC15632F5EBD4E44A41A4B27777D4A3D"/>
+          </w:pPr>
+          <w:r>
+            <w:rPr>
+              <w:rFonts w:asciiTheme="majorHAnsi" w:eastAsiaTheme="majorEastAsia" w:hAnsiTheme="majorHAnsi" w:cstheme="majorBidi"/>
+              <w:sz w:val="80"/>
+              <w:szCs w:val="80"/>
+            </w:rPr>
+            <w:t>[Type the document title]</w:t>
+          </w:r>
+        </w:p>
+      </w:docPartBody>
+    </w:docPart>
+    <w:docPart>
+      <w:docPartPr>
+        <w:name w:val="A706CB75A25D48F09A38DBF8EE285723"/>
+        <w:category>
+          <w:name w:val="General"/>
+          <w:gallery w:val="placeholder"/>
+        </w:category>
+        <w:types>
+          <w:type w:val="bbPlcHdr"/>
+        </w:types>
+        <w:behaviors>
+          <w:behavior w:val="content"/>
+        </w:behaviors>
+        <w:guid w:val="{03975E4E-DE6A-49A5-B708-373E0C485684}"/>
+      </w:docPartPr>
+      <w:docPartBody>
+        <w:p>
+          <w:pPr>
+            <w:pStyle w:val="A706CB75A25D48F09A38DBF8EE285723"/>
+          </w:pPr>
+          <w:r>
+            <w:rPr>
+              <w:b/>
+              <w:bCs/>
+            </w:rPr>
+            <w:t>[Type the author name]</w:t>
+          </w:r>
+        </w:p>
+      </w:docPartBody>
+    </w:docPart>
+    <w:docPart>
+      <w:docPartPr>
+        <w:name w:val="F61DE77DE0044F50B8C2D02446FA24D9"/>
+        <w:category>
+          <w:name w:val="General"/>
+          <w:gallery w:val="placeholder"/>
+        </w:category>
+        <w:types>
+          <w:type w:val="bbPlcHdr"/>
+        </w:types>
+        <w:behaviors>
+          <w:behavior w:val="content"/>
+        </w:behaviors>
+        <w:guid w:val="{1BC2240F-3279-4A8B-A52A-C92C97A6F97A}"/>
+      </w:docPartPr>
+      <w:docPartBody>
+        <w:p>
+          <w:pPr>
+            <w:pStyle w:val="F61DE77DE0044F50B8C2D02446FA24D9"/>
+          </w:pPr>
+          <w:r>
+            <w:rPr>
+              <w:b/>
+              <w:bCs/>
+            </w:rPr>
+            <w:t>[Pick the date]</w:t>
+          </w:r>
+        </w:p>
+      </w:docPartBody>
+    </w:docPart>
+  </w:docParts>
+</w:glossaryDocument>
+</file>
+
+<file path=word/glossary/fontTable.xml><?xml version="1.0" encoding="utf-8"?>
+<w:fonts xmlns:mc="http://schemas.openxmlformats.org/markup-compatibility/2006" xmlns:r="http://schemas.openxmlformats.org/officeDocument/2006/relationships" xmlns:w="http://schemas.openxmlformats.org/wordprocessingml/2006/main" xmlns:w14="http://schemas.microsoft.com/office/word/2010/wordml" mc:Ignorable="w14">
+  <w:font w:name="Calibri">
+    <w:panose1 w:val="020F0502020204030204"/>
+    <w:charset w:val="00"/>
+    <w:family w:val="swiss"/>
+    <w:pitch w:val="variable"/>
+    <w:sig w:usb0="E00002FF" w:usb1="4000ACFF" w:usb2="00000001" w:usb3="00000000" w:csb0="0000019F" w:csb1="00000000"/>
+  </w:font>
+  <w:font w:name="Times New Roman">
+    <w:panose1 w:val="02020603050405020304"/>
+    <w:charset w:val="00"/>
+    <w:family w:val="roman"/>
+    <w:pitch w:val="variable"/>
+    <w:sig w:usb0="E0002AFF" w:usb1="C0007841" w:usb2="00000009" w:usb3="00000000" w:csb0="000001FF" w:csb1="00000000"/>
+  </w:font>
+  <w:font w:name="Arial">
+    <w:panose1 w:val="020B0604020202020204"/>
+    <w:charset w:val="00"/>
+    <w:family w:val="swiss"/>
+    <w:pitch w:val="variable"/>
+    <w:sig w:usb0="E0002AFF" w:usb1="C0007843" w:usb2="00000009" w:usb3="00000000" w:csb0="000001FF" w:csb1="00000000"/>
+  </w:font>
+  <w:font w:name="Cambria">
+    <w:panose1 w:val="02040503050406030204"/>
+    <w:charset w:val="00"/>
+    <w:family w:val="roman"/>
+    <w:pitch w:val="variable"/>
+    <w:sig w:usb0="E00002FF" w:usb1="400004FF" w:usb2="00000000" w:usb3="00000000" w:csb0="0000019F" w:csb1="00000000"/>
+  </w:font>
+  <w:font w:name="Tahoma">
+    <w:panose1 w:val="020B0604030504040204"/>
+    <w:charset w:val="00"/>
+    <w:family w:val="swiss"/>
+    <w:notTrueType/>
+    <w:pitch w:val="variable"/>
+    <w:sig w:usb0="00000003" w:usb1="00000000" w:usb2="00000000" w:usb3="00000000" w:csb0="00000001" w:csb1="00000000"/>
+  </w:font>
+</w:fonts>
+</file>
+
+<file path=word/glossary/settings.xml><?xml version="1.0" encoding="utf-8"?>
+<w:settings xmlns:mc="http://schemas.openxmlformats.org/markup-compatibility/2006" xmlns:o="urn:schemas-microsoft-com:office:office" xmlns:r="http://schemas.openxmlformats.org/officeDocument/2006/relationships" xmlns:m="http://schemas.openxmlformats.org/officeDocument/2006/math" xmlns:v="urn:schemas-microsoft-com:vml" xmlns:w10="urn:schemas-microsoft-com:office:word" xmlns:w="http://schemas.openxmlformats.org/wordprocessingml/2006/main" xmlns:w14="http://schemas.microsoft.com/office/word/2010/wordml" xmlns:sl="http://schemas.openxmlformats.org/schemaLibrary/2006/main" mc:Ignorable="w14">
+  <w:view w:val="normal"/>
+  <w:defaultTabStop w:val="720"/>
+  <w:characterSpacingControl w:val="doNotCompress"/>
+  <w:compat>
+    <w:useFELayout/>
+    <w:compatSetting w:name="compatibilityMode" w:uri="http://schemas.microsoft.com/office/word" w:val="14"/>
+    <w:compatSetting w:name="overrideTableStyleFontSizeAndJustification" w:uri="http://schemas.microsoft.com/office/word" w:val="1"/>
+    <w:compatSetting w:name="enableOpenTypeFeatures" w:uri="http://schemas.microsoft.com/office/word" w:val="1"/>
+    <w:compatSetting w:name="doNotFlipMirrorIndents" w:uri="http://schemas.microsoft.com/office/word" w:val="1"/>
+  </w:compat>
+  <w:rsids>
+    <w:rsidRoot w:val="000438F8"/>
+    <w:rsid w:val="000438F8"/>
+    <w:rsid w:val="00B368B9"/>
+  </w:rsids>
+  <m:mathPr>
+    <m:mathFont m:val="Cambria Math"/>
+    <m:brkBin m:val="before"/>
+    <m:brkBinSub m:val="--"/>
+    <m:smallFrac m:val="0"/>
+    <m:dispDef/>
+    <m:lMargin m:val="0"/>
+    <m:rMargin m:val="0"/>
+    <m:defJc m:val="centerGroup"/>
+    <m:wrapIndent m:val="1440"/>
+    <m:intLim m:val="subSup"/>
+    <m:naryLim m:val="undOvr"/>
+  </m:mathPr>
+  <w:themeFontLang w:val="en-GB"/>
+  <w:clrSchemeMapping w:bg1="light1" w:t1="dark1" w:bg2="light2" w:t2="dark2" w:accent1="accent1" w:accent2="accent2" w:accent3="accent3" w:accent4="accent4" w:accent5="accent5" w:accent6="accent6" w:hyperlink="hyperlink" w:followedHyperlink="followedHyperlink"/>
+  <w:decimalSymbol w:val="."/>
+  <w:listSeparator w:val=","/>
+</w:settings>
+</file>
+
+<file path=word/glossary/styles.xml><?xml version="1.0" encoding="utf-8"?>
+<w:styles xmlns:mc="http://schemas.openxmlformats.org/markup-compatibility/2006" xmlns:r="http://schemas.openxmlformats.org/officeDocument/2006/relationships" xmlns:w="http://schemas.openxmlformats.org/wordprocessingml/2006/main" xmlns:w14="http://schemas.microsoft.com/office/word/2010/wordml" mc:Ignorable="w14">
+  <w:docDefaults>
+    <w:rPrDefault>
+      <w:rPr>
+        <w:rFonts w:asciiTheme="minorHAnsi" w:eastAsiaTheme="minorEastAsia" w:hAnsiTheme="minorHAnsi" w:cstheme="minorBidi"/>
+        <w:sz w:val="22"/>
+        <w:szCs w:val="22"/>
+        <w:lang w:val="en-GB" w:eastAsia="en-GB" w:bidi="ar-SA"/>
+      </w:rPr>
+    </w:rPrDefault>
+    <w:pPrDefault>
+      <w:pPr>
+        <w:spacing w:after="200" w:line="276" w:lineRule="auto"/>
+      </w:pPr>
+    </w:pPrDefault>
+  </w:docDefaults>
+  <w:latentStyles w:defLockedState="0" w:defUIPriority="99" w:defSemiHidden="1" w:defUnhideWhenUsed="1" w:defQFormat="0" w:count="267">
+    <w:lsdException w:name="Normal" w:semiHidden="0" w:uiPriority="0" w:unhideWhenUsed="0" w:qFormat="1"/>
+    <w:lsdException w:name="heading 1" w:semiHidden="0" w:uiPriority="9" w:unhideWhenUsed="0" w:qFormat="1"/>
+    <w:lsdException w:name="heading 2" w:uiPriority="9" w:qFormat="1"/>
+    <w:lsdException w:name="heading 3" w:uiPriority="9" w:qFormat="1"/>
+    <w:lsdException w:name="heading 4" w:uiPriority="9" w:qFormat="1"/>
+    <w:lsdException w:name="heading 5" w:uiPriority="9" w:qFormat="1"/>
+    <w:lsdException w:name="heading 6" w:uiPriority="9" w:qFormat="1"/>
+    <w:lsdException w:name="heading 7" w:uiPriority="9" w:qFormat="1"/>
+    <w:lsdException w:name="heading 8" w:uiPriority="9" w:qFormat="1"/>
+    <w:lsdException w:name="heading 9" w:uiPriority="9" w:qFormat="1"/>
+    <w:lsdException w:name="toc 1" w:uiPriority="39"/>
+    <w:lsdException w:name="toc 2" w:uiPriority="39"/>
+    <w:lsdException w:name="toc 3" w:uiPriority="39"/>
+    <w:lsdException w:name="toc 4" w:uiPriority="39"/>
+    <w:lsdException w:name="toc 5" w:uiPriority="39"/>
+    <w:lsdException w:name="toc 6" w:uiPriority="39"/>
+    <w:lsdException w:name="toc 7" w:uiPriority="39"/>
+    <w:lsdException w:name="toc 8" w:uiPriority="39"/>
+    <w:lsdException w:name="toc 9" w:uiPriority="39"/>
+    <w:lsdException w:name="caption" w:uiPriority="35" w:qFormat="1"/>
+    <w:lsdException w:name="Title" w:semiHidden="0" w:uiPriority="10" w:unhideWhenUsed="0" w:qFormat="1"/>
+    <w:lsdException w:name="Default Paragraph Font" w:uiPriority="1"/>
+    <w:lsdException w:name="Subtitle" w:semiHidden="0" w:uiPriority="11" w:unhideWhenUsed="0" w:qFormat="1"/>
+    <w:lsdException w:name="Strong" w:semiHidden="0" w:uiPriority="22" w:unhideWhenUsed="0" w:qFormat="1"/>
+    <w:lsdException w:name="Emphasis" w:semiHidden="0" w:uiPriority="20" w:unhideWhenUsed="0" w:qFormat="1"/>
+    <w:lsdException w:name="Table Grid" w:semiHidden="0" w:uiPriority="59" w:unhideWhenUsed="0"/>
+    <w:lsdException w:name="Placeholder Text" w:unhideWhenUsed="0"/>
+    <w:lsdException w:name="No Spacing" w:semiHidden="0" w:uiPriority="1" w:unhideWhenUsed="0" w:qFormat="1"/>
+    <w:lsdException w:name="Light Shading" w:semiHidden="0" w:uiPriority="60" w:unhideWhenUsed="0"/>
+    <w:lsdException w:name="Light List" w:semiHidden="0" w:uiPriority="61" w:unhideWhenUsed="0"/>
+    <w:lsdException w:name="Light Grid" w:semiHidden="0" w:uiPriority="62" w:unhideWhenUsed="0"/>
+    <w:lsdException w:name="Medium Shading 1" w:semiHidden="0" w:uiPriority="63" w:unhideWhenUsed="0"/>
+    <w:lsdException w:name="Medium Shading 2" w:semiHidden="0" w:uiPriority="64" w:unhideWhenUsed="0"/>
+    <w:lsdException w:name="Medium List 1" w:semiHidden="0" w:uiPriority="65" w:unhideWhenUsed="0"/>
+    <w:lsdException w:name="Medium List 2" w:semiHidden="0" w:uiPriority="66" w:unhideWhenUsed="0"/>
+    <w:lsdException w:name="Medium Grid 1" w:semiHidden="0" w:uiPriority="67" w:unhideWhenUsed="0"/>
+    <w:lsdException w:name="Medium Grid 2" w:semiHidden="0" w:uiPriority="68" w:unhideWhenUsed="0"/>
+    <w:lsdException w:name="Medium Grid 3" w:semiHidden="0" w:uiPriority="69" w:unhideWhenUsed="0"/>
+    <w:lsdException w:name="Dark List" w:semiHidden="0" w:uiPriority="70" w:unhideWhenUsed="0"/>
+    <w:lsdException w:name="Colorful Shading" w:semiHidden="0" w:uiPriority="71" w:unhideWhenUsed="0"/>
+    <w:lsdException w:name="Colorful List" w:semiHidden="0" w:uiPriority="72" w:unhideWhenUsed="0"/>
+    <w:lsdException w:name="Colorful Grid" w:semiHidden="0" w:uiPriority="73" w:unhideWhenUsed="0"/>
+    <w:lsdException w:name="Light Shading Accent 1" w:semiHidden="0" w:uiPriority="60" w:unhideWhenUsed="0"/>
+    <w:lsdException w:name="Light List Accent 1" w:semiHidden="0" w:uiPriority="61" w:unhideWhenUsed="0"/>
+    <w:lsdException w:name="Light Grid Accent 1" w:semiHidden="0" w:uiPriority="62" w:unhideWhenUsed="0"/>
+    <w:lsdException w:name="Medium Shading 1 Accent 1" w:semiHidden="0" w:uiPriority="63" w:unhideWhenUsed="0"/>
+    <w:lsdException w:name="Medium Shading 2 Accent 1" w:semiHidden="0" w:uiPriority="64" w:unhideWhenUsed="0"/>
+    <w:lsdException w:name="Medium List 1 Accent 1" w:semiHidden="0" w:uiPriority="65" w:unhideWhenUsed="0"/>
+    <w:lsdException w:name="Revision" w:unhideWhenUsed="0"/>
+    <w:lsdException w:name="List Paragraph" w:semiHidden="0" w:uiPriority="34" w:unhideWhenUsed="0" w:qFormat="1"/>
+    <w:lsdException w:name="Quote" w:semiHidden="0" w:uiPriority="29" w:unhideWhenUsed="0" w:qFormat="1"/>
+    <w:lsdException w:name="Intense Quote" w:semiHidden="0" w:uiPriority="30" w:unhideWhenUsed="0" w:qFormat="1"/>
+    <w:lsdException w:name="Medium List 2 Accent 1" w:semiHidden="0" w:uiPriority="66" w:unhideWhenUsed="0"/>
+    <w:lsdException w:name="Medium Grid 1 Accent 1" w:semiHidden="0" w:uiPriority="67" w:unhideWhenUsed="0"/>
+    <w:lsdException w:name="Medium Grid 2 Accent 1" w:semiHidden="0" w:uiPriority="68" w:unhideWhenUsed="0"/>
+    <w:lsdException w:name="Medium Grid 3 Accent 1" w:semiHidden="0" w:uiPriority="69" w:unhideWhenUsed="0"/>
+    <w:lsdException w:name="Dark List Accent 1" w:semiHidden="0" w:uiPriority="70" w:unhideWhenUsed="0"/>
+    <w:lsdException w:name="Colorful Shading Accent 1" w:semiHidden="0" w:uiPriority="71" w:unhideWhenUsed="0"/>
+    <w:lsdException w:name="Colorful List Accent 1" w:semiHidden="0" w:uiPriority="72" w:unhideWhenUsed="0"/>
+    <w:lsdException w:name="Colorful Grid Accent 1" w:semiHidden="0" w:uiPriority="73" w:unhideWhenUsed="0"/>
+    <w:lsdException w:name="Light Shading Accent 2" w:semiHidden="0" w:uiPriority="60" w:unhideWhenUsed="0"/>
+    <w:lsdException w:name="Light List Accent 2" w:semiHidden="0" w:uiPriority="61" w:unhideWhenUsed="0"/>
+    <w:lsdException w:name="Light Grid Accent 2" w:semiHidden="0" w:uiPriority="62" w:unhideWhenUsed="0"/>
+    <w:lsdException w:name="Medium Shading 1 Accent 2" w:semiHidden="0" w:uiPriority="63" w:unhideWhenUsed="0"/>
+    <w:lsdException w:name="Medium Shading 2 Accent 2" w:semiHidden="0" w:uiPriority="64" w:unhideWhenUsed="0"/>
+    <w:lsdException w:name="Medium List 1 Accent 2" w:semiHidden="0" w:uiPriority="65" w:unhideWhenUsed="0"/>
+    <w:lsdException w:name="Medium List 2 Accent 2" w:semiHidden="0" w:uiPriority="66" w:unhideWhenUsed="0"/>
+    <w:lsdException w:name="Medium Grid 1 Accent 2" w:semiHidden="0" w:uiPriority="67" w:unhideWhenUsed="0"/>
+    <w:lsdException w:name="Medium Grid 2 Accent 2" w:semiHidden="0" w:uiPriority="68" w:unhideWhenUsed="0"/>
+    <w:lsdException w:name="Medium Grid 3 Accent 2" w:semiHidden="0" w:uiPriority="69" w:unhideWhenUsed="0"/>
+    <w:lsdException w:name="Dark List Accent 2" w:semiHidden="0" w:uiPriority="70" w:unhideWhenUsed="0"/>
+    <w:lsdException w:name="Colorful Shading Accent 2" w:semiHidden="0" w:uiPriority="71" w:unhideWhenUsed="0"/>
+    <w:lsdException w:name="Colorful List Accent 2" w:semiHidden="0" w:uiPriority="72" w:unhideWhenUsed="0"/>
+    <w:lsdException w:name="Colorful Grid Accent 2" w:semiHidden="0" w:uiPriority="73" w:unhideWhenUsed="0"/>
+    <w:lsdException w:name="Light Shading Accent 3" w:semiHidden="0" w:uiPriority="60" w:unhideWhenUsed="0"/>
+    <w:lsdException w:name="Light List Accent 3" w:semiHidden="0" w:uiPriority="61" w:unhideWhenUsed="0"/>
+    <w:lsdException w:name="Light Grid Accent 3" w:semiHidden="0" w:uiPriority="62" w:unhideWhenUsed="0"/>
+    <w:lsdException w:name="Medium Shading 1 Accent 3" w:semiHidden="0" w:uiPriority="63" w:unhideWhenUsed="0"/>
+    <w:lsdException w:name="Medium Shading 2 Accent 3" w:semiHidden="0" w:uiPriority="64" w:unhideWhenUsed="0"/>
+    <w:lsdException w:name="Medium List 1 Accent 3" w:semiHidden="0" w:uiPriority="65" w:unhideWhenUsed="0"/>
+    <w:lsdException w:name="Medium List 2 Accent 3" w:semiHidden="0" w:uiPriority="66" w:unhideWhenUsed="0"/>
+    <w:lsdException w:name="Medium Grid 1 Accent 3" w:semiHidden="0" w:uiPriority="67" w:unhideWhenUsed="0"/>
+    <w:lsdException w:name="Medium Grid 2 Accent 3" w:semiHidden="0" w:uiPriority="68" w:unhideWhenUsed="0"/>
+    <w:lsdException w:name="Medium Grid 3 Accent 3" w:semiHidden="0" w:uiPriority="69" w:unhideWhenUsed="0"/>
+    <w:lsdException w:name="Dark List Accent 3" w:semiHidden="0" w:uiPriority="70" w:unhideWhenUsed="0"/>
+    <w:lsdException w:name="Colorful Shading Accent 3" w:semiHidden="0" w:uiPriority="71" w:unhideWhenUsed="0"/>
+    <w:lsdException w:name="Colorful List Accent 3" w:semiHidden="0" w:uiPriority="72" w:unhideWhenUsed="0"/>
+    <w:lsdException w:name="Colorful Grid Accent 3" w:semiHidden="0" w:uiPriority="73" w:unhideWhenUsed="0"/>
+    <w:lsdException w:name="Light Shading Accent 4" w:semiHidden="0" w:uiPriority="60" w:unhideWhenUsed="0"/>
+    <w:lsdException w:name="Light List Accent 4" w:semiHidden="0" w:uiPriority="61" w:unhideWhenUsed="0"/>
+    <w:lsdException w:name="Light Grid Accent 4" w:semiHidden="0" w:uiPriority="62" w:unhideWhenUsed="0"/>
+    <w:lsdException w:name="Medium Shading 1 Accent 4" w:semiHidden="0" w:uiPriority="63" w:unhideWhenUsed="0"/>
+    <w:lsdException w:name="Medium Shading 2 Accent 4" w:semiHidden="0" w:uiPriority="64" w:unhideWhenUsed="0"/>
+    <w:lsdException w:name="Medium List 1 Accent 4" w:semiHidden="0" w:uiPriority="65" w:unhideWhenUsed="0"/>
+    <w:lsdException w:name="Medium List 2 Accent 4" w:semiHidden="0" w:uiPriority="66" w:unhideWhenUsed="0"/>
+    <w:lsdException w:name="Medium Grid 1 Accent 4" w:semiHidden="0" w:uiPriority="67" w:unhideWhenUsed="0"/>
+    <w:lsdException w:name="Medium Grid 2 Accent 4" w:semiHidden="0" w:uiPriority="68" w:unhideWhenUsed="0"/>
+    <w:lsdException w:name="Medium Grid 3 Accent 4" w:semiHidden="0" w:uiPriority="69" w:unhideWhenUsed="0"/>
+    <w:lsdException w:name="Dark List Accent 4" w:semiHidden="0" w:uiPriority="70" w:unhideWhenUsed="0"/>
+    <w:lsdException w:name="Colorful Shading Accent 4" w:semiHidden="0" w:uiPriority="71" w:unhideWhenUsed="0"/>
+    <w:lsdException w:name="Colorful List Accent 4" w:semiHidden="0" w:uiPriority="72" w:unhideWhenUsed="0"/>
+    <w:lsdException w:name="Colorful Grid Accent 4" w:semiHidden="0" w:uiPriority="73" w:unhideWhenUsed="0"/>
+    <w:lsdException w:name="Light Shading Accent 5" w:semiHidden="0" w:uiPriority="60" w:unhideWhenUsed="0"/>
+    <w:lsdException w:name="Light List Accent 5" w:semiHidden="0" w:uiPriority="61" w:unhideWhenUsed="0"/>
+    <w:lsdException w:name="Light Grid Accent 5" w:semiHidden="0" w:uiPriority="62" w:unhideWhenUsed="0"/>
+    <w:lsdException w:name="Medium Shading 1 Accent 5" w:semiHidden="0" w:uiPriority="63" w:unhideWhenUsed="0"/>
+    <w:lsdException w:name="Medium Shading 2 Accent 5" w:semiHidden="0" w:uiPriority="64" w:unhideWhenUsed="0"/>
+    <w:lsdException w:name="Medium List 1 Accent 5" w:semiHidden="0" w:uiPriority="65" w:unhideWhenUsed="0"/>
+    <w:lsdException w:name="Medium List 2 Accent 5" w:semiHidden="0" w:uiPriority="66" w:unhideWhenUsed="0"/>
+    <w:lsdException w:name="Medium Grid 1 Accent 5" w:semiHidden="0" w:uiPriority="67" w:unhideWhenUsed="0"/>
+    <w:lsdException w:name="Medium Grid 2 Accent 5" w:semiHidden="0" w:uiPriority="68" w:unhideWhenUsed="0"/>
+    <w:lsdException w:name="Medium Grid 3 Accent 5" w:semiHidden="0" w:uiPriority="69" w:unhideWhenUsed="0"/>
+    <w:lsdException w:name="Dark List Accent 5" w:semiHidden="0" w:uiPriority="70" w:unhideWhenUsed="0"/>
+    <w:lsdException w:name="Colorful Shading Accent 5" w:semiHidden="0" w:uiPriority="71" w:unhideWhenUsed="0"/>
+    <w:lsdException w:name="Colorful List Accent 5" w:semiHidden="0" w:uiPriority="72" w:unhideWhenUsed="0"/>
+    <w:lsdException w:name="Colorful Grid Accent 5" w:semiHidden="0" w:uiPriority="73" w:unhideWhenUsed="0"/>
+    <w:lsdException w:name="Light Shading Accent 6" w:semiHidden="0" w:uiPriority="60" w:unhideWhenUsed="0"/>
+    <w:lsdException w:name="Light List Accent 6" w:semiHidden="0" w:uiPriority="61" w:unhideWhenUsed="0"/>
+    <w:lsdException w:name="Light Grid Accent 6" w:semiHidden="0" w:uiPriority="62" w:unhideWhenUsed="0"/>
+    <w:lsdException w:name="Medium Shading 1 Accent 6" w:semiHidden="0" w:uiPriority="63" w:unhideWhenUsed="0"/>
+    <w:lsdException w:name="Medium Shading 2 Accent 6" w:semiHidden="0" w:uiPriority="64" w:unhideWhenUsed="0"/>
+    <w:lsdException w:name="Medium List 1 Accent 6" w:semiHidden="0" w:uiPriority="65" w:unhideWhenUsed="0"/>
+    <w:lsdException w:name="Medium List 2 Accent 6" w:semiHidden="0" w:uiPriority="66" w:unhideWhenUsed="0"/>
+    <w:lsdException w:name="Medium Grid 1 Accent 6" w:semiHidden="0" w:uiPriority="67" w:unhideWhenUsed="0"/>
+    <w:lsdException w:name="Medium Grid 2 Accent 6" w:semiHidden="0" w:uiPriority="68" w:unhideWhenUsed="0"/>
+    <w:lsdException w:name="Medium Grid 3 Accent 6" w:semiHidden="0" w:uiPriority="69" w:unhideWhenUsed="0"/>
+    <w:lsdException w:name="Dark List Accent 6" w:semiHidden="0" w:uiPriority="70" w:unhideWhenUsed="0"/>
+    <w:lsdException w:name="Colorful Shading Accent 6" w:semiHidden="0" w:uiPriority="71" w:unhideWhenUsed="0"/>
+    <w:lsdException w:name="Colorful List Accent 6" w:semiHidden="0" w:uiPriority="72" w:unhideWhenUsed="0"/>
+    <w:lsdException w:name="Colorful Grid Accent 6" w:semiHidden="0" w:uiPriority="73" w:unhideWhenUsed="0"/>
+    <w:lsdException w:name="Subtle Emphasis" w:semiHidden="0" w:uiPriority="19" w:unhideWhenUsed="0" w:qFormat="1"/>
+    <w:lsdException w:name="Intense Emphasis" w:semiHidden="0" w:uiPriority="21" w:unhideWhenUsed="0" w:qFormat="1"/>
+    <w:lsdException w:name="Subtle Reference" w:semiHidden="0" w:uiPriority="31" w:unhideWhenUsed="0" w:qFormat="1"/>
+    <w:lsdException w:name="Intense Reference" w:semiHidden="0" w:uiPriority="32" w:unhideWhenUsed="0" w:qFormat="1"/>
+    <w:lsdException w:name="Book Title" w:semiHidden="0" w:uiPriority="33" w:unhideWhenUsed="0" w:qFormat="1"/>
+    <w:lsdException w:name="Bibliography" w:uiPriority="37"/>
+    <w:lsdException w:name="TOC Heading" w:uiPriority="39" w:qFormat="1"/>
+  </w:latentStyles>
+  <w:style w:type="paragraph" w:default="1" w:styleId="Normal">
+    <w:name w:val="Normal"/>
+    <w:qFormat/>
+  </w:style>
+  <w:style w:type="character" w:default="1" w:styleId="DefaultParagraphFont">
+    <w:name w:val="Default Paragraph Font"/>
+    <w:uiPriority w:val="1"/>
+    <w:semiHidden/>
+    <w:unhideWhenUsed/>
+  </w:style>
+  <w:style w:type="table" w:default="1" w:styleId="TableNormal">
+    <w:name w:val="Normal Table"/>
+    <w:uiPriority w:val="99"/>
+    <w:semiHidden/>
+    <w:unhideWhenUsed/>
+    <w:tblPr>
+      <w:tblInd w:w="0" w:type="dxa"/>
+      <w:tblCellMar>
+        <w:top w:w="0" w:type="dxa"/>
+        <w:left w:w="108" w:type="dxa"/>
+        <w:bottom w:w="0" w:type="dxa"/>
+        <w:right w:w="108" w:type="dxa"/>
+      </w:tblCellMar>
+    </w:tblPr>
+  </w:style>
+  <w:style w:type="numbering" w:default="1" w:styleId="NoList">
+    <w:name w:val="No List"/>
+    <w:uiPriority w:val="99"/>
+    <w:semiHidden/>
+    <w:unhideWhenUsed/>
+  </w:style>
+  <w:style w:type="paragraph" w:customStyle="1" w:styleId="F8DF7CA29AA94D4AACE5E2F73BFD72FB">
+    <w:name w:val="F8DF7CA29AA94D4AACE5E2F73BFD72FB"/>
+    <w:rsid w:val="000438F8"/>
+  </w:style>
+  <w:style w:type="paragraph" w:customStyle="1" w:styleId="9DC0120C132A40D0AFC707654D4DAA86">
+    <w:name w:val="9DC0120C132A40D0AFC707654D4DAA86"/>
+    <w:rsid w:val="000438F8"/>
+  </w:style>
+  <w:style w:type="paragraph" w:customStyle="1" w:styleId="4B3474A04FDE4381A3B4345AF6693D84">
+    <w:name w:val="4B3474A04FDE4381A3B4345AF6693D84"/>
+    <w:rsid w:val="000438F8"/>
+  </w:style>
+  <w:style w:type="paragraph" w:customStyle="1" w:styleId="B5AAAD82860E4A6B9CDDAE39B6F63C8E">
+    <w:name w:val="B5AAAD82860E4A6B9CDDAE39B6F63C8E"/>
+    <w:rsid w:val="000438F8"/>
+  </w:style>
+  <w:style w:type="paragraph" w:customStyle="1" w:styleId="95F44E247634435FB7D9DA90F0F47234">
+    <w:name w:val="95F44E247634435FB7D9DA90F0F47234"/>
+    <w:rsid w:val="000438F8"/>
+  </w:style>
+  <w:style w:type="paragraph" w:customStyle="1" w:styleId="49439926A8F445DB948BC177AB85F8A7">
+    <w:name w:val="49439926A8F445DB948BC177AB85F8A7"/>
+    <w:rsid w:val="000438F8"/>
+  </w:style>
+  <w:style w:type="paragraph" w:customStyle="1" w:styleId="FC15632F5EBD4E44A41A4B27777D4A3D">
+    <w:name w:val="FC15632F5EBD4E44A41A4B27777D4A3D"/>
+    <w:rsid w:val="000438F8"/>
+  </w:style>
+  <w:style w:type="paragraph" w:customStyle="1" w:styleId="1779A563032C470ABBD7B55B9A6183E5">
+    <w:name w:val="1779A563032C470ABBD7B55B9A6183E5"/>
+    <w:rsid w:val="000438F8"/>
+  </w:style>
+  <w:style w:type="paragraph" w:customStyle="1" w:styleId="A706CB75A25D48F09A38DBF8EE285723">
+    <w:name w:val="A706CB75A25D48F09A38DBF8EE285723"/>
+    <w:rsid w:val="000438F8"/>
+  </w:style>
+  <w:style w:type="paragraph" w:customStyle="1" w:styleId="F61DE77DE0044F50B8C2D02446FA24D9">
+    <w:name w:val="F61DE77DE0044F50B8C2D02446FA24D9"/>
+    <w:rsid w:val="000438F8"/>
+  </w:style>
+  <w:style w:type="paragraph" w:customStyle="1" w:styleId="C1DA1CA95C3D446C959F5B80487D1B7E">
+    <w:name w:val="C1DA1CA95C3D446C959F5B80487D1B7E"/>
+    <w:rsid w:val="000438F8"/>
+  </w:style>
+</w:styles>
+</file>
+
+<file path=word/glossary/stylesWithEffects.xml><?xml version="1.0" encoding="utf-8"?>
+<w:styles xmlns:wpc="http://schemas.microsoft.com/office/word/2010/wordprocessingCanvas" xmlns:mc="http://schemas.openxmlformats.org/markup-compatibility/2006" xmlns:o="urn:schemas-microsoft-com:office:office" xmlns:r="http://schemas.openxmlformats.org/officeDocument/2006/relationships" xmlns:m="http://schemas.openxmlformats.org/officeDocument/2006/math" xmlns:v="urn:schemas-microsoft-com:vml" xmlns:wp14="http://schemas.microsoft.com/office/word/2010/wordprocessingDrawing" xmlns:wp="http://schemas.openxmlformats.org/drawingml/2006/wordprocessingDrawing" xmlns:w10="urn:schemas-microsoft-com:office:word" xmlns:w="http://schemas.openxmlformats.org/wordprocessingml/2006/main" xmlns:w14="http://schemas.microsoft.com/office/word/2010/wordml" xmlns:wpg="http://schemas.microsoft.com/office/word/2010/wordprocessingGroup" xmlns:wpi="http://schemas.microsoft.com/office/word/2010/wordprocessingInk" xmlns:wne="http://schemas.microsoft.com/office/word/2006/wordml" xmlns:wps="http://schemas.microsoft.com/office/word/2010/wordprocessingShape" mc:Ignorable="w14 wp14">
+  <w:docDefaults>
+    <w:rPrDefault>
+      <w:rPr>
+        <w:rFonts w:asciiTheme="minorHAnsi" w:eastAsiaTheme="minorEastAsia" w:hAnsiTheme="minorHAnsi" w:cstheme="minorBidi"/>
+        <w:sz w:val="22"/>
+        <w:szCs w:val="22"/>
+        <w:lang w:val="en-GB" w:eastAsia="en-GB" w:bidi="ar-SA"/>
+      </w:rPr>
+    </w:rPrDefault>
+    <w:pPrDefault>
+      <w:pPr>
+        <w:spacing w:after="200" w:line="276" w:lineRule="auto"/>
+      </w:pPr>
+    </w:pPrDefault>
+  </w:docDefaults>
+  <w:latentStyles w:defLockedState="0" w:defUIPriority="99" w:defSemiHidden="1" w:defUnhideWhenUsed="1" w:defQFormat="0" w:count="267">
+    <w:lsdException w:name="Normal" w:semiHidden="0" w:uiPriority="0" w:unhideWhenUsed="0" w:qFormat="1"/>
+    <w:lsdException w:name="heading 1" w:semiHidden="0" w:uiPriority="9" w:unhideWhenUsed="0" w:qFormat="1"/>
+    <w:lsdException w:name="heading 2" w:uiPriority="9" w:qFormat="1"/>
+    <w:lsdException w:name="heading 3" w:uiPriority="9" w:qFormat="1"/>
+    <w:lsdException w:name="heading 4" w:uiPriority="9" w:qFormat="1"/>
+    <w:lsdException w:name="heading 5" w:uiPriority="9" w:qFormat="1"/>
+    <w:lsdException w:name="heading 6" w:uiPriority="9" w:qFormat="1"/>
+    <w:lsdException w:name="heading 7" w:uiPriority="9" w:qFormat="1"/>
+    <w:lsdException w:name="heading 8" w:uiPriority="9" w:qFormat="1"/>
+    <w:lsdException w:name="heading 9" w:uiPriority="9" w:qFormat="1"/>
+    <w:lsdException w:name="toc 1" w:uiPriority="39"/>
+    <w:lsdException w:name="toc 2" w:uiPriority="39"/>
+    <w:lsdException w:name="toc 3" w:uiPriority="39"/>
+    <w:lsdException w:name="toc 4" w:uiPriority="39"/>
+    <w:lsdException w:name="toc 5" w:uiPriority="39"/>
+    <w:lsdException w:name="toc 6" w:uiPriority="39"/>
+    <w:lsdException w:name="toc 7" w:uiPriority="39"/>
+    <w:lsdException w:name="toc 8" w:uiPriority="39"/>
+    <w:lsdException w:name="toc 9" w:uiPriority="39"/>
+    <w:lsdException w:name="caption" w:uiPriority="35" w:qFormat="1"/>
+    <w:lsdException w:name="Title" w:semiHidden="0" w:uiPriority="10" w:unhideWhenUsed="0" w:qFormat="1"/>
+    <w:lsdException w:name="Default Paragraph Font" w:uiPriority="1"/>
+    <w:lsdException w:name="Subtitle" w:semiHidden="0" w:uiPriority="11" w:unhideWhenUsed="0" w:qFormat="1"/>
+    <w:lsdException w:name="Strong" w:semiHidden="0" w:uiPriority="22" w:unhideWhenUsed="0" w:qFormat="1"/>
+    <w:lsdException w:name="Emphasis" w:semiHidden="0" w:uiPriority="20" w:unhideWhenUsed="0" w:qFormat="1"/>
+    <w:lsdException w:name="Table Grid" w:semiHidden="0" w:uiPriority="59" w:unhideWhenUsed="0"/>
+    <w:lsdException w:name="Placeholder Text" w:unhideWhenUsed="0"/>
+    <w:lsdException w:name="No Spacing" w:semiHidden="0" w:uiPriority="1" w:unhideWhenUsed="0" w:qFormat="1"/>
+    <w:lsdException w:name="Light Shading" w:semiHidden="0" w:uiPriority="60" w:unhideWhenUsed="0"/>
+    <w:lsdException w:name="Light List" w:semiHidden="0" w:uiPriority="61" w:unhideWhenUsed="0"/>
+    <w:lsdException w:name="Light Grid" w:semiHidden="0" w:uiPriority="62" w:unhideWhenUsed="0"/>
+    <w:lsdException w:name="Medium Shading 1" w:semiHidden="0" w:uiPriority="63" w:unhideWhenUsed="0"/>
+    <w:lsdException w:name="Medium Shading 2" w:semiHidden="0" w:uiPriority="64" w:unhideWhenUsed="0"/>
+    <w:lsdException w:name="Medium List 1" w:semiHidden="0" w:uiPriority="65" w:unhideWhenUsed="0"/>
+    <w:lsdException w:name="Medium List 2" w:semiHidden="0" w:uiPriority="66" w:unhideWhenUsed="0"/>
+    <w:lsdException w:name="Medium Grid 1" w:semiHidden="0" w:uiPriority="67" w:unhideWhenUsed="0"/>
+    <w:lsdException w:name="Medium Grid 2" w:semiHidden="0" w:uiPriority="68" w:unhideWhenUsed="0"/>
+    <w:lsdException w:name="Medium Grid 3" w:semiHidden="0" w:uiPriority="69" w:unhideWhenUsed="0"/>
+    <w:lsdException w:name="Dark List" w:semiHidden="0" w:uiPriority="70" w:unhideWhenUsed="0"/>
+    <w:lsdException w:name="Colorful Shading" w:semiHidden="0" w:uiPriority="71" w:unhideWhenUsed="0"/>
+    <w:lsdException w:name="Colorful List" w:semiHidden="0" w:uiPriority="72" w:unhideWhenUsed="0"/>
+    <w:lsdException w:name="Colorful Grid" w:semiHidden="0" w:uiPriority="73" w:unhideWhenUsed="0"/>
+    <w:lsdException w:name="Light Shading Accent 1" w:semiHidden="0" w:uiPriority="60" w:unhideWhenUsed="0"/>
+    <w:lsdException w:name="Light List Accent 1" w:semiHidden="0" w:uiPriority="61" w:unhideWhenUsed="0"/>
+    <w:lsdException w:name="Light Grid Accent 1" w:semiHidden="0" w:uiPriority="62" w:unhideWhenUsed="0"/>
+    <w:lsdException w:name="Medium Shading 1 Accent 1" w:semiHidden="0" w:uiPriority="63" w:unhideWhenUsed="0"/>
+    <w:lsdException w:name="Medium Shading 2 Accent 1" w:semiHidden="0" w:uiPriority="64" w:unhideWhenUsed="0"/>
+    <w:lsdException w:name="Medium List 1 Accent 1" w:semiHidden="0" w:uiPriority="65" w:unhideWhenUsed="0"/>
+    <w:lsdException w:name="Revision" w:unhideWhenUsed="0"/>
+    <w:lsdException w:name="List Paragraph" w:semiHidden="0" w:uiPriority="34" w:unhideWhenUsed="0" w:qFormat="1"/>
+    <w:lsdException w:name="Quote" w:semiHidden="0" w:uiPriority="29" w:unhideWhenUsed="0" w:qFormat="1"/>
+    <w:lsdException w:name="Intense Quote" w:semiHidden="0" w:uiPriority="30" w:unhideWhenUsed="0" w:qFormat="1"/>
+    <w:lsdException w:name="Medium List 2 Accent 1" w:semiHidden="0" w:uiPriority="66" w:unhideWhenUsed="0"/>
+    <w:lsdException w:name="Medium Grid 1 Accent 1" w:semiHidden="0" w:uiPriority="67" w:unhideWhenUsed="0"/>
+    <w:lsdException w:name="Medium Grid 2 Accent 1" w:semiHidden="0" w:uiPriority="68" w:unhideWhenUsed="0"/>
+    <w:lsdException w:name="Medium Grid 3 Accent 1" w:semiHidden="0" w:uiPriority="69" w:unhideWhenUsed="0"/>
+    <w:lsdException w:name="Dark List Accent 1" w:semiHidden="0" w:uiPriority="70" w:unhideWhenUsed="0"/>
+    <w:lsdException w:name="Colorful Shading Accent 1" w:semiHidden="0" w:uiPriority="71" w:unhideWhenUsed="0"/>
+    <w:lsdException w:name="Colorful List Accent 1" w:semiHidden="0" w:uiPriority="72" w:unhideWhenUsed="0"/>
+    <w:lsdException w:name="Colorful Grid Accent 1" w:semiHidden="0" w:uiPriority="73" w:unhideWhenUsed="0"/>
+    <w:lsdException w:name="Light Shading Accent 2" w:semiHidden="0" w:uiPriority="60" w:unhideWhenUsed="0"/>
+    <w:lsdException w:name="Light List Accent 2" w:semiHidden="0" w:uiPriority="61" w:unhideWhenUsed="0"/>
+    <w:lsdException w:name="Light Grid Accent 2" w:semiHidden="0" w:uiPriority="62" w:unhideWhenUsed="0"/>
+    <w:lsdException w:name="Medium Shading 1 Accent 2" w:semiHidden="0" w:uiPriority="63" w:unhideWhenUsed="0"/>
+    <w:lsdException w:name="Medium Shading 2 Accent 2" w:semiHidden="0" w:uiPriority="64" w:unhideWhenUsed="0"/>
+    <w:lsdException w:name="Medium List 1 Accent 2" w:semiHidden="0" w:uiPriority="65" w:unhideWhenUsed="0"/>
+    <w:lsdException w:name="Medium List 2 Accent 2" w:semiHidden="0" w:uiPriority="66" w:unhideWhenUsed="0"/>
+    <w:lsdException w:name="Medium Grid 1 Accent 2" w:semiHidden="0" w:uiPriority="67" w:unhideWhenUsed="0"/>
+    <w:lsdException w:name="Medium Grid 2 Accent 2" w:semiHidden="0" w:uiPriority="68" w:unhideWhenUsed="0"/>
+    <w:lsdException w:name="Medium Grid 3 Accent 2" w:semiHidden="0" w:uiPriority="69" w:unhideWhenUsed="0"/>
+    <w:lsdException w:name="Dark List Accent 2" w:semiHidden="0" w:uiPriority="70" w:unhideWhenUsed="0"/>
+    <w:lsdException w:name="Colorful Shading Accent 2" w:semiHidden="0" w:uiPriority="71" w:unhideWhenUsed="0"/>
+    <w:lsdException w:name="Colorful List Accent 2" w:semiHidden="0" w:uiPriority="72" w:unhideWhenUsed="0"/>
+    <w:lsdException w:name="Colorful Grid Accent 2" w:semiHidden="0" w:uiPriority="73" w:unhideWhenUsed="0"/>
+    <w:lsdException w:name="Light Shading Accent 3" w:semiHidden="0" w:uiPriority="60" w:unhideWhenUsed="0"/>
+    <w:lsdException w:name="Light List Accent 3" w:semiHidden="0" w:uiPriority="61" w:unhideWhenUsed="0"/>
+    <w:lsdException w:name="Light Grid Accent 3" w:semiHidden="0" w:uiPriority="62" w:unhideWhenUsed="0"/>
+    <w:lsdException w:name="Medium Shading 1 Accent 3" w:semiHidden="0" w:uiPriority="63" w:unhideWhenUsed="0"/>
+    <w:lsdException w:name="Medium Shading 2 Accent 3" w:semiHidden="0" w:uiPriority="64" w:unhideWhenUsed="0"/>
+    <w:lsdException w:name="Medium List 1 Accent 3" w:semiHidden="0" w:uiPriority="65" w:unhideWhenUsed="0"/>
+    <w:lsdException w:name="Medium List 2 Accent 3" w:semiHidden="0" w:uiPriority="66" w:unhideWhenUsed="0"/>
+    <w:lsdException w:name="Medium Grid 1 Accent 3" w:semiHidden="0" w:uiPriority="67" w:unhideWhenUsed="0"/>
+    <w:lsdException w:name="Medium Grid 2 Accent 3" w:semiHidden="0" w:uiPriority="68" w:unhideWhenUsed="0"/>
+    <w:lsdException w:name="Medium Grid 3 Accent 3" w:semiHidden="0" w:uiPriority="69" w:unhideWhenUsed="0"/>
+    <w:lsdException w:name="Dark List Accent 3" w:semiHidden="0" w:uiPriority="70" w:unhideWhenUsed="0"/>
+    <w:lsdException w:name="Colorful Shading Accent 3" w:semiHidden="0" w:uiPriority="71" w:unhideWhenUsed="0"/>
+    <w:lsdException w:name="Colorful List Accent 3" w:semiHidden="0" w:uiPriority="72" w:unhideWhenUsed="0"/>
+    <w:lsdException w:name="Colorful Grid Accent 3" w:semiHidden="0" w:uiPriority="73" w:unhideWhenUsed="0"/>
+    <w:lsdException w:name="Light Shading Accent 4" w:semiHidden="0" w:uiPriority="60" w:unhideWhenUsed="0"/>
+    <w:lsdException w:name="Light List Accent 4" w:semiHidden="0" w:uiPriority="61" w:unhideWhenUsed="0"/>
+    <w:lsdException w:name="Light Grid Accent 4" w:semiHidden="0" w:uiPriority="62" w:unhideWhenUsed="0"/>
+    <w:lsdException w:name="Medium Shading 1 Accent 4" w:semiHidden="0" w:uiPriority="63" w:unhideWhenUsed="0"/>
+    <w:lsdException w:name="Medium Shading 2 Accent 4" w:semiHidden="0" w:uiPriority="64" w:unhideWhenUsed="0"/>
+    <w:lsdException w:name="Medium List 1 Accent 4" w:semiHidden="0" w:uiPriority="65" w:unhideWhenUsed="0"/>
+    <w:lsdException w:name="Medium List 2 Accent 4" w:semiHidden="0" w:uiPriority="66" w:unhideWhenUsed="0"/>
+    <w:lsdException w:name="Medium Grid 1 Accent 4" w:semiHidden="0" w:uiPriority="67" w:unhideWhenUsed="0"/>
+    <w:lsdException w:name="Medium Grid 2 Accent 4" w:semiHidden="0" w:uiPriority="68" w:unhideWhenUsed="0"/>
+    <w:lsdException w:name="Medium Grid 3 Accent 4" w:semiHidden="0" w:uiPriority="69" w:unhideWhenUsed="0"/>
+    <w:lsdException w:name="Dark List Accent 4" w:semiHidden="0" w:uiPriority="70" w:unhideWhenUsed="0"/>
+    <w:lsdException w:name="Colorful Shading Accent 4" w:semiHidden="0" w:uiPriority="71" w:unhideWhenUsed="0"/>
+    <w:lsdException w:name="Colorful List Accent 4" w:semiHidden="0" w:uiPriority="72" w:unhideWhenUsed="0"/>
+    <w:lsdException w:name="Colorful Grid Accent 4" w:semiHidden="0" w:uiPriority="73" w:unhideWhenUsed="0"/>
+    <w:lsdException w:name="Light Shading Accent 5" w:semiHidden="0" w:uiPriority="60" w:unhideWhenUsed="0"/>
+    <w:lsdException w:name="Light List Accent 5" w:semiHidden="0" w:uiPriority="61" w:unhideWhenUsed="0"/>
+    <w:lsdException w:name="Light Grid Accent 5" w:semiHidden="0" w:uiPriority="62" w:unhideWhenUsed="0"/>
+    <w:lsdException w:name="Medium Shading 1 Accent 5" w:semiHidden="0" w:uiPriority="63" w:unhideWhenUsed="0"/>
+    <w:lsdException w:name="Medium Shading 2 Accent 5" w:semiHidden="0" w:uiPriority="64" w:unhideWhenUsed="0"/>
+    <w:lsdException w:name="Medium List 1 Accent 5" w:semiHidden="0" w:uiPriority="65" w:unhideWhenUsed="0"/>
+    <w:lsdException w:name="Medium List 2 Accent 5" w:semiHidden="0" w:uiPriority="66" w:unhideWhenUsed="0"/>
+    <w:lsdException w:name="Medium Grid 1 Accent 5" w:semiHidden="0" w:uiPriority="67" w:unhideWhenUsed="0"/>
+    <w:lsdException w:name="Medium Grid 2 Accent 5" w:semiHidden="0" w:uiPriority="68" w:unhideWhenUsed="0"/>
+    <w:lsdException w:name="Medium Grid 3 Accent 5" w:semiHidden="0" w:uiPriority="69" w:unhideWhenUsed="0"/>
+    <w:lsdException w:name="Dark List Accent 5" w:semiHidden="0" w:uiPriority="70" w:unhideWhenUsed="0"/>
+    <w:lsdException w:name="Colorful Shading Accent 5" w:semiHidden="0" w:uiPriority="71" w:unhideWhenUsed="0"/>
+    <w:lsdException w:name="Colorful List Accent 5" w:semiHidden="0" w:uiPriority="72" w:unhideWhenUsed="0"/>
+    <w:lsdException w:name="Colorful Grid Accent 5" w:semiHidden="0" w:uiPriority="73" w:unhideWhenUsed="0"/>
+    <w:lsdException w:name="Light Shading Accent 6" w:semiHidden="0" w:uiPriority="60" w:unhideWhenUsed="0"/>
+    <w:lsdException w:name="Light List Accent 6" w:semiHidden="0" w:uiPriority="61" w:unhideWhenUsed="0"/>
+    <w:lsdException w:name="Light Grid Accent 6" w:semiHidden="0" w:uiPriority="62" w:unhideWhenUsed="0"/>
+    <w:lsdException w:name="Medium Shading 1 Accent 6" w:semiHidden="0" w:uiPriority="63" w:unhideWhenUsed="0"/>
+    <w:lsdException w:name="Medium Shading 2 Accent 6" w:semiHidden="0" w:uiPriority="64" w:unhideWhenUsed="0"/>
+    <w:lsdException w:name="Medium List 1 Accent 6" w:semiHidden="0" w:uiPriority="65" w:unhideWhenUsed="0"/>
+    <w:lsdException w:name="Medium List 2 Accent 6" w:semiHidden="0" w:uiPriority="66" w:unhideWhenUsed="0"/>
+    <w:lsdException w:name="Medium Grid 1 Accent 6" w:semiHidden="0" w:uiPriority="67" w:unhideWhenUsed="0"/>
+    <w:lsdException w:name="Medium Grid 2 Accent 6" w:semiHidden="0" w:uiPriority="68" w:unhideWhenUsed="0"/>
+    <w:lsdException w:name="Medium Grid 3 Accent 6" w:semiHidden="0" w:uiPriority="69" w:unhideWhenUsed="0"/>
+    <w:lsdException w:name="Dark List Accent 6" w:semiHidden="0" w:uiPriority="70" w:unhideWhenUsed="0"/>
+    <w:lsdException w:name="Colorful Shading Accent 6" w:semiHidden="0" w:uiPriority="71" w:unhideWhenUsed="0"/>
+    <w:lsdException w:name="Colorful List Accent 6" w:semiHidden="0" w:uiPriority="72" w:unhideWhenUsed="0"/>
+    <w:lsdException w:name="Colorful Grid Accent 6" w:semiHidden="0" w:uiPriority="73" w:unhideWhenUsed="0"/>
+    <w:lsdException w:name="Subtle Emphasis" w:semiHidden="0" w:uiPriority="19" w:unhideWhenUsed="0" w:qFormat="1"/>
+    <w:lsdException w:name="Intense Emphasis" w:semiHidden="0" w:uiPriority="21" w:unhideWhenUsed="0" w:qFormat="1"/>
+    <w:lsdException w:name="Subtle Reference" w:semiHidden="0" w:uiPriority="31" w:unhideWhenUsed="0" w:qFormat="1"/>
+    <w:lsdException w:name="Intense Reference" w:semiHidden="0" w:uiPriority="32" w:unhideWhenUsed="0" w:qFormat="1"/>
+    <w:lsdException w:name="Book Title" w:semiHidden="0" w:uiPriority="33" w:unhideWhenUsed="0" w:qFormat="1"/>
+    <w:lsdException w:name="Bibliography" w:uiPriority="37"/>
+    <w:lsdException w:name="TOC Heading" w:uiPriority="39" w:qFormat="1"/>
+  </w:latentStyles>
+  <w:style w:type="paragraph" w:default="1" w:styleId="Normal">
+    <w:name w:val="Normal"/>
+    <w:qFormat/>
+  </w:style>
+  <w:style w:type="character" w:default="1" w:styleId="DefaultParagraphFont">
+    <w:name w:val="Default Paragraph Font"/>
+    <w:uiPriority w:val="1"/>
+    <w:semiHidden/>
+    <w:unhideWhenUsed/>
+  </w:style>
+  <w:style w:type="table" w:default="1" w:styleId="TableNormal">
+    <w:name w:val="Normal Table"/>
+    <w:uiPriority w:val="99"/>
+    <w:semiHidden/>
+    <w:unhideWhenUsed/>
+    <w:tblPr>
+      <w:tblInd w:w="0" w:type="dxa"/>
+      <w:tblCellMar>
+        <w:top w:w="0" w:type="dxa"/>
+        <w:left w:w="108" w:type="dxa"/>
+        <w:bottom w:w="0" w:type="dxa"/>
+        <w:right w:w="108" w:type="dxa"/>
+      </w:tblCellMar>
+    </w:tblPr>
+  </w:style>
+  <w:style w:type="numbering" w:default="1" w:styleId="NoList">
+    <w:name w:val="No List"/>
+    <w:uiPriority w:val="99"/>
+    <w:semiHidden/>
+    <w:unhideWhenUsed/>
+  </w:style>
+  <w:style w:type="paragraph" w:customStyle="1" w:styleId="F8DF7CA29AA94D4AACE5E2F73BFD72FB">
+    <w:name w:val="F8DF7CA29AA94D4AACE5E2F73BFD72FB"/>
+    <w:rsid w:val="000438F8"/>
+  </w:style>
+  <w:style w:type="paragraph" w:customStyle="1" w:styleId="9DC0120C132A40D0AFC707654D4DAA86">
+    <w:name w:val="9DC0120C132A40D0AFC707654D4DAA86"/>
+    <w:rsid w:val="000438F8"/>
+  </w:style>
+  <w:style w:type="paragraph" w:customStyle="1" w:styleId="4B3474A04FDE4381A3B4345AF6693D84">
+    <w:name w:val="4B3474A04FDE4381A3B4345AF6693D84"/>
+    <w:rsid w:val="000438F8"/>
+  </w:style>
+  <w:style w:type="paragraph" w:customStyle="1" w:styleId="B5AAAD82860E4A6B9CDDAE39B6F63C8E">
+    <w:name w:val="B5AAAD82860E4A6B9CDDAE39B6F63C8E"/>
+    <w:rsid w:val="000438F8"/>
+  </w:style>
+  <w:style w:type="paragraph" w:customStyle="1" w:styleId="95F44E247634435FB7D9DA90F0F47234">
+    <w:name w:val="95F44E247634435FB7D9DA90F0F47234"/>
+    <w:rsid w:val="000438F8"/>
+  </w:style>
+  <w:style w:type="paragraph" w:customStyle="1" w:styleId="49439926A8F445DB948BC177AB85F8A7">
+    <w:name w:val="49439926A8F445DB948BC177AB85F8A7"/>
+    <w:rsid w:val="000438F8"/>
+  </w:style>
+  <w:style w:type="paragraph" w:customStyle="1" w:styleId="FC15632F5EBD4E44A41A4B27777D4A3D">
+    <w:name w:val="FC15632F5EBD4E44A41A4B27777D4A3D"/>
+    <w:rsid w:val="000438F8"/>
+  </w:style>
+  <w:style w:type="paragraph" w:customStyle="1" w:styleId="1779A563032C470ABBD7B55B9A6183E5">
+    <w:name w:val="1779A563032C470ABBD7B55B9A6183E5"/>
+    <w:rsid w:val="000438F8"/>
+  </w:style>
+  <w:style w:type="paragraph" w:customStyle="1" w:styleId="A706CB75A25D48F09A38DBF8EE285723">
+    <w:name w:val="A706CB75A25D48F09A38DBF8EE285723"/>
+    <w:rsid w:val="000438F8"/>
+  </w:style>
+  <w:style w:type="paragraph" w:customStyle="1" w:styleId="F61DE77DE0044F50B8C2D02446FA24D9">
+    <w:name w:val="F61DE77DE0044F50B8C2D02446FA24D9"/>
+    <w:rsid w:val="000438F8"/>
+  </w:style>
+  <w:style w:type="paragraph" w:customStyle="1" w:styleId="C1DA1CA95C3D446C959F5B80487D1B7E">
+    <w:name w:val="C1DA1CA95C3D446C959F5B80487D1B7E"/>
+    <w:rsid w:val="000438F8"/>
+  </w:style>
+</w:styles>
+</file>
+
+<file path=word/glossary/webSettings.xml><?xml version="1.0" encoding="utf-8"?>
+<w:webSettings xmlns:mc="http://schemas.openxmlformats.org/markup-compatibility/2006" xmlns:r="http://schemas.openxmlformats.org/officeDocument/2006/relationships" xmlns:w="http://schemas.openxmlformats.org/wordprocessingml/2006/main" xmlns:w14="http://schemas.microsoft.com/office/word/2010/wordml" mc:Ignorable="w14">
+  <w:optimizeForBrowser/>
+  <w:allowPNG/>
+</w:webSettings>
 </file>
 
 <file path=word/theme/theme1.xml><?xml version="1.0" encoding="utf-8"?>
@@ -4907,7 +5253,7 @@
 </file>
 
 <file path=customXml/itemProps1.xml><?xml version="1.0" encoding="utf-8"?>
-<ds:datastoreItem xmlns:ds="http://schemas.openxmlformats.org/officeDocument/2006/customXml" ds:itemID="{4EFD9CC4-C199-45DB-A4CF-48A8D47D1DDC}">
+<ds:datastoreItem xmlns:ds="http://schemas.openxmlformats.org/officeDocument/2006/customXml" ds:itemID="{E0022E02-E3F3-4E41-8DDE-9B89C0E86DD8}">
   <ds:schemaRefs>
     <ds:schemaRef ds:uri="http://schemas.openxmlformats.org/officeDocument/2006/bibliography"/>
   </ds:schemaRefs>

</xml_diff>

<commit_message>
added more references and updated dissertation
Signed-off-by: Callum <callum.terris@gmail.com>
</commit_message>
<xml_diff>
--- a/Research Report.docx
+++ b/Research Report.docx
@@ -5,7 +5,12 @@
     <w:sdt>
       <w:sdtPr>
         <w:rPr>
-          <w:rFonts w:asciiTheme="majorHAnsi" w:hAnsiTheme="majorHAnsi" w:cstheme="majorBidi"/>
+          <w:rFonts w:asciiTheme="majorHAnsi" w:eastAsiaTheme="minorHAnsi" w:hAnsiTheme="majorHAnsi" w:cstheme="majorBidi"/>
+          <w:b w:val="0"/>
+          <w:bCs w:val="0"/>
+          <w:color w:val="auto"/>
+          <w:sz w:val="24"/>
+          <w:szCs w:val="24"/>
         </w:rPr>
         <w:id w:val="-769935252"/>
         <w:docPartObj>
@@ -258,6 +263,13 @@
     </w:p>
     <w:sdt>
       <w:sdtPr>
+        <w:rPr>
+          <w:b w:val="0"/>
+          <w:bCs w:val="0"/>
+          <w:color w:val="auto"/>
+          <w:sz w:val="24"/>
+          <w:szCs w:val="24"/>
+        </w:rPr>
         <w:id w:val="-1995168372"/>
         <w:docPartObj>
           <w:docPartGallery w:val="Table of Contents"/>
@@ -267,9 +279,6 @@
       <w:sdtEndPr>
         <w:rPr>
           <w:noProof/>
-          <w:color w:val="auto"/>
-          <w:sz w:val="24"/>
-          <w:szCs w:val="24"/>
         </w:rPr>
       </w:sdtEndPr>
       <w:sdtContent>
@@ -3968,13 +3977,189 @@
           <w:rFonts w:cs="Times New Roman"/>
         </w:rPr>
       </w:pPr>
-    </w:p>
-    <w:p>
-      <w:pPr>
-        <w:rPr>
-          <w:rFonts w:cs="Times New Roman"/>
-        </w:rPr>
-      </w:pPr>
+      <w:r>
+        <w:rPr>
+          <w:rFonts w:cs="Times New Roman"/>
+        </w:rPr>
+        <w:fldChar w:fldCharType="begin"/>
+      </w:r>
+      <w:r>
+        <w:rPr>
+          <w:rFonts w:cs="Times New Roman"/>
+        </w:rPr>
+        <w:instrText xml:space="preserve"> ADDIN EN.CITE &lt;EndNote&gt;&lt;Cite&gt;&lt;Author&gt;Sweetser&lt;/Author&gt;&lt;Year&gt;2002&lt;/Year&gt;&lt;IDText&gt;Current AI in Games: A review&lt;/IDText&gt;&lt;DisplayText&gt;(Sweetser and Wiles 2002)&lt;/DisplayText&gt;&lt;record&gt;&lt;isbn&gt;1321-2133&lt;/isbn&gt;&lt;titles&gt;&lt;title&gt;Current AI in Games: A review&lt;/title&gt;&lt;secondary-title&gt;Australian Journal of Intelligent Information Processing Systems&lt;/secondary-title&gt;&lt;/titles&gt;&lt;pages&gt;24-42&lt;/pages&gt;&lt;number&gt;1&lt;/number&gt;&lt;contributors&gt;&lt;authors&gt;&lt;author&gt;Sweetser, Penelope&lt;/author&gt;&lt;author&gt;Wiles, Janet&lt;/author&gt;&lt;/authors&gt;&lt;/contributors&gt;&lt;added-date format="utc"&gt;1362407115&lt;/added-date&gt;&lt;ref-type name="Journal Article"&gt;17&lt;/ref-type&gt;&lt;dates&gt;&lt;year&gt;2002&lt;/year&gt;&lt;/dates&gt;&lt;rec-number&gt;1&lt;/rec-number&gt;&lt;last-updated-date format="utc"&gt;1362407115&lt;/last-updated-date&gt;&lt;volume&gt;8&lt;/volume&gt;&lt;/record&gt;&lt;/Cite&gt;&lt;/EndNote&gt;</w:instrText>
+      </w:r>
+      <w:r>
+        <w:rPr>
+          <w:rFonts w:cs="Times New Roman"/>
+        </w:rPr>
+        <w:fldChar w:fldCharType="separate"/>
+      </w:r>
+      <w:r>
+        <w:rPr>
+          <w:rFonts w:cs="Times New Roman"/>
+          <w:noProof/>
+        </w:rPr>
+        <w:t>(Sweetser and Wiles 2002)</w:t>
+      </w:r>
+      <w:r>
+        <w:rPr>
+          <w:rFonts w:cs="Times New Roman"/>
+        </w:rPr>
+        <w:fldChar w:fldCharType="end"/>
+      </w:r>
+    </w:p>
+    <w:p>
+      <w:pPr>
+        <w:rPr>
+          <w:rFonts w:cs="Times New Roman"/>
+        </w:rPr>
+      </w:pPr>
+      <w:r>
+        <w:rPr>
+          <w:rFonts w:cs="Times New Roman"/>
+        </w:rPr>
+        <w:fldChar w:fldCharType="begin"/>
+      </w:r>
+      <w:r>
+        <w:rPr>
+          <w:rFonts w:cs="Times New Roman"/>
+        </w:rPr>
+        <w:instrText xml:space="preserve"> ADDIN EN.CITE &lt;EndNote&gt;&lt;Cite&gt;&lt;Author&gt;Yannakakis&lt;/Author&gt;&lt;Year&gt;2012&lt;/Year&gt;&lt;IDText&gt;Game AI Revisited&lt;/IDText&gt;&lt;DisplayText&gt;(Yannakakis 2012)&lt;/DisplayText&gt;&lt;record&gt;&lt;titles&gt;&lt;title&gt;Game AI Revisited&lt;/title&gt;&lt;/titles&gt;&lt;contributors&gt;&lt;authors&gt;&lt;author&gt;Yannakakis, Georgios N.&lt;/author&gt;&lt;/authors&gt;&lt;/contributors&gt;&lt;added-date format="utc"&gt;1362407553&lt;/added-date&gt;&lt;ref-type name="Journal Article"&gt;17&lt;/ref-type&gt;&lt;dates&gt;&lt;year&gt;2012&lt;/year&gt;&lt;/dates&gt;&lt;rec-number&gt;2&lt;/rec-number&gt;&lt;last-updated-date format="utc"&gt;1362407553&lt;/last-updated-date&gt;&lt;/record&gt;&lt;/Cite&gt;&lt;/EndNote&gt;</w:instrText>
+      </w:r>
+      <w:r>
+        <w:rPr>
+          <w:rFonts w:cs="Times New Roman"/>
+        </w:rPr>
+        <w:fldChar w:fldCharType="separate"/>
+      </w:r>
+      <w:r>
+        <w:rPr>
+          <w:rFonts w:cs="Times New Roman"/>
+          <w:noProof/>
+        </w:rPr>
+        <w:t>(Yannakakis 2012)</w:t>
+      </w:r>
+      <w:r>
+        <w:rPr>
+          <w:rFonts w:cs="Times New Roman"/>
+        </w:rPr>
+        <w:fldChar w:fldCharType="end"/>
+      </w:r>
+    </w:p>
+    <w:p>
+      <w:pPr>
+        <w:rPr>
+          <w:rFonts w:cs="Times New Roman"/>
+        </w:rPr>
+      </w:pPr>
+      <w:r>
+        <w:rPr>
+          <w:rFonts w:cs="Times New Roman"/>
+        </w:rPr>
+        <w:fldChar w:fldCharType="begin"/>
+      </w:r>
+      <w:r>
+        <w:rPr>
+          <w:rFonts w:cs="Times New Roman"/>
+        </w:rPr>
+        <w:instrText xml:space="preserve"> ADDIN EN.CITE &lt;EndNote&gt;&lt;Cite&gt;&lt;Author&gt;Alexander&lt;/Author&gt;&lt;Year&gt;2004&lt;/Year&gt;&lt;IDText&gt;AI in Computer Games&lt;/IDText&gt;&lt;DisplayText&gt;(Alexander 2004)&lt;/DisplayText&gt;&lt;record&gt;&lt;isbn&gt;1542-7730&lt;/isbn&gt;&lt;titles&gt;&lt;title&gt;AI in Computer Games&lt;/title&gt;&lt;secondary-title&gt;Queue&lt;/secondary-title&gt;&lt;/titles&gt;&lt;pages&gt;58-65&lt;/pages&gt;&lt;number&gt;10&lt;/number&gt;&lt;contributors&gt;&lt;authors&gt;&lt;author&gt;Alexander, Nareyek&lt;/author&gt;&lt;/authors&gt;&lt;/contributors&gt;&lt;added-date format="utc"&gt;1362588258&lt;/added-date&gt;&lt;ref-type name="Journal Article"&gt;17&lt;/ref-type&gt;&lt;dates&gt;&lt;year&gt;2004&lt;/year&gt;&lt;/dates&gt;&lt;rec-number&gt;6&lt;/rec-number&gt;&lt;last-updated-date format="utc"&gt;1362588258&lt;/last-updated-date&gt;&lt;electronic-resource-num&gt;10.1145/971564.971593&lt;/electronic-resource-num&gt;&lt;volume&gt;1&lt;/volume&gt;&lt;/record&gt;&lt;/Cite&gt;&lt;/EndNote&gt;</w:instrText>
+      </w:r>
+      <w:r>
+        <w:rPr>
+          <w:rFonts w:cs="Times New Roman"/>
+        </w:rPr>
+        <w:fldChar w:fldCharType="separate"/>
+      </w:r>
+      <w:r>
+        <w:rPr>
+          <w:rFonts w:cs="Times New Roman"/>
+          <w:noProof/>
+        </w:rPr>
+        <w:t>(Alexander 2004)</w:t>
+      </w:r>
+      <w:r>
+        <w:rPr>
+          <w:rFonts w:cs="Times New Roman"/>
+        </w:rPr>
+        <w:fldChar w:fldCharType="end"/>
+      </w:r>
+    </w:p>
+    <w:p>
+      <w:pPr>
+        <w:rPr>
+          <w:rFonts w:cs="Times New Roman"/>
+        </w:rPr>
+      </w:pPr>
+      <w:r>
+        <w:rPr>
+          <w:rFonts w:cs="Times New Roman"/>
+        </w:rPr>
+        <w:fldChar w:fldCharType="begin"/>
+      </w:r>
+      <w:r>
+        <w:rPr>
+          <w:rFonts w:cs="Times New Roman"/>
+        </w:rPr>
+        <w:instrText xml:space="preserve"> ADDIN EN.CITE &lt;EndNote&gt;&lt;Cite&gt;&lt;Author&gt;Millington&lt;/Author&gt;&lt;Year&gt;2009&lt;/Year&gt;&lt;IDText&gt;Artificial intelligence for games&lt;/IDText&gt;&lt;DisplayText&gt;(Millington and Funge 2009)&lt;/DisplayText&gt;&lt;record&gt;&lt;isbn&gt;0123747317&lt;/isbn&gt;&lt;titles&gt;&lt;title&gt;Artificial intelligence for games&lt;/title&gt;&lt;/titles&gt;&lt;contributors&gt;&lt;authors&gt;&lt;author&gt;Millington, Ian&lt;/author&gt;&lt;author&gt;Funge, John&lt;/author&gt;&lt;/authors&gt;&lt;/contributors&gt;&lt;added-date format="utc"&gt;1362589414&lt;/added-date&gt;&lt;ref-type name="Book"&gt;6&lt;/ref-type&gt;&lt;dates&gt;&lt;year&gt;2009&lt;/year&gt;&lt;/dates&gt;&lt;rec-number&gt;7&lt;/rec-number&gt;&lt;publisher&gt;Morgan Kaufmann&lt;/publisher&gt;&lt;last-updated-date format="utc"&gt;1362589414&lt;/last-updated-date&gt;&lt;/record&gt;&lt;/Cite&gt;&lt;/EndNote&gt;</w:instrText>
+      </w:r>
+      <w:r>
+        <w:rPr>
+          <w:rFonts w:cs="Times New Roman"/>
+        </w:rPr>
+        <w:fldChar w:fldCharType="separate"/>
+      </w:r>
+      <w:r>
+        <w:rPr>
+          <w:rFonts w:cs="Times New Roman"/>
+          <w:noProof/>
+        </w:rPr>
+        <w:t>(Millington and Funge 2009)</w:t>
+      </w:r>
+      <w:r>
+        <w:rPr>
+          <w:rFonts w:cs="Times New Roman"/>
+        </w:rPr>
+        <w:fldChar w:fldCharType="end"/>
+      </w:r>
+    </w:p>
+    <w:p>
+      <w:pPr>
+        <w:rPr>
+          <w:rFonts w:cs="Times New Roman"/>
+        </w:rPr>
+      </w:pPr>
+      <w:r>
+        <w:rPr>
+          <w:rFonts w:cs="Times New Roman"/>
+        </w:rPr>
+        <w:fldChar w:fldCharType="begin"/>
+      </w:r>
+      <w:r>
+        <w:rPr>
+          <w:rFonts w:cs="Times New Roman"/>
+        </w:rPr>
+        <w:instrText xml:space="preserve"> ADDIN EN.CITE &lt;EndNote&gt;&lt;Cite&gt;&lt;Author&gt;Buckland&lt;/Author&gt;&lt;Year&gt;2002&lt;/Year&gt;&lt;IDText&gt;AI techniques for game programming&lt;/IDText&gt;&lt;DisplayText&gt;(Buckland 2002)&lt;/DisplayText&gt;&lt;record&gt;&lt;isbn&gt;193184108X&lt;/isbn&gt;&lt;titles&gt;&lt;title&gt;AI techniques for game programming&lt;/title&gt;&lt;/titles&gt;&lt;contributors&gt;&lt;authors&gt;&lt;author&gt;Buckland, Mat&lt;/author&gt;&lt;/authors&gt;&lt;/contributors&gt;&lt;added-date format="utc"&gt;1362589439&lt;/added-date&gt;&lt;ref-type name="Book"&gt;6&lt;/ref-type&gt;&lt;dates&gt;&lt;year&gt;2002&lt;/year&gt;&lt;/dates&gt;&lt;rec-number&gt;8&lt;/rec-number&gt;&lt;publisher&gt;Course Technology&lt;/publisher&gt;&lt;last-updated-date format="utc"&gt;1362589439&lt;/last-updated-date&gt;&lt;/record&gt;&lt;/Cite&gt;&lt;/EndNote&gt;</w:instrText>
+      </w:r>
+      <w:r>
+        <w:rPr>
+          <w:rFonts w:cs="Times New Roman"/>
+        </w:rPr>
+        <w:fldChar w:fldCharType="separate"/>
+      </w:r>
+      <w:r>
+        <w:rPr>
+          <w:rFonts w:cs="Times New Roman"/>
+          <w:noProof/>
+        </w:rPr>
+        <w:t>(Buckland 2002)</w:t>
+      </w:r>
+      <w:r>
+        <w:rPr>
+          <w:rFonts w:cs="Times New Roman"/>
+        </w:rPr>
+        <w:fldChar w:fldCharType="end"/>
+      </w:r>
       <w:r>
         <w:rPr>
           <w:rFonts w:cs="Times New Roman"/>
@@ -4182,11 +4367,108 @@
       <w:bookmarkEnd w:id="14"/>
     </w:p>
     <w:p>
-      <w:pPr>
-        <w:rPr>
-          <w:rFonts w:cs="Times New Roman"/>
-        </w:rPr>
-      </w:pPr>
+      <w:r>
+        <w:fldChar w:fldCharType="begin"/>
+      </w:r>
+      <w:r>
+        <w:instrText xml:space="preserve"> ADDIN EN.CITE &lt;EndNote&gt;&lt;Cite&gt;&lt;Author&gt;Hastings&lt;/Author&gt;&lt;Year&gt;2009&lt;/Year&gt;&lt;IDText&gt;Evolving content in the galactic arms race video game&lt;/IDText&gt;&lt;DisplayText&gt;(Hastings et al. 2009)&lt;/DisplayText&gt;&lt;record&gt;&lt;isbn&gt;142444814X&lt;/isbn&gt;&lt;titles&gt;&lt;title&gt;Evolving content in the galactic arms race video game&lt;/title&gt;&lt;secondary-title&gt;Computational Intelligence and Games, 2009. CIG 2009. IEEE Symposium on&lt;/secondary-title&gt;&lt;/titles&gt;&lt;pages&gt;241-248&lt;/pages&gt;&lt;contributors&gt;&lt;authors&gt;&lt;author&gt;Hastings, Erin J.&lt;/author&gt;&lt;author&gt;Guha, Ratan K.&lt;/author&gt;&lt;author&gt;Stanley, Kenneth O.&lt;/author&gt;&lt;/authors&gt;&lt;/contributors&gt;&lt;added-date format="utc"&gt;1362587518&lt;/added-date&gt;&lt;ref-type name="Conference Proceeding"&gt;10&lt;/ref-type&gt;&lt;dates&gt;&lt;year&gt;2009&lt;/year&gt;&lt;/dates&gt;&lt;rec-number&gt;5&lt;/rec-number&gt;&lt;publisher&gt;IEEE&lt;/publisher&gt;&lt;last-updated-date format="utc"&gt;1362587518&lt;/last-updated-date&gt;&lt;/record&gt;&lt;/Cite&gt;&lt;/EndNote&gt;</w:instrText>
+      </w:r>
+      <w:r>
+        <w:fldChar w:fldCharType="separate"/>
+      </w:r>
+      <w:r>
+        <w:rPr>
+          <w:noProof/>
+        </w:rPr>
+        <w:t>(Hastings et al. 2009)</w:t>
+      </w:r>
+      <w:r>
+        <w:fldChar w:fldCharType="end"/>
+      </w:r>
+    </w:p>
+    <w:p>
+      <w:pPr>
+        <w:rPr>
+          <w:rFonts w:cs="Times New Roman"/>
+        </w:rPr>
+      </w:pPr>
+      <w:r>
+        <w:rPr>
+          <w:rFonts w:cs="Times New Roman"/>
+        </w:rPr>
+        <w:t>Galactic Arms Race was a game made by students at the university of</w:t>
+      </w:r>
+    </w:p>
+    <w:p>
+      <w:pPr>
+        <w:rPr>
+          <w:rFonts w:cs="Times New Roman"/>
+        </w:rPr>
+      </w:pPr>
+      <w:r>
+        <w:rPr>
+          <w:rFonts w:cs="Times New Roman"/>
+        </w:rPr>
+        <w:t xml:space="preserve">The game features a method of generating content within the game at real time. </w:t>
+      </w:r>
+      <w:r>
+        <w:rPr>
+          <w:rFonts w:cs="Times New Roman"/>
+        </w:rPr>
+        <w:t xml:space="preserve">The content generated is based on the player preference. </w:t>
+      </w:r>
+    </w:p>
+    <w:p>
+      <w:pPr>
+        <w:rPr>
+          <w:rFonts w:cs="Times New Roman"/>
+        </w:rPr>
+      </w:pPr>
+      <w:r>
+        <w:rPr>
+          <w:rFonts w:cs="Times New Roman"/>
+        </w:rPr>
+        <w:t>The game uses neural networks to evolve weapons based on which weapons the player uses the most. Each weapon is made up of a neural network</w:t>
+      </w:r>
+      <w:r>
+        <w:rPr>
+          <w:rFonts w:cs="Times New Roman"/>
+        </w:rPr>
+        <w:t xml:space="preserve">, at every frame of the weapons animation parameters are passed through it and the particles moved according to the output of the neural network. </w:t>
+      </w:r>
+    </w:p>
+    <w:p>
+      <w:pPr>
+        <w:rPr>
+          <w:rFonts w:cs="Times New Roman"/>
+        </w:rPr>
+      </w:pPr>
+      <w:r>
+        <w:rPr>
+          <w:rFonts w:cs="Times New Roman"/>
+        </w:rPr>
+        <w:t xml:space="preserve">This proved that not only can </w:t>
+      </w:r>
+      <w:r>
+        <w:rPr>
+          <w:rFonts w:cs="Times New Roman"/>
+        </w:rPr>
+        <w:t xml:space="preserve">content be generated within a game but it can be also generated to a </w:t>
+      </w:r>
+      <w:proofErr w:type="gramStart"/>
+      <w:r>
+        <w:rPr>
+          <w:rFonts w:cs="Times New Roman"/>
+        </w:rPr>
+        <w:t>players</w:t>
+      </w:r>
+      <w:proofErr w:type="gramEnd"/>
+      <w:r>
+        <w:rPr>
+          <w:rFonts w:cs="Times New Roman"/>
+        </w:rPr>
+        <w:t xml:space="preserve"> preference. </w:t>
+      </w:r>
     </w:p>
     <w:p>
       <w:pPr>
@@ -4210,6 +4492,37 @@
           <w:rFonts w:cs="Times New Roman"/>
         </w:rPr>
       </w:pPr>
+      <w:r>
+        <w:rPr>
+          <w:rFonts w:cs="Times New Roman"/>
+        </w:rPr>
+        <w:fldChar w:fldCharType="begin"/>
+      </w:r>
+      <w:r>
+        <w:rPr>
+          <w:rFonts w:cs="Times New Roman"/>
+        </w:rPr>
+        <w:instrText xml:space="preserve"> ADDIN EN.CITE &lt;EndNote&gt;&lt;Cite&gt;&lt;Author&gt;Stanley&lt;/Author&gt;&lt;Year&gt;2005&lt;/Year&gt;&lt;IDText&gt;Evolving neural network agents in the NERO video game&lt;/IDText&gt;&lt;DisplayText&gt;(Stanley et al. 2005)&lt;/DisplayText&gt;&lt;record&gt;&lt;titles&gt;&lt;title&gt;Evolving neural network agents in the NERO video game&lt;/title&gt;&lt;secondary-title&gt;Proceedings of the IEEE&lt;/secondary-title&gt;&lt;/titles&gt;&lt;pages&gt;182-189&lt;/pages&gt;&lt;contributors&gt;&lt;authors&gt;&lt;author&gt;Stanley, Kenneth O.&lt;/author&gt;&lt;author&gt;Bryant, Bobby D.&lt;/author&gt;&lt;author&gt;Miikkulainen, Risto&lt;/author&gt;&lt;/authors&gt;&lt;/contributors&gt;&lt;added-date format="utc"&gt;1362587394&lt;/added-date&gt;&lt;ref-type name="Journal Article"&gt;17&lt;/ref-type&gt;&lt;dates&gt;&lt;year&gt;2005&lt;/year&gt;&lt;/dates&gt;&lt;rec-number&gt;3&lt;/rec-number&gt;&lt;last-updated-date format="utc"&gt;1362587394&lt;/last-updated-date&gt;&lt;/record&gt;&lt;/Cite&gt;&lt;/EndNote&gt;</w:instrText>
+      </w:r>
+      <w:r>
+        <w:rPr>
+          <w:rFonts w:cs="Times New Roman"/>
+        </w:rPr>
+        <w:fldChar w:fldCharType="separate"/>
+      </w:r>
+      <w:r>
+        <w:rPr>
+          <w:rFonts w:cs="Times New Roman"/>
+          <w:noProof/>
+        </w:rPr>
+        <w:t>(Stanley et al. 2005)</w:t>
+      </w:r>
+      <w:r>
+        <w:rPr>
+          <w:rFonts w:cs="Times New Roman"/>
+        </w:rPr>
+        <w:fldChar w:fldCharType="end"/>
+      </w:r>
     </w:p>
     <w:p>
       <w:pPr>
@@ -4230,6 +4543,30 @@
         </w:rPr>
         <w:br w:type="page"/>
       </w:r>
+    </w:p>
+    <w:p>
+      <w:pPr>
+        <w:pStyle w:val="Heading2"/>
+        <w:rPr>
+          <w:rFonts w:ascii="Times New Roman" w:hAnsi="Times New Roman" w:cs="Times New Roman"/>
+        </w:rPr>
+      </w:pPr>
+      <w:bookmarkStart w:id="16" w:name="_Toc350176740"/>
+      <w:r>
+        <w:rPr>
+          <w:rFonts w:ascii="Times New Roman" w:hAnsi="Times New Roman" w:cs="Times New Roman"/>
+        </w:rPr>
+        <w:lastRenderedPageBreak/>
+        <w:t>Neural Networks</w:t>
+      </w:r>
+      <w:bookmarkEnd w:id="16"/>
+    </w:p>
+    <w:p>
+      <w:pPr>
+        <w:rPr>
+          <w:rFonts w:cs="Times New Roman"/>
+        </w:rPr>
+      </w:pPr>
     </w:p>
     <w:p>
       <w:pPr>
@@ -4247,33 +4584,216 @@
         <w:rPr>
           <w:rFonts w:cs="Times New Roman"/>
         </w:rPr>
+        <w:br w:type="page"/>
+      </w:r>
+    </w:p>
+    <w:p>
+      <w:pPr>
+        <w:pStyle w:val="Heading2"/>
+        <w:rPr>
+          <w:rFonts w:ascii="Times New Roman" w:hAnsi="Times New Roman" w:cs="Times New Roman"/>
+        </w:rPr>
+      </w:pPr>
+      <w:bookmarkStart w:id="17" w:name="_Toc350176741"/>
+      <w:r>
+        <w:rPr>
+          <w:rFonts w:ascii="Times New Roman" w:hAnsi="Times New Roman" w:cs="Times New Roman"/>
+        </w:rPr>
         <w:lastRenderedPageBreak/>
+        <w:t>Interfacing In-between Games</w:t>
+      </w:r>
+      <w:bookmarkEnd w:id="17"/>
+    </w:p>
+    <w:p>
+      <w:pPr>
+        <w:rPr>
+          <w:rFonts w:cs="Times New Roman"/>
+        </w:rPr>
+      </w:pPr>
+    </w:p>
+    <w:p>
+      <w:pPr>
+        <w:spacing w:line="276" w:lineRule="auto"/>
+        <w:rPr>
+          <w:rFonts w:eastAsiaTheme="majorEastAsia" w:cs="Times New Roman"/>
+          <w:b/>
+          <w:bCs/>
+          <w:color w:val="365F91" w:themeColor="accent1" w:themeShade="BF"/>
+          <w:sz w:val="28"/>
+          <w:szCs w:val="28"/>
+        </w:rPr>
+      </w:pPr>
+      <w:r>
+        <w:rPr>
+          <w:rFonts w:cs="Times New Roman"/>
+        </w:rPr>
         <w:br w:type="page"/>
       </w:r>
     </w:p>
     <w:p>
       <w:pPr>
+        <w:pStyle w:val="Heading1"/>
+      </w:pPr>
+      <w:bookmarkStart w:id="18" w:name="_Toc350176742"/>
+      <w:r>
+        <w:lastRenderedPageBreak/>
+        <w:t>Methodology</w:t>
+      </w:r>
+      <w:bookmarkEnd w:id="18"/>
+    </w:p>
+    <w:p>
+      <w:pPr>
+        <w:rPr>
+          <w:rFonts w:cs="Times New Roman"/>
+        </w:rPr>
+      </w:pPr>
+      <w:r>
+        <w:rPr>
+          <w:rFonts w:cs="Times New Roman"/>
+        </w:rPr>
+        <w:t xml:space="preserve">This section will detail how the author will </w:t>
+      </w:r>
+    </w:p>
+    <w:p>
+      <w:pPr>
+        <w:rPr>
+          <w:rFonts w:cs="Times New Roman"/>
+        </w:rPr>
+      </w:pPr>
+    </w:p>
+    <w:p>
+      <w:pPr>
+        <w:rPr>
+          <w:rFonts w:eastAsiaTheme="majorEastAsia" w:cs="Times New Roman"/>
+          <w:color w:val="365F91" w:themeColor="accent1" w:themeShade="BF"/>
+          <w:sz w:val="28"/>
+          <w:szCs w:val="28"/>
+        </w:rPr>
+      </w:pPr>
+      <w:r>
+        <w:rPr>
+          <w:rFonts w:cs="Times New Roman"/>
+        </w:rPr>
+        <w:br w:type="page"/>
+      </w:r>
+    </w:p>
+    <w:p>
+      <w:pPr>
+        <w:pStyle w:val="Heading1"/>
+      </w:pPr>
+      <w:bookmarkStart w:id="19" w:name="_Toc350176743"/>
+      <w:r>
+        <w:lastRenderedPageBreak/>
+        <w:t>Requirements</w:t>
+      </w:r>
+      <w:bookmarkEnd w:id="19"/>
+    </w:p>
+    <w:p>
+      <w:pPr>
         <w:pStyle w:val="Heading2"/>
         <w:rPr>
           <w:rFonts w:ascii="Times New Roman" w:hAnsi="Times New Roman" w:cs="Times New Roman"/>
         </w:rPr>
       </w:pPr>
-      <w:bookmarkStart w:id="16" w:name="_Toc350176740"/>
+      <w:bookmarkStart w:id="20" w:name="_Toc350176744"/>
       <w:r>
         <w:rPr>
           <w:rFonts w:ascii="Times New Roman" w:hAnsi="Times New Roman" w:cs="Times New Roman"/>
         </w:rPr>
-        <w:lastRenderedPageBreak/>
-        <w:t>Neural Networks</w:t>
-      </w:r>
-      <w:bookmarkEnd w:id="16"/>
-    </w:p>
-    <w:p>
-      <w:pPr>
-        <w:rPr>
-          <w:rFonts w:cs="Times New Roman"/>
-        </w:rPr>
-      </w:pPr>
+        <w:t>Aims</w:t>
+      </w:r>
+      <w:bookmarkEnd w:id="20"/>
+    </w:p>
+    <w:p>
+      <w:pPr>
+        <w:rPr>
+          <w:rFonts w:cs="Times New Roman"/>
+        </w:rPr>
+      </w:pPr>
+      <w:r>
+        <w:rPr>
+          <w:rFonts w:cs="Times New Roman"/>
+        </w:rPr>
+        <w:t>The aims of this project are:</w:t>
+      </w:r>
+    </w:p>
+    <w:p>
+      <w:pPr>
+        <w:rPr>
+          <w:rFonts w:cs="Times New Roman"/>
+        </w:rPr>
+      </w:pPr>
+      <w:r>
+        <w:rPr>
+          <w:rFonts w:cs="Times New Roman"/>
+        </w:rPr>
+        <w:t>The creation of an interface that sits between the game engine/game and an external application, that allows for the communication between the two.</w:t>
+      </w:r>
+    </w:p>
+    <w:p>
+      <w:pPr>
+        <w:rPr>
+          <w:rFonts w:cs="Times New Roman"/>
+        </w:rPr>
+      </w:pPr>
+      <w:r>
+        <w:rPr>
+          <w:rFonts w:cs="Times New Roman"/>
+        </w:rPr>
+        <w:t>Using the selected game engine create a simple game.</w:t>
+      </w:r>
+    </w:p>
+    <w:p>
+      <w:pPr>
+        <w:rPr>
+          <w:rFonts w:cs="Times New Roman"/>
+        </w:rPr>
+      </w:pPr>
+      <w:r>
+        <w:rPr>
+          <w:rFonts w:cs="Times New Roman"/>
+        </w:rPr>
+        <w:t>Create a neural network.</w:t>
+      </w:r>
+    </w:p>
+    <w:p>
+      <w:pPr>
+        <w:rPr>
+          <w:rFonts w:cs="Times New Roman"/>
+        </w:rPr>
+      </w:pPr>
+      <w:r>
+        <w:rPr>
+          <w:rFonts w:cs="Times New Roman"/>
+        </w:rPr>
+        <w:t>Using the interface, link certain parts of the game engine to the neural network.</w:t>
+      </w:r>
+    </w:p>
+    <w:p>
+      <w:pPr>
+        <w:rPr>
+          <w:rFonts w:cs="Times New Roman"/>
+        </w:rPr>
+      </w:pPr>
+      <w:r>
+        <w:rPr>
+          <w:rFonts w:cs="Times New Roman"/>
+        </w:rPr>
+        <w:t xml:space="preserve">Allow for synchronised communication between the applications through the interface. </w:t>
+      </w:r>
+    </w:p>
+    <w:p>
+      <w:pPr>
+        <w:rPr>
+          <w:rFonts w:cs="Times New Roman"/>
+        </w:rPr>
+      </w:pPr>
+      <w:r>
+        <w:rPr>
+          <w:rFonts w:cs="Times New Roman"/>
+        </w:rPr>
+        <w:t>Evolve the object in the game to get the desired behaviour using the neural network.</w:t>
+      </w:r>
     </w:p>
     <w:p>
       <w:pPr>
@@ -4301,206 +4821,22 @@
           <w:rFonts w:ascii="Times New Roman" w:hAnsi="Times New Roman" w:cs="Times New Roman"/>
         </w:rPr>
       </w:pPr>
-      <w:bookmarkStart w:id="17" w:name="_Toc350176741"/>
+      <w:bookmarkStart w:id="21" w:name="_Toc350176745"/>
       <w:r>
         <w:rPr>
           <w:rFonts w:ascii="Times New Roman" w:hAnsi="Times New Roman" w:cs="Times New Roman"/>
         </w:rPr>
         <w:lastRenderedPageBreak/>
-        <w:t>Interfacing In-between Games</w:t>
-      </w:r>
-      <w:bookmarkEnd w:id="17"/>
-    </w:p>
-    <w:p>
-      <w:pPr>
-        <w:rPr>
-          <w:rFonts w:cs="Times New Roman"/>
-        </w:rPr>
-      </w:pPr>
-    </w:p>
-    <w:p>
-      <w:pPr>
-        <w:spacing w:line="276" w:lineRule="auto"/>
-        <w:rPr>
-          <w:rFonts w:eastAsiaTheme="majorEastAsia" w:cs="Times New Roman"/>
-          <w:b/>
-          <w:bCs/>
-          <w:color w:val="365F91" w:themeColor="accent1" w:themeShade="BF"/>
-          <w:sz w:val="28"/>
-          <w:szCs w:val="28"/>
-        </w:rPr>
-      </w:pPr>
-      <w:r>
-        <w:rPr>
-          <w:rFonts w:cs="Times New Roman"/>
-        </w:rPr>
-        <w:br w:type="page"/>
-      </w:r>
-    </w:p>
-    <w:p>
-      <w:pPr>
-        <w:pStyle w:val="Heading1"/>
-      </w:pPr>
-      <w:bookmarkStart w:id="18" w:name="_Toc350176742"/>
-      <w:r>
-        <w:lastRenderedPageBreak/>
-        <w:t>Methodology</w:t>
-      </w:r>
-      <w:bookmarkEnd w:id="18"/>
-    </w:p>
-    <w:p>
-      <w:pPr>
-        <w:rPr>
-          <w:rFonts w:cs="Times New Roman"/>
-        </w:rPr>
-      </w:pPr>
-      <w:r>
-        <w:rPr>
-          <w:rFonts w:cs="Times New Roman"/>
-        </w:rPr>
-        <w:t xml:space="preserve">This section will detail how the author will </w:t>
-      </w:r>
-    </w:p>
-    <w:p>
-      <w:pPr>
-        <w:rPr>
-          <w:rFonts w:cs="Times New Roman"/>
-        </w:rPr>
-      </w:pPr>
-    </w:p>
-    <w:p>
-      <w:pPr>
-        <w:rPr>
-          <w:rFonts w:eastAsiaTheme="majorEastAsia" w:cs="Times New Roman"/>
-          <w:color w:val="365F91" w:themeColor="accent1" w:themeShade="BF"/>
-          <w:sz w:val="28"/>
-          <w:szCs w:val="28"/>
-        </w:rPr>
-      </w:pPr>
-      <w:r>
-        <w:rPr>
-          <w:rFonts w:cs="Times New Roman"/>
-        </w:rPr>
-        <w:br w:type="page"/>
-      </w:r>
-    </w:p>
-    <w:p>
-      <w:pPr>
-        <w:pStyle w:val="Heading1"/>
-      </w:pPr>
-      <w:bookmarkStart w:id="19" w:name="_Toc350176743"/>
-      <w:r>
-        <w:lastRenderedPageBreak/>
-        <w:t>Requirements</w:t>
-      </w:r>
-      <w:bookmarkEnd w:id="19"/>
-    </w:p>
-    <w:p>
-      <w:pPr>
-        <w:pStyle w:val="Heading2"/>
-        <w:rPr>
-          <w:rFonts w:ascii="Times New Roman" w:hAnsi="Times New Roman" w:cs="Times New Roman"/>
-        </w:rPr>
-      </w:pPr>
-      <w:bookmarkStart w:id="20" w:name="_Toc350176744"/>
-      <w:r>
-        <w:rPr>
-          <w:rFonts w:ascii="Times New Roman" w:hAnsi="Times New Roman" w:cs="Times New Roman"/>
-        </w:rPr>
-        <w:t>Aims</w:t>
-      </w:r>
-      <w:bookmarkEnd w:id="20"/>
-    </w:p>
-    <w:p>
-      <w:pPr>
-        <w:rPr>
-          <w:rFonts w:cs="Times New Roman"/>
-        </w:rPr>
-      </w:pPr>
-      <w:r>
-        <w:rPr>
-          <w:rFonts w:cs="Times New Roman"/>
-        </w:rPr>
-        <w:t>The aims of this project are:</w:t>
-      </w:r>
-    </w:p>
-    <w:p>
-      <w:pPr>
-        <w:rPr>
-          <w:rFonts w:cs="Times New Roman"/>
-        </w:rPr>
-      </w:pPr>
-      <w:r>
-        <w:rPr>
-          <w:rFonts w:cs="Times New Roman"/>
-        </w:rPr>
-        <w:t>The creation of an interface that sits between the game engine/game and an external application, that allows for the communication between the two.</w:t>
-      </w:r>
-    </w:p>
-    <w:p>
-      <w:pPr>
-        <w:rPr>
-          <w:rFonts w:cs="Times New Roman"/>
-        </w:rPr>
-      </w:pPr>
-      <w:r>
-        <w:rPr>
-          <w:rFonts w:cs="Times New Roman"/>
-        </w:rPr>
-        <w:t>Using the selected game engine create a simple game.</w:t>
-      </w:r>
-    </w:p>
-    <w:p>
-      <w:pPr>
-        <w:rPr>
-          <w:rFonts w:cs="Times New Roman"/>
-        </w:rPr>
-      </w:pPr>
-      <w:r>
-        <w:rPr>
-          <w:rFonts w:cs="Times New Roman"/>
-        </w:rPr>
-        <w:t>Create a neural network.</w:t>
-      </w:r>
-    </w:p>
-    <w:p>
-      <w:pPr>
-        <w:rPr>
-          <w:rFonts w:cs="Times New Roman"/>
-        </w:rPr>
-      </w:pPr>
-      <w:r>
-        <w:rPr>
-          <w:rFonts w:cs="Times New Roman"/>
-        </w:rPr>
-        <w:t>Using the interface, link certain parts of the game engine to the neural network.</w:t>
-      </w:r>
-    </w:p>
-    <w:p>
-      <w:pPr>
-        <w:rPr>
-          <w:rFonts w:cs="Times New Roman"/>
-        </w:rPr>
-      </w:pPr>
-      <w:r>
-        <w:rPr>
-          <w:rFonts w:cs="Times New Roman"/>
-        </w:rPr>
-        <w:t xml:space="preserve">Allow for synchronised communication between the applications through the interface. </w:t>
-      </w:r>
-    </w:p>
-    <w:p>
-      <w:pPr>
-        <w:rPr>
-          <w:rFonts w:cs="Times New Roman"/>
-        </w:rPr>
-      </w:pPr>
-      <w:r>
-        <w:rPr>
-          <w:rFonts w:cs="Times New Roman"/>
-        </w:rPr>
-        <w:t>Evolve the object in the game to get the desired behaviour using the neural network.</w:t>
-      </w:r>
+        <w:t>Objectives</w:t>
+      </w:r>
+      <w:bookmarkEnd w:id="21"/>
+    </w:p>
+    <w:p>
+      <w:pPr>
+        <w:rPr>
+          <w:rFonts w:cs="Times New Roman"/>
+        </w:rPr>
+      </w:pPr>
     </w:p>
     <w:p>
       <w:pPr>
@@ -4525,49 +4861,6 @@
       <w:pPr>
         <w:pStyle w:val="Heading2"/>
         <w:rPr>
-          <w:rFonts w:ascii="Times New Roman" w:hAnsi="Times New Roman" w:cs="Times New Roman"/>
-        </w:rPr>
-      </w:pPr>
-      <w:bookmarkStart w:id="21" w:name="_Toc350176745"/>
-      <w:r>
-        <w:rPr>
-          <w:rFonts w:ascii="Times New Roman" w:hAnsi="Times New Roman" w:cs="Times New Roman"/>
-        </w:rPr>
-        <w:lastRenderedPageBreak/>
-        <w:t>Objectives</w:t>
-      </w:r>
-      <w:bookmarkEnd w:id="21"/>
-    </w:p>
-    <w:p>
-      <w:pPr>
-        <w:rPr>
-          <w:rFonts w:cs="Times New Roman"/>
-        </w:rPr>
-      </w:pPr>
-    </w:p>
-    <w:p>
-      <w:pPr>
-        <w:spacing w:line="276" w:lineRule="auto"/>
-        <w:rPr>
-          <w:rFonts w:eastAsiaTheme="majorEastAsia" w:cs="Times New Roman"/>
-          <w:b/>
-          <w:bCs/>
-          <w:color w:val="4F81BD" w:themeColor="accent1"/>
-          <w:sz w:val="26"/>
-          <w:szCs w:val="26"/>
-        </w:rPr>
-      </w:pPr>
-      <w:r>
-        <w:rPr>
-          <w:rFonts w:cs="Times New Roman"/>
-        </w:rPr>
-        <w:br w:type="page"/>
-      </w:r>
-    </w:p>
-    <w:p>
-      <w:pPr>
-        <w:pStyle w:val="Heading2"/>
-        <w:rPr>
           <w:rFonts w:cs="Times New Roman"/>
         </w:rPr>
       </w:pPr>
@@ -4655,6 +4948,33 @@
       <w:bookmarkEnd w:id="23"/>
     </w:p>
     <w:p>
+      <w:pPr>
+        <w:pStyle w:val="Heading2"/>
+      </w:pPr>
+      <w:r>
+        <w:t>Professional Issues</w:t>
+      </w:r>
+    </w:p>
+    <w:p>
+      <w:pPr>
+        <w:pStyle w:val="Heading2"/>
+      </w:pPr>
+      <w:r>
+        <w:t>Legal Issues</w:t>
+      </w:r>
+    </w:p>
+    <w:p>
+      <w:pPr>
+        <w:pStyle w:val="Heading2"/>
+      </w:pPr>
+      <w:r>
+        <w:t>Ethical Issues</w:t>
+      </w:r>
+    </w:p>
+    <w:p>
+      <w:pPr>
+        <w:pStyle w:val="Heading2"/>
+      </w:pPr>
       <w:r>
         <w:br w:type="page"/>
       </w:r>
@@ -5169,24 +5489,12 @@
     </w:p>
     <w:p>
       <w:pPr>
-        <w:spacing w:line="276" w:lineRule="auto"/>
-        <w:rPr>
-          <w:rFonts w:cs="Times New Roman"/>
-        </w:rPr>
-      </w:pPr>
-      <w:r>
-        <w:rPr>
-          <w:rFonts w:cs="Times New Roman"/>
-        </w:rPr>
-        <w:lastRenderedPageBreak/>
-        <w:br w:type="page"/>
-      </w:r>
-    </w:p>
-    <w:p>
-      <w:pPr>
         <w:pStyle w:val="NoSpacing"/>
+        <w:ind w:left="0" w:firstLine="0"/>
       </w:pPr>
       <w:bookmarkStart w:id="36" w:name="_Toc350176757"/>
+      <w:bookmarkStart w:id="37" w:name="_GoBack"/>
+      <w:bookmarkEnd w:id="37"/>
       <w:r>
         <w:lastRenderedPageBreak/>
         <w:t>Bibliography</w:t>
@@ -5196,12 +5504,13 @@
         <w:t xml:space="preserve"> </w:t>
       </w:r>
     </w:p>
-    <w:bookmarkStart w:id="37" w:name="_GoBack"/>
-    <w:bookmarkEnd w:id="37"/>
-    <w:p>
-      <w:pPr>
-        <w:rPr>
-          <w:rFonts w:cs="Times New Roman"/>
+    <w:p>
+      <w:pPr>
+        <w:spacing w:line="240" w:lineRule="auto"/>
+        <w:ind w:left="720" w:hanging="720"/>
+        <w:rPr>
+          <w:rFonts w:cs="Times New Roman"/>
+          <w:noProof/>
         </w:rPr>
       </w:pPr>
       <w:r>
@@ -5222,6 +5531,298 @@
         </w:rPr>
         <w:fldChar w:fldCharType="separate"/>
       </w:r>
+      <w:bookmarkStart w:id="38" w:name="_ENREF_1"/>
+      <w:r>
+        <w:rPr>
+          <w:rFonts w:cs="Times New Roman"/>
+          <w:noProof/>
+        </w:rPr>
+        <w:t xml:space="preserve">Alexander, N. (2004) 'AI in Computer Games', </w:t>
+      </w:r>
+      <w:r>
+        <w:rPr>
+          <w:rFonts w:cs="Times New Roman"/>
+          <w:i/>
+          <w:noProof/>
+        </w:rPr>
+        <w:t>Queue,</w:t>
+      </w:r>
+      <w:r>
+        <w:rPr>
+          <w:rFonts w:cs="Times New Roman"/>
+          <w:noProof/>
+        </w:rPr>
+        <w:t xml:space="preserve"> 1(10), 58-65.</w:t>
+      </w:r>
+    </w:p>
+    <w:bookmarkEnd w:id="38"/>
+    <w:p>
+      <w:pPr>
+        <w:spacing w:after="0" w:line="240" w:lineRule="auto"/>
+        <w:rPr>
+          <w:rFonts w:cs="Times New Roman"/>
+          <w:noProof/>
+        </w:rPr>
+      </w:pPr>
+    </w:p>
+    <w:p>
+      <w:pPr>
+        <w:spacing w:line="240" w:lineRule="auto"/>
+        <w:ind w:left="720" w:hanging="720"/>
+        <w:rPr>
+          <w:rFonts w:cs="Times New Roman"/>
+          <w:noProof/>
+        </w:rPr>
+      </w:pPr>
+      <w:bookmarkStart w:id="39" w:name="_ENREF_2"/>
+      <w:r>
+        <w:rPr>
+          <w:rFonts w:cs="Times New Roman"/>
+          <w:noProof/>
+        </w:rPr>
+        <w:t xml:space="preserve">Buckland, M. (2002) </w:t>
+      </w:r>
+      <w:r>
+        <w:rPr>
+          <w:rFonts w:cs="Times New Roman"/>
+          <w:i/>
+          <w:noProof/>
+        </w:rPr>
+        <w:t>AI techniques for game programming,</w:t>
+      </w:r>
+      <w:r>
+        <w:rPr>
+          <w:rFonts w:cs="Times New Roman"/>
+          <w:noProof/>
+        </w:rPr>
+        <w:t xml:space="preserve"> Course Technology.</w:t>
+      </w:r>
+    </w:p>
+    <w:bookmarkEnd w:id="39"/>
+    <w:p>
+      <w:pPr>
+        <w:spacing w:after="0" w:line="240" w:lineRule="auto"/>
+        <w:rPr>
+          <w:rFonts w:cs="Times New Roman"/>
+          <w:noProof/>
+        </w:rPr>
+      </w:pPr>
+    </w:p>
+    <w:p>
+      <w:pPr>
+        <w:spacing w:line="240" w:lineRule="auto"/>
+        <w:ind w:left="720" w:hanging="720"/>
+        <w:rPr>
+          <w:rFonts w:cs="Times New Roman"/>
+          <w:noProof/>
+        </w:rPr>
+      </w:pPr>
+      <w:bookmarkStart w:id="40" w:name="_ENREF_3"/>
+      <w:r>
+        <w:rPr>
+          <w:rFonts w:cs="Times New Roman"/>
+          <w:noProof/>
+        </w:rPr>
+        <w:t xml:space="preserve">Hastings, E. J., Guha, R. K. and Stanley, K. O. (2009) </w:t>
+      </w:r>
+      <w:r>
+        <w:rPr>
+          <w:rFonts w:cs="Times New Roman"/>
+          <w:i/>
+          <w:noProof/>
+        </w:rPr>
+        <w:t>Evolving content in the galactic arms race video game,</w:t>
+      </w:r>
+      <w:r>
+        <w:rPr>
+          <w:rFonts w:cs="Times New Roman"/>
+          <w:noProof/>
+        </w:rPr>
+        <w:t xml:space="preserve"> translated by IEEE, 241-248.</w:t>
+      </w:r>
+    </w:p>
+    <w:bookmarkEnd w:id="40"/>
+    <w:p>
+      <w:pPr>
+        <w:spacing w:after="0" w:line="240" w:lineRule="auto"/>
+        <w:rPr>
+          <w:rFonts w:cs="Times New Roman"/>
+          <w:noProof/>
+        </w:rPr>
+      </w:pPr>
+    </w:p>
+    <w:p>
+      <w:pPr>
+        <w:spacing w:line="240" w:lineRule="auto"/>
+        <w:ind w:left="720" w:hanging="720"/>
+        <w:rPr>
+          <w:rFonts w:cs="Times New Roman"/>
+          <w:noProof/>
+        </w:rPr>
+      </w:pPr>
+      <w:bookmarkStart w:id="41" w:name="_ENREF_4"/>
+      <w:r>
+        <w:rPr>
+          <w:rFonts w:cs="Times New Roman"/>
+          <w:noProof/>
+        </w:rPr>
+        <w:t xml:space="preserve">Millington, I. and Funge, J. (2009) </w:t>
+      </w:r>
+      <w:r>
+        <w:rPr>
+          <w:rFonts w:cs="Times New Roman"/>
+          <w:i/>
+          <w:noProof/>
+        </w:rPr>
+        <w:t>Artificial intelligence for games,</w:t>
+      </w:r>
+      <w:r>
+        <w:rPr>
+          <w:rFonts w:cs="Times New Roman"/>
+          <w:noProof/>
+        </w:rPr>
+        <w:t xml:space="preserve"> Morgan Kaufmann.</w:t>
+      </w:r>
+    </w:p>
+    <w:bookmarkEnd w:id="41"/>
+    <w:p>
+      <w:pPr>
+        <w:spacing w:after="0" w:line="240" w:lineRule="auto"/>
+        <w:rPr>
+          <w:rFonts w:cs="Times New Roman"/>
+          <w:noProof/>
+        </w:rPr>
+      </w:pPr>
+    </w:p>
+    <w:p>
+      <w:pPr>
+        <w:spacing w:line="240" w:lineRule="auto"/>
+        <w:ind w:left="720" w:hanging="720"/>
+        <w:rPr>
+          <w:rFonts w:cs="Times New Roman"/>
+          <w:noProof/>
+        </w:rPr>
+      </w:pPr>
+      <w:bookmarkStart w:id="42" w:name="_ENREF_5"/>
+      <w:r>
+        <w:rPr>
+          <w:rFonts w:cs="Times New Roman"/>
+          <w:noProof/>
+        </w:rPr>
+        <w:t xml:space="preserve">Stanley, K. O., Bryant, B. D. and Miikkulainen, R. (2005) 'Evolving neural network agents in the NERO video game', </w:t>
+      </w:r>
+      <w:r>
+        <w:rPr>
+          <w:rFonts w:cs="Times New Roman"/>
+          <w:i/>
+          <w:noProof/>
+        </w:rPr>
+        <w:t>Proceedings of the IEEE</w:t>
+      </w:r>
+      <w:r>
+        <w:rPr>
+          <w:rFonts w:cs="Times New Roman"/>
+          <w:noProof/>
+        </w:rPr>
+        <w:t>, 182-189.</w:t>
+      </w:r>
+    </w:p>
+    <w:bookmarkEnd w:id="42"/>
+    <w:p>
+      <w:pPr>
+        <w:spacing w:after="0" w:line="240" w:lineRule="auto"/>
+        <w:rPr>
+          <w:rFonts w:cs="Times New Roman"/>
+          <w:noProof/>
+        </w:rPr>
+      </w:pPr>
+    </w:p>
+    <w:p>
+      <w:pPr>
+        <w:spacing w:line="240" w:lineRule="auto"/>
+        <w:ind w:left="720" w:hanging="720"/>
+        <w:rPr>
+          <w:rFonts w:cs="Times New Roman"/>
+          <w:noProof/>
+        </w:rPr>
+      </w:pPr>
+      <w:bookmarkStart w:id="43" w:name="_ENREF_6"/>
+      <w:r>
+        <w:rPr>
+          <w:rFonts w:cs="Times New Roman"/>
+          <w:noProof/>
+        </w:rPr>
+        <w:t xml:space="preserve">Sweetser, P. and Wiles, J. (2002) 'Current AI in Games: A review', </w:t>
+      </w:r>
+      <w:r>
+        <w:rPr>
+          <w:rFonts w:cs="Times New Roman"/>
+          <w:i/>
+          <w:noProof/>
+        </w:rPr>
+        <w:t>Australian Journal of Intelligent Information Processing Systems,</w:t>
+      </w:r>
+      <w:r>
+        <w:rPr>
+          <w:rFonts w:cs="Times New Roman"/>
+          <w:noProof/>
+        </w:rPr>
+        <w:t xml:space="preserve"> 8(1), 24-42.</w:t>
+      </w:r>
+    </w:p>
+    <w:bookmarkEnd w:id="43"/>
+    <w:p>
+      <w:pPr>
+        <w:spacing w:after="0" w:line="240" w:lineRule="auto"/>
+        <w:rPr>
+          <w:rFonts w:cs="Times New Roman"/>
+          <w:noProof/>
+        </w:rPr>
+      </w:pPr>
+    </w:p>
+    <w:p>
+      <w:pPr>
+        <w:spacing w:line="240" w:lineRule="auto"/>
+        <w:ind w:left="720" w:hanging="720"/>
+        <w:rPr>
+          <w:rFonts w:cs="Times New Roman"/>
+          <w:noProof/>
+        </w:rPr>
+      </w:pPr>
+      <w:bookmarkStart w:id="44" w:name="_ENREF_7"/>
+      <w:r>
+        <w:rPr>
+          <w:rFonts w:cs="Times New Roman"/>
+          <w:noProof/>
+        </w:rPr>
+        <w:t>Yannakakis, G. N. (2012) 'Game AI Revisited'.</w:t>
+      </w:r>
+    </w:p>
+    <w:bookmarkEnd w:id="44"/>
+    <w:p>
+      <w:pPr>
+        <w:spacing w:line="240" w:lineRule="auto"/>
+        <w:rPr>
+          <w:rFonts w:cs="Times New Roman"/>
+          <w:noProof/>
+        </w:rPr>
+      </w:pPr>
+    </w:p>
+    <w:p>
+      <w:pPr>
+        <w:spacing w:line="240" w:lineRule="auto"/>
+        <w:rPr>
+          <w:rFonts w:cs="Times New Roman"/>
+          <w:noProof/>
+        </w:rPr>
+      </w:pPr>
+    </w:p>
+    <w:p>
+      <w:pPr>
+        <w:rPr>
+          <w:rFonts w:cs="Times New Roman"/>
+        </w:rPr>
+      </w:pPr>
       <w:r>
         <w:rPr>
           <w:rFonts w:cs="Times New Roman"/>
@@ -5311,7 +5912,7 @@
           <w:rPr>
             <w:noProof/>
           </w:rPr>
-          <w:t>18</w:t>
+          <w:t>9</w:t>
         </w:r>
         <w:r>
           <w:rPr>
@@ -7132,42 +7733,7 @@
 </file>
 
 <file path=word/glossary/document.xml><?xml version="1.0" encoding="utf-8"?>
-<w:glossaryDocument xmlns:wpc="http://schemas.microsoft.com/office/word/2010/wordprocessingCanvas" xmlns:mc="http://schemas.openxmlformats.org/markup-compatibility/2006" xmlns:o="urn:schemas-microsoft-com:office:office" xmlns:r="http://schemas.openxmlformats.org/officeDocument/2006/relationships" xmlns:m="http://schemas.openxmlformats.org/officeDocument/2006/math" xmlns:v="urn:schemas-microsoft-com:vml" xmlns:wp14="http://schemas.microsoft.com/office/word/2010/wordprocessingDrawing" xmlns:wp="http://schemas.openxmlformats.org/drawingml/2006/wordprocessingDrawing" xmlns:w10="urn:schemas-microsoft-com:office:word" xmlns:w="http://schemas.openxmlformats.org/wordprocessingml/2006/main" xmlns:w14="http://schemas.microsoft.com/office/word/2010/wordml" xmlns:wpg="http://schemas.microsoft.com/office/word/2010/wordprocessingGroup" xmlns:wpi="http://schemas.microsoft.com/office/word/2010/wordprocessingInk" xmlns:wne="http://schemas.microsoft.com/office/word/2006/wordml" xmlns:wps="http://schemas.microsoft.com/office/word/2010/wordprocessingShape" mc:Ignorable="w14 wp14">
-  <w:docParts>
-    <w:docPart>
-      <w:docPartPr>
-        <w:name w:val="D282E02C21F648D7BD341EB50343E161"/>
-        <w:category>
-          <w:name w:val="General"/>
-          <w:gallery w:val="placeholder"/>
-        </w:category>
-        <w:types>
-          <w:type w:val="bbPlcHdr"/>
-        </w:types>
-        <w:behaviors>
-          <w:behavior w:val="content"/>
-        </w:behaviors>
-        <w:guid w:val="{A0E6C03A-7015-4267-BE91-9A3F8C3FF781}"/>
-      </w:docPartPr>
-      <w:docPartBody>
-        <w:p>
-          <w:pPr>
-            <w:pStyle w:val="D282E02C21F648D7BD341EB50343E161"/>
-          </w:pPr>
-          <w:r>
-            <w:rPr>
-              <w:rFonts w:asciiTheme="majorHAnsi" w:eastAsiaTheme="majorEastAsia" w:hAnsiTheme="majorHAnsi" w:cstheme="majorBidi"/>
-              <w:color w:val="4F81BD" w:themeColor="accent1"/>
-              <w:sz w:val="80"/>
-              <w:szCs w:val="80"/>
-            </w:rPr>
-            <w:t>[Type the document title]</w:t>
-          </w:r>
-        </w:p>
-      </w:docPartBody>
-    </w:docPart>
-  </w:docParts>
-</w:glossaryDocument>
+<w:glossaryDocument xmlns:wpc="http://schemas.microsoft.com/office/word/2010/wordprocessingCanvas" xmlns:mc="http://schemas.openxmlformats.org/markup-compatibility/2006" xmlns:o="urn:schemas-microsoft-com:office:office" xmlns:r="http://schemas.openxmlformats.org/officeDocument/2006/relationships" xmlns:m="http://schemas.openxmlformats.org/officeDocument/2006/math" xmlns:v="urn:schemas-microsoft-com:vml" xmlns:wp14="http://schemas.microsoft.com/office/word/2010/wordprocessingDrawing" xmlns:wp="http://schemas.openxmlformats.org/drawingml/2006/wordprocessingDrawing" xmlns:w10="urn:schemas-microsoft-com:office:word" xmlns:w="http://schemas.openxmlformats.org/wordprocessingml/2006/main" xmlns:w14="http://schemas.microsoft.com/office/word/2010/wordml" xmlns:wpg="http://schemas.microsoft.com/office/word/2010/wordprocessingGroup" xmlns:wpi="http://schemas.microsoft.com/office/word/2010/wordprocessingInk" xmlns:wne="http://schemas.microsoft.com/office/word/2006/wordml" xmlns:wps="http://schemas.microsoft.com/office/word/2010/wordprocessingShape" mc:Ignorable="w14 wp14"/>
 </file>
 
 <file path=word/glossary/fontTable.xml><?xml version="1.0" encoding="utf-8"?>
@@ -7225,6 +7791,7 @@
   <w:rsids>
     <w:rsidRoot w:val="000438F8"/>
     <w:rsid w:val="000438F8"/>
+    <w:rsid w:val="00174EF3"/>
     <w:rsid w:val="005B1650"/>
     <w:rsid w:val="00984B55"/>
     <w:rsid w:val="009F2D3F"/>
@@ -8046,7 +8613,7 @@
 </file>
 
 <file path=customXml/itemProps1.xml><?xml version="1.0" encoding="utf-8"?>
-<ds:datastoreItem xmlns:ds="http://schemas.openxmlformats.org/officeDocument/2006/customXml" ds:itemID="{7822D32A-60BC-468C-A5DB-4E0A92385DB9}">
+<ds:datastoreItem xmlns:ds="http://schemas.openxmlformats.org/officeDocument/2006/customXml" ds:itemID="{0E05E245-FBA0-4E8F-B7D7-9D2E87ADF271}">
   <ds:schemaRefs>
     <ds:schemaRef ds:uri="http://schemas.openxmlformats.org/officeDocument/2006/bibliography"/>
   </ds:schemaRefs>

</xml_diff>

<commit_message>
Wrote more of literature review section. Game engine section almost done. Need to fix references for games format. Also wrote some prototypes
Signed-off-by: Callum <callum.terris@gmail.com>
</commit_message>
<xml_diff>
--- a/Research Report.docx
+++ b/Research Report.docx
@@ -73,7 +73,6 @@
                   <w:dataBinding w:prefixMappings="xmlns:ns0='http://schemas.openxmlformats.org/package/2006/metadata/core-properties' xmlns:ns1='http://purl.org/dc/elements/1.1/'" w:xpath="/ns0:coreProperties[1]/ns1:title[1]" w:storeItemID="{6C3C8BC8-F283-45AE-878A-BAB7291924A1}"/>
                   <w:text/>
                 </w:sdtPr>
-                <w:sdtEndPr/>
                 <w:sdtContent>
                   <w:p>
                     <w:r>
@@ -3660,32 +3659,292 @@
         </w:rPr>
         <w:t xml:space="preserve">Criteria of the game engine that this project is not concerned with are features like if the game engine is 2D or 3D, the overall look of the end game (graphics), </w:t>
       </w:r>
+      <w:r>
+        <w:rPr>
+          <w:rFonts w:cs="Times New Roman"/>
+        </w:rPr>
+        <w:t>sound capabilities</w:t>
+      </w:r>
+      <w:r>
+        <w:rPr>
+          <w:rFonts w:cs="Times New Roman"/>
+        </w:rPr>
+        <w:t xml:space="preserve"> and release platforms. These features are not exactly needed for this project therefore they should not be taken into consideration when deciding upon a game engine.</w:t>
+      </w:r>
+    </w:p>
+    <w:p>
+      <w:pPr>
+        <w:rPr>
+          <w:rFonts w:cs="Times New Roman"/>
+        </w:rPr>
+      </w:pPr>
+      <w:r>
+        <w:rPr>
+          <w:rFonts w:cs="Times New Roman"/>
+        </w:rPr>
+        <w:t>Based on these criteria the following game engines have been selected:</w:t>
+      </w:r>
+    </w:p>
+    <w:p>
+      <w:pPr>
+        <w:pStyle w:val="Heading3"/>
+        <w:rPr>
+          <w:rFonts w:ascii="Times New Roman" w:hAnsi="Times New Roman" w:cs="Times New Roman"/>
+        </w:rPr>
+      </w:pPr>
+      <w:bookmarkStart w:id="5" w:name="_Toc350176729"/>
+      <w:r>
+        <w:rPr>
+          <w:rFonts w:ascii="Times New Roman" w:hAnsi="Times New Roman" w:cs="Times New Roman"/>
+        </w:rPr>
+        <w:t>Unreal Engine</w:t>
+      </w:r>
+      <w:bookmarkEnd w:id="5"/>
+    </w:p>
+    <w:p>
+      <w:pPr>
+        <w:rPr>
+          <w:rFonts w:cs="Times New Roman"/>
+        </w:rPr>
+      </w:pPr>
+      <w:r>
+        <w:rPr>
+          <w:rFonts w:cs="Times New Roman"/>
+        </w:rPr>
+        <w:t xml:space="preserve">This is one of the oldest game engines on the list. Currently on its third version, fourth is about to be released at time of writing. This is a professional game engine that a lot of industry game developers use for AAA titles. Such games include Batman: Arkham series </w:t>
+      </w:r>
+      <w:r>
+        <w:rPr>
+          <w:rFonts w:cs="Times New Roman"/>
+        </w:rPr>
+        <w:lastRenderedPageBreak/>
+        <w:fldChar w:fldCharType="begin"/>
+      </w:r>
+      <w:r>
+        <w:rPr>
+          <w:rFonts w:cs="Times New Roman"/>
+        </w:rPr>
+        <w:instrText xml:space="preserve"> ADDIN EN.CITE &lt;EndNote&gt;&lt;Cite ExcludeAuth="1"&gt;&lt;Author&gt;Rocksteady&lt;/Author&gt;&lt;Year&gt;2009&lt;/Year&gt;&lt;IDText&gt;Batman: Arkham Asylum&lt;/IDText&gt;&lt;DisplayText&gt;(2009)&lt;/DisplayText&gt;&lt;record&gt;&lt;titles&gt;&lt;title&gt;Batman: Arkham Asylum&lt;/title&gt;&lt;/titles&gt;&lt;contributors&gt;&lt;authors&gt;&lt;author&gt;Rocksteady Studios&lt;/author&gt;&lt;/authors&gt;&lt;/contributors&gt;&lt;added-date format="utc"&gt;1363019471&lt;/added-date&gt;&lt;ref-type name="Computer Program"&gt;9&lt;/ref-type&gt;&lt;dates&gt;&lt;year&gt;2009&lt;/year&gt;&lt;/dates&gt;&lt;rec-number&gt;10&lt;/rec-number&gt;&lt;publisher&gt;Eidos InteractiveWarner Bros. Interactive Entertainment &lt;/publisher&gt;&lt;last-updated-date format="utc"&gt;1363019554&lt;/last-updated-date&gt;&lt;/record&gt;&lt;/Cite&gt;&lt;/EndNote&gt;</w:instrText>
+      </w:r>
+      <w:r>
+        <w:rPr>
+          <w:rFonts w:cs="Times New Roman"/>
+        </w:rPr>
+        <w:fldChar w:fldCharType="separate"/>
+      </w:r>
+      <w:r>
+        <w:rPr>
+          <w:rFonts w:cs="Times New Roman"/>
+          <w:noProof/>
+        </w:rPr>
+        <w:t>(2009)</w:t>
+      </w:r>
+      <w:r>
+        <w:rPr>
+          <w:rFonts w:cs="Times New Roman"/>
+        </w:rPr>
+        <w:fldChar w:fldCharType="end"/>
+      </w:r>
+      <w:r>
+        <w:rPr>
+          <w:rFonts w:cs="Times New Roman"/>
+        </w:rPr>
+        <w:t xml:space="preserve"> </w:t>
+      </w:r>
+      <w:r>
+        <w:rPr>
+          <w:rFonts w:cs="Times New Roman"/>
+        </w:rPr>
+        <w:t>and the BioShock serie</w:t>
+      </w:r>
+      <w:r>
+        <w:rPr>
+          <w:rFonts w:cs="Times New Roman"/>
+        </w:rPr>
+        <w:t>s</w:t>
+      </w:r>
+      <w:r>
+        <w:rPr>
+          <w:rFonts w:cs="Times New Roman"/>
+        </w:rPr>
+        <w:t xml:space="preserve"> </w:t>
+      </w:r>
+      <w:r>
+        <w:rPr>
+          <w:rFonts w:cs="Times New Roman"/>
+        </w:rPr>
+        <w:fldChar w:fldCharType="begin"/>
+      </w:r>
+      <w:r>
+        <w:rPr>
+          <w:rFonts w:cs="Times New Roman"/>
+        </w:rPr>
+        <w:instrText xml:space="preserve"> ADDIN EN.CITE &lt;EndNote&gt;&lt;Cite ExcludeAuth="1"&gt;&lt;Author&gt;Irrational&lt;/Author&gt;&lt;Year&gt;2007&lt;/Year&gt;&lt;IDText&gt;BioShock&lt;/IDText&gt;&lt;DisplayText&gt;(2007)&lt;/DisplayText&gt;&lt;record&gt;&lt;titles&gt;&lt;title&gt;BioShock&lt;/title&gt;&lt;/titles&gt;&lt;contributors&gt;&lt;authors&gt;&lt;author&gt;Irrational Games&lt;/author&gt;&lt;author&gt;2L Marin&lt;/author&gt;&lt;/authors&gt;&lt;/contributors&gt;&lt;added-date format="utc"&gt;1363019711&lt;/added-date&gt;&lt;ref-type name="Computer Program"&gt;9&lt;/ref-type&gt;&lt;dates&gt;&lt;year&gt;2007&lt;/year&gt;&lt;/dates&gt;&lt;rec-number&gt;11&lt;/rec-number&gt;&lt;publisher&gt;2K Games&lt;/publisher&gt;&lt;last-updated-date format="utc"&gt;1363019743&lt;/last-updated-date&gt;&lt;/record&gt;&lt;/Cite&gt;&lt;/EndNote&gt;</w:instrText>
+      </w:r>
+      <w:r>
+        <w:rPr>
+          <w:rFonts w:cs="Times New Roman"/>
+        </w:rPr>
+        <w:fldChar w:fldCharType="separate"/>
+      </w:r>
+      <w:r>
+        <w:rPr>
+          <w:rFonts w:cs="Times New Roman"/>
+          <w:noProof/>
+        </w:rPr>
+        <w:t>(2007)</w:t>
+      </w:r>
+      <w:r>
+        <w:rPr>
+          <w:rFonts w:cs="Times New Roman"/>
+        </w:rPr>
+        <w:fldChar w:fldCharType="end"/>
+      </w:r>
+      <w:r>
+        <w:rPr>
+          <w:rFonts w:cs="Times New Roman"/>
+        </w:rPr>
+        <w:t xml:space="preserve"> were created in this engine.</w:t>
+      </w:r>
+      <w:r>
+        <w:rPr>
+          <w:rFonts w:cs="Times New Roman"/>
+        </w:rPr>
+        <w:t xml:space="preserve"> This engine is free to use for non-commercial use, meaning that it can be used for free in this project.</w:t>
+      </w:r>
+      <w:r>
+        <w:rPr>
+          <w:rFonts w:cs="Times New Roman"/>
+        </w:rPr>
+        <w:t xml:space="preserve"> This engine uses its own scripting language called </w:t>
+      </w:r>
+      <w:proofErr w:type="spellStart"/>
+      <w:r>
+        <w:rPr>
+          <w:rFonts w:cs="Times New Roman"/>
+        </w:rPr>
+        <w:t>UnrealScript</w:t>
+      </w:r>
+      <w:proofErr w:type="spellEnd"/>
+      <w:r>
+        <w:rPr>
+          <w:rFonts w:cs="Times New Roman"/>
+        </w:rPr>
+        <w:t>. While this engine is one of the industry standards, the fact that it uses its own language that the author will have to learn as well as the engine, makes</w:t>
+      </w:r>
+      <w:r>
+        <w:rPr>
+          <w:rFonts w:cs="Times New Roman"/>
+        </w:rPr>
+        <w:t xml:space="preserve"> this engine an unlikely choice due to time constraints. </w:t>
+      </w:r>
+    </w:p>
+    <w:p>
+      <w:pPr>
+        <w:pStyle w:val="Heading3"/>
+        <w:rPr>
+          <w:rFonts w:ascii="Times New Roman" w:hAnsi="Times New Roman" w:cs="Times New Roman"/>
+        </w:rPr>
+      </w:pPr>
+      <w:bookmarkStart w:id="6" w:name="_Toc350176730"/>
+      <w:r>
+        <w:rPr>
+          <w:rFonts w:ascii="Times New Roman" w:hAnsi="Times New Roman" w:cs="Times New Roman"/>
+        </w:rPr>
+        <w:t>Cry-Engine</w:t>
+      </w:r>
+      <w:bookmarkEnd w:id="6"/>
+    </w:p>
+    <w:p>
+      <w:r>
+        <w:t xml:space="preserve">The cry-engine is one the current pinnacles of game engines. This engine was developed by </w:t>
+      </w:r>
+      <w:proofErr w:type="spellStart"/>
+      <w:r>
+        <w:t>Crytek</w:t>
+      </w:r>
+      <w:proofErr w:type="spellEnd"/>
+      <w:r>
+        <w:t xml:space="preserve"> and has been featured in many AAA titles, such as the </w:t>
+      </w:r>
+      <w:proofErr w:type="spellStart"/>
+      <w:r>
+        <w:t>Crysis</w:t>
+      </w:r>
+      <w:proofErr w:type="spellEnd"/>
+      <w:r>
+        <w:t xml:space="preserve"> series. This game engine has scripting in LUA and has C++ in the game engine. While these are both great </w:t>
+      </w:r>
+      <w:r>
+        <w:t>languages, which are used in professional game development,</w:t>
+      </w:r>
+      <w:r>
+        <w:t xml:space="preserve"> the time it will take to learn not just the e</w:t>
+      </w:r>
+      <w:r>
+        <w:t xml:space="preserve">ngine but the languages as well. The cry-engine is also free to use, for none commercial use. Since this project will not be released then this fully complies with their licensing </w:t>
+      </w:r>
+    </w:p>
+    <w:p>
+      <w:pPr>
+        <w:rPr>
+          <w:rFonts w:cs="Times New Roman"/>
+        </w:rPr>
+      </w:pPr>
+    </w:p>
+    <w:p>
+      <w:pPr>
+        <w:pStyle w:val="Heading3"/>
+        <w:rPr>
+          <w:rFonts w:ascii="Times New Roman" w:hAnsi="Times New Roman" w:cs="Times New Roman"/>
+        </w:rPr>
+      </w:pPr>
+      <w:bookmarkStart w:id="7" w:name="_Toc350176731"/>
+      <w:r>
+        <w:rPr>
+          <w:rFonts w:ascii="Times New Roman" w:hAnsi="Times New Roman" w:cs="Times New Roman"/>
+        </w:rPr>
+        <w:t>Unity3D</w:t>
+      </w:r>
+      <w:bookmarkEnd w:id="7"/>
+    </w:p>
+    <w:p>
+      <w:pPr>
+        <w:rPr>
+          <w:rFonts w:cs="Times New Roman"/>
+        </w:rPr>
+      </w:pPr>
+      <w:r>
+        <w:rPr>
+          <w:rFonts w:cs="Times New Roman"/>
+        </w:rPr>
+        <w:t>Unity3D is a game engine that has been recently became a wide hit with the indie game development community. This is due to its ease of programming for and the fact that it is free to use. There are two versions of this game engine, free and pro. The pro version allows developers to use the more advanced features and removes watermarks. The game engine is a full professional game engine; it was created by professionals, not just an open source game engine that a group of people have hacked together. Along with the pro version, developers can buy licences</w:t>
+      </w:r>
+      <w:r>
+        <w:rPr>
+          <w:rFonts w:cs="Times New Roman"/>
+        </w:rPr>
+        <w:t xml:space="preserve"> for certain platforms such as A</w:t>
+      </w:r>
+      <w:r>
+        <w:rPr>
+          <w:rFonts w:cs="Times New Roman"/>
+        </w:rPr>
+        <w:t xml:space="preserve">ndroid, Xbox 360 and PlayStation 3 to name a few. As for languages the game engine supports three natively. These are C#, JavaScript and </w:t>
+      </w:r>
       <w:proofErr w:type="gramStart"/>
       <w:r>
         <w:rPr>
           <w:rFonts w:cs="Times New Roman"/>
         </w:rPr>
-        <w:t>sound  capabilities</w:t>
+        <w:t>Boo</w:t>
       </w:r>
       <w:proofErr w:type="gramEnd"/>
       <w:r>
         <w:rPr>
           <w:rFonts w:cs="Times New Roman"/>
         </w:rPr>
-        <w:t xml:space="preserve"> and release platforms. These features are not exactly needed for this project therefore they should not be taken into consideration when deciding upon a game engine.</w:t>
-      </w:r>
-    </w:p>
-    <w:p>
-      <w:pPr>
-        <w:rPr>
-          <w:rFonts w:cs="Times New Roman"/>
-        </w:rPr>
-      </w:pPr>
-      <w:r>
-        <w:rPr>
-          <w:rFonts w:cs="Times New Roman"/>
-        </w:rPr>
-        <w:t>Based on these criteria the following game engines have been selected:</w:t>
+        <w:t xml:space="preserve"> (language based on python). All three of these languages are relatively simple to develop in. </w:t>
       </w:r>
     </w:p>
     <w:p>
@@ -3695,156 +3954,84 @@
           <w:rFonts w:ascii="Times New Roman" w:hAnsi="Times New Roman" w:cs="Times New Roman"/>
         </w:rPr>
       </w:pPr>
-      <w:bookmarkStart w:id="5" w:name="_Toc350176729"/>
+      <w:bookmarkStart w:id="8" w:name="_Toc350176732"/>
       <w:r>
         <w:rPr>
           <w:rFonts w:ascii="Times New Roman" w:hAnsi="Times New Roman" w:cs="Times New Roman"/>
         </w:rPr>
-        <w:t>Unreal Engine</w:t>
-      </w:r>
-      <w:bookmarkEnd w:id="5"/>
-    </w:p>
-    <w:p>
-      <w:pPr>
-        <w:rPr>
-          <w:rFonts w:cs="Times New Roman"/>
-        </w:rPr>
-      </w:pPr>
-      <w:r>
-        <w:rPr>
-          <w:rFonts w:cs="Times New Roman"/>
-        </w:rPr>
-        <w:t xml:space="preserve">This is one of the oldest game engines on the list. Currently on its third version, fourth is about to be released at time of writing. This is a professional game engine that a lot of </w:t>
-      </w:r>
-      <w:r>
-        <w:rPr>
-          <w:rFonts w:cs="Times New Roman"/>
+        <w:t>Blender</w:t>
+      </w:r>
+      <w:bookmarkEnd w:id="8"/>
+    </w:p>
+    <w:p>
+      <w:pPr>
+        <w:rPr>
+          <w:rFonts w:cs="Times New Roman"/>
+        </w:rPr>
+      </w:pPr>
+      <w:r>
+        <w:rPr>
+          <w:rFonts w:cs="Times New Roman"/>
+        </w:rPr>
+        <w:t>Blender is an open source 3D modelling tool that has a game engine built in. Since it is open source then that means that this meets the free to use criteria. Also it allows the developer to access the lower features of the game engine. It is written in python, which is a relatively simple language compared to other game engines, such as Unrea</w:t>
+      </w:r>
+      <w:r>
+        <w:rPr>
+          <w:rFonts w:cs="Times New Roman"/>
+        </w:rPr>
+        <w:t xml:space="preserve">l engine which is in </w:t>
+      </w:r>
+      <w:proofErr w:type="spellStart"/>
+      <w:r>
+        <w:rPr>
+          <w:rFonts w:cs="Times New Roman"/>
+        </w:rPr>
+        <w:t>UnrealScript</w:t>
+      </w:r>
+      <w:proofErr w:type="spellEnd"/>
+      <w:r>
+        <w:rPr>
+          <w:rFonts w:cs="Times New Roman"/>
+        </w:rPr>
+        <w:t>.</w:t>
+      </w:r>
+    </w:p>
+    <w:p>
+      <w:pPr>
+        <w:rPr>
+          <w:rFonts w:cs="Times New Roman"/>
+        </w:rPr>
+      </w:pPr>
+      <w:r>
+        <w:rPr>
+          <w:rFonts w:cs="Times New Roman"/>
+        </w:rPr>
+        <w:t>With above features it makes it a str</w:t>
+      </w:r>
+      <w:r>
+        <w:rPr>
+          <w:rFonts w:cs="Times New Roman"/>
+        </w:rPr>
+        <w:t>ong contender for this project.</w:t>
+      </w:r>
+      <w:r>
+        <w:t xml:space="preserve"> </w:t>
+      </w:r>
+    </w:p>
+    <w:p>
+      <w:pPr>
+        <w:pStyle w:val="Heading3"/>
+        <w:rPr>
+          <w:rFonts w:ascii="Times New Roman" w:hAnsi="Times New Roman" w:cs="Times New Roman"/>
+        </w:rPr>
+      </w:pPr>
+      <w:bookmarkStart w:id="9" w:name="_Toc350176735"/>
+      <w:r>
+        <w:rPr>
+          <w:rFonts w:ascii="Times New Roman" w:hAnsi="Times New Roman" w:cs="Times New Roman"/>
         </w:rPr>
         <w:lastRenderedPageBreak/>
-        <w:t xml:space="preserve">industry game developers use for AAA titles. Such games include Batman: Arkham series and the BioShock series were created in this engine.  </w:t>
-      </w:r>
-    </w:p>
-    <w:p>
-      <w:pPr>
-        <w:pStyle w:val="Heading3"/>
-        <w:rPr>
-          <w:rFonts w:ascii="Times New Roman" w:hAnsi="Times New Roman" w:cs="Times New Roman"/>
-        </w:rPr>
-      </w:pPr>
-      <w:bookmarkStart w:id="6" w:name="_Toc350176730"/>
-      <w:r>
-        <w:rPr>
-          <w:rFonts w:ascii="Times New Roman" w:hAnsi="Times New Roman" w:cs="Times New Roman"/>
-        </w:rPr>
-        <w:t>Cry-Engine</w:t>
-      </w:r>
-      <w:bookmarkEnd w:id="6"/>
-    </w:p>
-    <w:p>
-      <w:pPr>
-        <w:rPr>
-          <w:rFonts w:cs="Times New Roman"/>
-        </w:rPr>
-      </w:pPr>
-    </w:p>
-    <w:p>
-      <w:pPr>
-        <w:pStyle w:val="Heading3"/>
-        <w:rPr>
-          <w:rFonts w:ascii="Times New Roman" w:hAnsi="Times New Roman" w:cs="Times New Roman"/>
-        </w:rPr>
-      </w:pPr>
-      <w:bookmarkStart w:id="7" w:name="_Toc350176731"/>
-      <w:r>
-        <w:rPr>
-          <w:rFonts w:ascii="Times New Roman" w:hAnsi="Times New Roman" w:cs="Times New Roman"/>
-        </w:rPr>
-        <w:t>Unity3D</w:t>
-      </w:r>
-      <w:bookmarkEnd w:id="7"/>
-    </w:p>
-    <w:p>
-      <w:pPr>
-        <w:rPr>
-          <w:rFonts w:cs="Times New Roman"/>
-        </w:rPr>
-      </w:pPr>
-      <w:r>
-        <w:rPr>
-          <w:rFonts w:cs="Times New Roman"/>
-        </w:rPr>
-        <w:t xml:space="preserve">Unity3D is a game engine that has been recently became a wide hit with the indie game development community. This is due to its ease of programming for and the fact that it is free to use. There are two versions of this game engine, free and pro. The pro version allows developers to use the more advanced features and removes watermarks. The game engine is a full professional game engine; it was created by professionals, not just an open source game engine that a group of people have hacked together. Along with the pro version, developers can buy licences for certain platforms such as android, Xbox 360 and PlayStation 3 to name a few. As for languages the game engine supports three natively. These are C#, JavaScript and </w:t>
-      </w:r>
-      <w:proofErr w:type="gramStart"/>
-      <w:r>
-        <w:rPr>
-          <w:rFonts w:cs="Times New Roman"/>
-        </w:rPr>
-        <w:t>Boo</w:t>
-      </w:r>
-      <w:proofErr w:type="gramEnd"/>
-      <w:r>
-        <w:rPr>
-          <w:rFonts w:cs="Times New Roman"/>
-        </w:rPr>
-        <w:t xml:space="preserve"> (language based on python). All three of these languages are relatively simple to develop in. </w:t>
-      </w:r>
-    </w:p>
-    <w:p>
-      <w:pPr>
-        <w:pStyle w:val="Heading3"/>
-        <w:rPr>
-          <w:rFonts w:ascii="Times New Roman" w:hAnsi="Times New Roman" w:cs="Times New Roman"/>
-        </w:rPr>
-      </w:pPr>
-      <w:bookmarkStart w:id="8" w:name="_Toc350176732"/>
-      <w:r>
-        <w:rPr>
-          <w:rFonts w:ascii="Times New Roman" w:hAnsi="Times New Roman" w:cs="Times New Roman"/>
-        </w:rPr>
-        <w:t>Blender</w:t>
-      </w:r>
-      <w:bookmarkEnd w:id="8"/>
-    </w:p>
-    <w:p>
-      <w:pPr>
-        <w:rPr>
-          <w:rFonts w:cs="Times New Roman"/>
-        </w:rPr>
-      </w:pPr>
-      <w:r>
-        <w:rPr>
-          <w:rFonts w:cs="Times New Roman"/>
-        </w:rPr>
-        <w:t>Blender is an open source 3D modelling tool that has a game engine built in. Since it is open source then that means that this meets the free to use criteria. Also it allows the developer to access the lower features of the game engine. It is written in python, which is a relatively simple language compared to other game engines, such as Unreal engine which is in C++.</w:t>
-      </w:r>
-    </w:p>
-    <w:p>
-      <w:pPr>
-        <w:rPr>
-          <w:rFonts w:cs="Times New Roman"/>
-        </w:rPr>
-      </w:pPr>
-      <w:r>
-        <w:rPr>
-          <w:rFonts w:cs="Times New Roman"/>
-        </w:rPr>
-        <w:t>With above features it makes it a strong contender for this project.</w:t>
-      </w:r>
-    </w:p>
-    <w:p>
-      <w:pPr>
-        <w:pStyle w:val="Heading3"/>
-        <w:rPr>
-          <w:rFonts w:ascii="Times New Roman" w:hAnsi="Times New Roman" w:cs="Times New Roman"/>
-        </w:rPr>
-      </w:pPr>
-      <w:bookmarkStart w:id="9" w:name="_Toc350176733"/>
-      <w:r>
-        <w:rPr>
-          <w:rFonts w:ascii="Times New Roman" w:hAnsi="Times New Roman" w:cs="Times New Roman"/>
-        </w:rPr>
-        <w:t>Game Maker</w:t>
+        <w:t>Overall Choice of Game Engine</w:t>
       </w:r>
       <w:bookmarkEnd w:id="9"/>
     </w:p>
@@ -3854,51 +4041,32 @@
           <w:rFonts w:cs="Times New Roman"/>
         </w:rPr>
       </w:pPr>
-    </w:p>
-    <w:p>
-      <w:pPr>
-        <w:pStyle w:val="Heading3"/>
-        <w:rPr>
-          <w:rFonts w:ascii="Times New Roman" w:hAnsi="Times New Roman" w:cs="Times New Roman"/>
-        </w:rPr>
-      </w:pPr>
-      <w:bookmarkStart w:id="10" w:name="_Toc350176734"/>
-      <w:r>
-        <w:rPr>
-          <w:rFonts w:ascii="Times New Roman" w:hAnsi="Times New Roman" w:cs="Times New Roman"/>
-        </w:rPr>
-        <w:t>Loom</w:t>
-      </w:r>
-      <w:bookmarkEnd w:id="10"/>
-    </w:p>
-    <w:p>
-      <w:pPr>
-        <w:pStyle w:val="Heading3"/>
-        <w:rPr>
-          <w:rFonts w:ascii="Times New Roman" w:hAnsi="Times New Roman" w:cs="Times New Roman"/>
-        </w:rPr>
-      </w:pPr>
-      <w:bookmarkStart w:id="11" w:name="_Toc350176735"/>
-      <w:r>
-        <w:rPr>
-          <w:rFonts w:ascii="Times New Roman" w:hAnsi="Times New Roman" w:cs="Times New Roman"/>
-        </w:rPr>
-        <w:t>Overall Choice of Game Engine</w:t>
-      </w:r>
-      <w:bookmarkEnd w:id="11"/>
-    </w:p>
-    <w:p>
-      <w:pPr>
-        <w:rPr>
-          <w:rFonts w:cs="Times New Roman"/>
-        </w:rPr>
-      </w:pPr>
       <w:r>
         <w:rPr>
           <w:rFonts w:cs="Times New Roman"/>
         </w:rPr>
         <w:t>Based upon the requirement criteria given above the selected game engine will be</w:t>
       </w:r>
+      <w:r>
+        <w:rPr>
+          <w:rFonts w:cs="Times New Roman"/>
+        </w:rPr>
+        <w:t xml:space="preserve"> Unity3D. This engine was chosen as it met all the requirements stated above. It is free to use, its ease of learning and its strong documentation, both professional and community of developers.</w:t>
+      </w:r>
+    </w:p>
+    <w:p>
+      <w:pPr>
+        <w:rPr>
+          <w:rFonts w:cs="Times New Roman"/>
+        </w:rPr>
+      </w:pPr>
+    </w:p>
+    <w:p>
+      <w:pPr>
+        <w:rPr>
+          <w:rFonts w:cs="Times New Roman"/>
+        </w:rPr>
+      </w:pPr>
     </w:p>
     <w:p>
       <w:pPr>
@@ -3926,7 +4094,7 @@
           <w:rFonts w:ascii="Times New Roman" w:hAnsi="Times New Roman" w:cs="Times New Roman"/>
         </w:rPr>
       </w:pPr>
-      <w:bookmarkStart w:id="12" w:name="_Toc350176736"/>
+      <w:bookmarkStart w:id="10" w:name="_Toc350176736"/>
       <w:r>
         <w:rPr>
           <w:rFonts w:ascii="Times New Roman" w:hAnsi="Times New Roman" w:cs="Times New Roman"/>
@@ -3934,7 +4102,7 @@
         <w:lastRenderedPageBreak/>
         <w:t>Current Game Standards</w:t>
       </w:r>
-      <w:bookmarkEnd w:id="12"/>
+      <w:bookmarkEnd w:id="10"/>
       <w:r>
         <w:rPr>
           <w:rFonts w:ascii="Times New Roman" w:hAnsi="Times New Roman" w:cs="Times New Roman"/>
@@ -3979,6 +4147,21 @@
         <w:rPr>
           <w:rFonts w:cs="Times New Roman"/>
         </w:rPr>
+        <w:t>Another reason is processor constraints as mentioned in</w:t>
+      </w:r>
+      <w:r>
+        <w:t xml:space="preserve"> Current AI in Games: A review</w:t>
+      </w:r>
+      <w:r>
+        <w:rPr>
+          <w:rFonts w:cs="Times New Roman"/>
+        </w:rPr>
+        <w:t xml:space="preserve"> </w:t>
+      </w:r>
+      <w:r>
+        <w:rPr>
+          <w:rFonts w:cs="Times New Roman"/>
+        </w:rPr>
         <w:fldChar w:fldCharType="begin"/>
       </w:r>
       <w:r>
@@ -3999,6 +4182,87 @@
           <w:noProof/>
         </w:rPr>
         <w:t>(Sweetser and Wiles 2002)</w:t>
+      </w:r>
+      <w:r>
+        <w:rPr>
+          <w:rFonts w:cs="Times New Roman"/>
+        </w:rPr>
+        <w:fldChar w:fldCharType="end"/>
+      </w:r>
+      <w:r>
+        <w:rPr>
+          <w:rFonts w:cs="Times New Roman"/>
+        </w:rPr>
+        <w:t xml:space="preserve">. This paper goes on to mention the drawbacks of using more advanced AI techniques within games. The paper states that game developers are reluctant to produce </w:t>
+      </w:r>
+      <w:r>
+        <w:rPr>
+          <w:rFonts w:cs="Times New Roman"/>
+        </w:rPr>
+        <w:t>games that have learning techniques, such as neural networks and genetic algorithms, in case they develop/learn stupid behaviours</w:t>
+      </w:r>
+      <w:r>
+        <w:rPr>
+          <w:rFonts w:cs="Times New Roman"/>
+        </w:rPr>
+        <w:t xml:space="preserve">. Also in the case of genetic algorithms they are very computationally expensive, something the game cannot have due to the amount of other tasks that need to be carried out. </w:t>
+      </w:r>
+    </w:p>
+    <w:p>
+      <w:pPr>
+        <w:rPr>
+          <w:rFonts w:cs="Times New Roman"/>
+        </w:rPr>
+      </w:pPr>
+      <w:r>
+        <w:rPr>
+          <w:rFonts w:cs="Times New Roman"/>
+        </w:rPr>
+        <w:t xml:space="preserve">While </w:t>
+      </w:r>
+      <w:r>
+        <w:rPr>
+          <w:rFonts w:cs="Times New Roman"/>
+        </w:rPr>
+        <w:t xml:space="preserve">most modern games only take advantage of steering behaviours, state machines and A*, there have been a few commercial games that have been released with more advanced AI techniques. </w:t>
+      </w:r>
+    </w:p>
+    <w:p>
+      <w:pPr>
+        <w:rPr>
+          <w:rFonts w:cs="Times New Roman"/>
+        </w:rPr>
+      </w:pPr>
+      <w:r>
+        <w:rPr>
+          <w:rFonts w:cs="Times New Roman"/>
+        </w:rPr>
+        <w:t xml:space="preserve">These games include the Black &amp; White series </w:t>
+      </w:r>
+      <w:r>
+        <w:rPr>
+          <w:rFonts w:cs="Times New Roman"/>
+        </w:rPr>
+        <w:fldChar w:fldCharType="begin"/>
+      </w:r>
+      <w:r>
+        <w:rPr>
+          <w:rFonts w:cs="Times New Roman"/>
+        </w:rPr>
+        <w:instrText xml:space="preserve"> ADDIN EN.CITE &lt;EndNote&gt;&lt;Cite ExcludeAuth="1"&gt;&lt;Author&gt;Lionhead&lt;/Author&gt;&lt;Year&gt;2001&lt;/Year&gt;&lt;IDText&gt;Black &amp;amp; White&lt;/IDText&gt;&lt;DisplayText&gt;(2001)&lt;/DisplayText&gt;&lt;record&gt;&lt;custom1&gt;[Video Game]&lt;/custom1&gt;&lt;titles&gt;&lt;title&gt;Black &amp;amp; White&lt;/title&gt;&lt;/titles&gt;&lt;contributors&gt;&lt;authors&gt;&lt;author&gt;Lionhead Studios&lt;/author&gt;&lt;/authors&gt;&lt;/contributors&gt;&lt;added-date format="utc"&gt;1363019998&lt;/added-date&gt;&lt;ref-type name="Generic"&gt;13&lt;/ref-type&gt;&lt;dates&gt;&lt;year&gt;2001&lt;/year&gt;&lt;/dates&gt;&lt;rec-number&gt;12&lt;/rec-number&gt;&lt;publisher&gt;EA Games&lt;/publisher&gt;&lt;last-updated-date format="utc"&gt;1363020108&lt;/last-updated-date&gt;&lt;/record&gt;&lt;/Cite&gt;&lt;/EndNote&gt;</w:instrText>
+      </w:r>
+      <w:r>
+        <w:rPr>
+          <w:rFonts w:cs="Times New Roman"/>
+        </w:rPr>
+        <w:fldChar w:fldCharType="separate"/>
+      </w:r>
+      <w:r>
+        <w:rPr>
+          <w:rFonts w:cs="Times New Roman"/>
+          <w:noProof/>
+        </w:rPr>
+        <w:t>(2001)</w:t>
       </w:r>
       <w:r>
         <w:rPr>
@@ -4312,7 +4576,7 @@
           <w:rFonts w:ascii="Times New Roman" w:hAnsi="Times New Roman" w:cs="Times New Roman"/>
         </w:rPr>
       </w:pPr>
-      <w:bookmarkStart w:id="13" w:name="_Toc350176737"/>
+      <w:bookmarkStart w:id="11" w:name="_Toc350176737"/>
       <w:r>
         <w:rPr>
           <w:rFonts w:ascii="Times New Roman" w:hAnsi="Times New Roman" w:cs="Times New Roman"/>
@@ -4320,248 +4584,249 @@
         <w:lastRenderedPageBreak/>
         <w:t>Evolutionary Games</w:t>
       </w:r>
+      <w:bookmarkEnd w:id="11"/>
+    </w:p>
+    <w:p>
+      <w:pPr>
+        <w:rPr>
+          <w:rFonts w:cs="Times New Roman"/>
+        </w:rPr>
+      </w:pPr>
+      <w:r>
+        <w:rPr>
+          <w:rFonts w:cs="Times New Roman"/>
+        </w:rPr>
+        <w:t xml:space="preserve">As discussed above, current game developers are reluctant to use more advanced artificial intelligence techniques in their games. Although some academic researchers have tried to prove that these techniques can be used within games. </w:t>
+      </w:r>
+    </w:p>
+    <w:p>
+      <w:pPr>
+        <w:rPr>
+          <w:rFonts w:cs="Times New Roman"/>
+        </w:rPr>
+      </w:pPr>
+      <w:r>
+        <w:rPr>
+          <w:rFonts w:cs="Times New Roman"/>
+        </w:rPr>
+        <w:t xml:space="preserve">While most of these do not go on sale, they instead become freeware, they are still games. </w:t>
+      </w:r>
+    </w:p>
+    <w:p>
+      <w:pPr>
+        <w:pStyle w:val="Heading3"/>
+        <w:rPr>
+          <w:rFonts w:ascii="Times New Roman" w:hAnsi="Times New Roman" w:cs="Times New Roman"/>
+        </w:rPr>
+      </w:pPr>
+      <w:bookmarkStart w:id="12" w:name="_Toc350176738"/>
+      <w:r>
+        <w:rPr>
+          <w:rFonts w:ascii="Times New Roman" w:hAnsi="Times New Roman" w:cs="Times New Roman"/>
+        </w:rPr>
+        <w:t>Galactic Arms Race</w:t>
+      </w:r>
+      <w:bookmarkEnd w:id="12"/>
+    </w:p>
+    <w:p>
+      <w:r>
+        <w:fldChar w:fldCharType="begin"/>
+      </w:r>
+      <w:r>
+        <w:instrText xml:space="preserve"> ADDIN EN.CITE &lt;EndNote&gt;&lt;Cite&gt;&lt;Author&gt;Hastings&lt;/Author&gt;&lt;Year&gt;2009&lt;/Year&gt;&lt;IDText&gt;Evolving content in the galactic arms race video game&lt;/IDText&gt;&lt;DisplayText&gt;(Hastings et al. 2009)&lt;/DisplayText&gt;&lt;record&gt;&lt;isbn&gt;142444814X&lt;/isbn&gt;&lt;titles&gt;&lt;title&gt;Evolving content in the galactic arms race video game&lt;/title&gt;&lt;secondary-title&gt;Computational Intelligence and Games, 2009. CIG 2009. IEEE Symposium on&lt;/secondary-title&gt;&lt;/titles&gt;&lt;pages&gt;241-248&lt;/pages&gt;&lt;contributors&gt;&lt;authors&gt;&lt;author&gt;Hastings, Erin J.&lt;/author&gt;&lt;author&gt;Guha, Ratan K.&lt;/author&gt;&lt;author&gt;Stanley, Kenneth O.&lt;/author&gt;&lt;/authors&gt;&lt;/contributors&gt;&lt;added-date format="utc"&gt;1362587518&lt;/added-date&gt;&lt;ref-type name="Conference Proceeding"&gt;10&lt;/ref-type&gt;&lt;dates&gt;&lt;year&gt;2009&lt;/year&gt;&lt;/dates&gt;&lt;rec-number&gt;5&lt;/rec-number&gt;&lt;publisher&gt;IEEE&lt;/publisher&gt;&lt;last-updated-date format="utc"&gt;1362587518&lt;/last-updated-date&gt;&lt;/record&gt;&lt;/Cite&gt;&lt;/EndNote&gt;</w:instrText>
+      </w:r>
+      <w:r>
+        <w:fldChar w:fldCharType="separate"/>
+      </w:r>
+      <w:r>
+        <w:rPr>
+          <w:noProof/>
+        </w:rPr>
+        <w:t>(Hastings et al. 2009)</w:t>
+      </w:r>
+      <w:r>
+        <w:fldChar w:fldCharType="end"/>
+      </w:r>
+    </w:p>
+    <w:p>
+      <w:pPr>
+        <w:rPr>
+          <w:rFonts w:cs="Times New Roman"/>
+        </w:rPr>
+      </w:pPr>
+      <w:r>
+        <w:rPr>
+          <w:rFonts w:cs="Times New Roman"/>
+        </w:rPr>
+        <w:t>Galactic Arms Race was a game made by students at the university of</w:t>
+      </w:r>
+    </w:p>
+    <w:p>
+      <w:pPr>
+        <w:rPr>
+          <w:rFonts w:cs="Times New Roman"/>
+        </w:rPr>
+      </w:pPr>
+      <w:r>
+        <w:rPr>
+          <w:rFonts w:cs="Times New Roman"/>
+        </w:rPr>
+        <w:t xml:space="preserve">The game features a method of generating content within the game at real time. </w:t>
+      </w:r>
+      <w:r>
+        <w:rPr>
+          <w:rFonts w:cs="Times New Roman"/>
+        </w:rPr>
+        <w:t xml:space="preserve">The content generated is based on the player preference. </w:t>
+      </w:r>
+    </w:p>
+    <w:p>
+      <w:pPr>
+        <w:rPr>
+          <w:rFonts w:cs="Times New Roman"/>
+        </w:rPr>
+      </w:pPr>
+      <w:r>
+        <w:rPr>
+          <w:rFonts w:cs="Times New Roman"/>
+        </w:rPr>
+        <w:t>The game uses neural networks to evolve weapons based on which weapons the player uses the most. Each weapon is made up of a neural network</w:t>
+      </w:r>
+      <w:r>
+        <w:rPr>
+          <w:rFonts w:cs="Times New Roman"/>
+        </w:rPr>
+        <w:t xml:space="preserve">, at every frame of the weapons animation parameters are passed through it and the particles moved according to the output of the neural network. </w:t>
+      </w:r>
+    </w:p>
+    <w:p>
+      <w:pPr>
+        <w:rPr>
+          <w:rFonts w:cs="Times New Roman"/>
+        </w:rPr>
+      </w:pPr>
+      <w:r>
+        <w:rPr>
+          <w:rFonts w:cs="Times New Roman"/>
+        </w:rPr>
+        <w:t xml:space="preserve">This proved that not only can </w:t>
+      </w:r>
+      <w:r>
+        <w:rPr>
+          <w:rFonts w:cs="Times New Roman"/>
+        </w:rPr>
+        <w:t xml:space="preserve">content be generated within a game but it can be also generated to a </w:t>
+      </w:r>
+      <w:proofErr w:type="gramStart"/>
+      <w:r>
+        <w:rPr>
+          <w:rFonts w:cs="Times New Roman"/>
+        </w:rPr>
+        <w:t>players</w:t>
+      </w:r>
+      <w:proofErr w:type="gramEnd"/>
+      <w:r>
+        <w:rPr>
+          <w:rFonts w:cs="Times New Roman"/>
+        </w:rPr>
+        <w:t xml:space="preserve"> preference. </w:t>
+      </w:r>
+    </w:p>
+    <w:p>
+      <w:pPr>
+        <w:pStyle w:val="Heading3"/>
+        <w:rPr>
+          <w:rFonts w:ascii="Times New Roman" w:hAnsi="Times New Roman" w:cs="Times New Roman"/>
+        </w:rPr>
+      </w:pPr>
+      <w:bookmarkStart w:id="13" w:name="_Toc350176739"/>
+      <w:r>
+        <w:rPr>
+          <w:rFonts w:ascii="Times New Roman" w:hAnsi="Times New Roman" w:cs="Times New Roman"/>
+        </w:rPr>
+        <w:t>Nero</w:t>
+      </w:r>
       <w:bookmarkEnd w:id="13"/>
     </w:p>
     <w:p>
-      <w:pPr>
-        <w:rPr>
-          <w:rFonts w:cs="Times New Roman"/>
-        </w:rPr>
-      </w:pPr>
-      <w:r>
-        <w:rPr>
-          <w:rFonts w:cs="Times New Roman"/>
-        </w:rPr>
-        <w:t xml:space="preserve">As discussed above, current game developers are reluctant to use more advanced artificial intelligence techniques in their games. Although some academic researchers have tried to prove that these techniques can be used within games. </w:t>
-      </w:r>
-    </w:p>
-    <w:p>
-      <w:pPr>
-        <w:rPr>
-          <w:rFonts w:cs="Times New Roman"/>
-        </w:rPr>
-      </w:pPr>
-      <w:r>
-        <w:rPr>
-          <w:rFonts w:cs="Times New Roman"/>
-        </w:rPr>
-        <w:t xml:space="preserve">While most of these do not go on sale, they instead become freeware, they are still games. </w:t>
-      </w:r>
-    </w:p>
-    <w:p>
-      <w:pPr>
-        <w:pStyle w:val="Heading3"/>
+      <w:r>
+        <w:t>This is a project by a group of academic researchers.</w:t>
+      </w:r>
+    </w:p>
+    <w:p>
+      <w:r>
+        <w:t xml:space="preserve">This was aimed to create </w:t>
+      </w:r>
+      <w:r>
+        <w:t xml:space="preserve">behaviours at real time that would evolve to solve a problem. For example if the player wanted their in game characters to shoot the enemy then a genetic algorithm is used to evolve the neural network that controls the character. </w:t>
+      </w:r>
+    </w:p>
+    <w:p>
+      <w:pPr>
+        <w:rPr>
+          <w:rFonts w:cs="Times New Roman"/>
+        </w:rPr>
+      </w:pPr>
+      <w:r>
+        <w:rPr>
+          <w:rFonts w:cs="Times New Roman"/>
+        </w:rPr>
+        <w:fldChar w:fldCharType="begin"/>
+      </w:r>
+      <w:r>
+        <w:rPr>
+          <w:rFonts w:cs="Times New Roman"/>
+        </w:rPr>
+        <w:instrText xml:space="preserve"> ADDIN EN.CITE &lt;EndNote&gt;&lt;Cite&gt;&lt;Author&gt;Stanley&lt;/Author&gt;&lt;Year&gt;2005&lt;/Year&gt;&lt;IDText&gt;Evolving neural network agents in the NERO video game&lt;/IDText&gt;&lt;DisplayText&gt;(Stanley et al. 2005)&lt;/DisplayText&gt;&lt;record&gt;&lt;titles&gt;&lt;title&gt;Evolving neural network agents in the NERO video game&lt;/title&gt;&lt;secondary-title&gt;Proceedings of the IEEE&lt;/secondary-title&gt;&lt;/titles&gt;&lt;pages&gt;182-189&lt;/pages&gt;&lt;contributors&gt;&lt;authors&gt;&lt;author&gt;Stanley, Kenneth O.&lt;/author&gt;&lt;author&gt;Bryant, Bobby D.&lt;/author&gt;&lt;author&gt;Miikkulainen, Risto&lt;/author&gt;&lt;/authors&gt;&lt;/contributors&gt;&lt;added-date format="utc"&gt;1362587394&lt;/added-date&gt;&lt;ref-type name="Journal Article"&gt;17&lt;/ref-type&gt;&lt;dates&gt;&lt;year&gt;2005&lt;/year&gt;&lt;/dates&gt;&lt;rec-number&gt;3&lt;/rec-number&gt;&lt;last-updated-date format="utc"&gt;1362587394&lt;/last-updated-date&gt;&lt;/record&gt;&lt;/Cite&gt;&lt;/EndNote&gt;</w:instrText>
+      </w:r>
+      <w:r>
+        <w:rPr>
+          <w:rFonts w:cs="Times New Roman"/>
+        </w:rPr>
+        <w:fldChar w:fldCharType="separate"/>
+      </w:r>
+      <w:r>
+        <w:rPr>
+          <w:rFonts w:cs="Times New Roman"/>
+          <w:noProof/>
+        </w:rPr>
+        <w:t>(Stanley et al. 2005)</w:t>
+      </w:r>
+      <w:r>
+        <w:rPr>
+          <w:rFonts w:cs="Times New Roman"/>
+        </w:rPr>
+        <w:fldChar w:fldCharType="end"/>
+      </w:r>
+    </w:p>
+    <w:p>
+      <w:pPr>
+        <w:rPr>
+          <w:rFonts w:cs="Times New Roman"/>
+        </w:rPr>
+      </w:pPr>
+    </w:p>
+    <w:p>
+      <w:pPr>
+        <w:rPr>
+          <w:rFonts w:cs="Times New Roman"/>
+        </w:rPr>
+      </w:pPr>
+      <w:r>
+        <w:rPr>
+          <w:rFonts w:cs="Times New Roman"/>
+        </w:rPr>
+        <w:br w:type="page"/>
+      </w:r>
+    </w:p>
+    <w:p>
+      <w:pPr>
+        <w:pStyle w:val="Heading2"/>
         <w:rPr>
           <w:rFonts w:ascii="Times New Roman" w:hAnsi="Times New Roman" w:cs="Times New Roman"/>
         </w:rPr>
       </w:pPr>
-      <w:bookmarkStart w:id="14" w:name="_Toc350176738"/>
-      <w:r>
-        <w:rPr>
-          <w:rFonts w:ascii="Times New Roman" w:hAnsi="Times New Roman" w:cs="Times New Roman"/>
-        </w:rPr>
-        <w:t>Galactic Arms Race</w:t>
-      </w:r>
-      <w:bookmarkEnd w:id="14"/>
-    </w:p>
-    <w:p>
-      <w:r>
-        <w:fldChar w:fldCharType="begin"/>
-      </w:r>
-      <w:r>
-        <w:instrText xml:space="preserve"> ADDIN EN.CITE &lt;EndNote&gt;&lt;Cite&gt;&lt;Author&gt;Hastings&lt;/Author&gt;&lt;Year&gt;2009&lt;/Year&gt;&lt;IDText&gt;Evolving content in the galactic arms race video game&lt;/IDText&gt;&lt;DisplayText&gt;(Hastings et al. 2009)&lt;/DisplayText&gt;&lt;record&gt;&lt;isbn&gt;142444814X&lt;/isbn&gt;&lt;titles&gt;&lt;title&gt;Evolving content in the galactic arms race video game&lt;/title&gt;&lt;secondary-title&gt;Computational Intelligence and Games, 2009. CIG 2009. IEEE Symposium on&lt;/secondary-title&gt;&lt;/titles&gt;&lt;pages&gt;241-248&lt;/pages&gt;&lt;contributors&gt;&lt;authors&gt;&lt;author&gt;Hastings, Erin J.&lt;/author&gt;&lt;author&gt;Guha, Ratan K.&lt;/author&gt;&lt;author&gt;Stanley, Kenneth O.&lt;/author&gt;&lt;/authors&gt;&lt;/contributors&gt;&lt;added-date format="utc"&gt;1362587518&lt;/added-date&gt;&lt;ref-type name="Conference Proceeding"&gt;10&lt;/ref-type&gt;&lt;dates&gt;&lt;year&gt;2009&lt;/year&gt;&lt;/dates&gt;&lt;rec-number&gt;5&lt;/rec-number&gt;&lt;publisher&gt;IEEE&lt;/publisher&gt;&lt;last-updated-date format="utc"&gt;1362587518&lt;/last-updated-date&gt;&lt;/record&gt;&lt;/Cite&gt;&lt;/EndNote&gt;</w:instrText>
-      </w:r>
-      <w:r>
-        <w:fldChar w:fldCharType="separate"/>
-      </w:r>
-      <w:r>
-        <w:rPr>
-          <w:noProof/>
-        </w:rPr>
-        <w:t>(Hastings et al. 2009)</w:t>
-      </w:r>
-      <w:r>
-        <w:fldChar w:fldCharType="end"/>
-      </w:r>
-    </w:p>
-    <w:p>
-      <w:pPr>
-        <w:rPr>
-          <w:rFonts w:cs="Times New Roman"/>
-        </w:rPr>
-      </w:pPr>
-      <w:r>
-        <w:rPr>
-          <w:rFonts w:cs="Times New Roman"/>
-        </w:rPr>
-        <w:t>Galactic Arms Race was a game made by students at the university of</w:t>
-      </w:r>
-    </w:p>
-    <w:p>
-      <w:pPr>
-        <w:rPr>
-          <w:rFonts w:cs="Times New Roman"/>
-        </w:rPr>
-      </w:pPr>
-      <w:r>
-        <w:rPr>
-          <w:rFonts w:cs="Times New Roman"/>
-        </w:rPr>
-        <w:t xml:space="preserve">The game features a method of generating content within the game at real time. </w:t>
-      </w:r>
-      <w:r>
-        <w:rPr>
-          <w:rFonts w:cs="Times New Roman"/>
-        </w:rPr>
-        <w:t xml:space="preserve">The content generated is based on the player preference. </w:t>
-      </w:r>
-    </w:p>
-    <w:p>
-      <w:pPr>
-        <w:rPr>
-          <w:rFonts w:cs="Times New Roman"/>
-        </w:rPr>
-      </w:pPr>
-      <w:r>
-        <w:rPr>
-          <w:rFonts w:cs="Times New Roman"/>
-        </w:rPr>
-        <w:t>The game uses neural networks to evolve weapons based on which weapons the player uses the most. Each weapon is made up of a neural network</w:t>
-      </w:r>
-      <w:r>
-        <w:rPr>
-          <w:rFonts w:cs="Times New Roman"/>
-        </w:rPr>
-        <w:t xml:space="preserve">, at every frame of the weapons animation parameters are passed through it and the particles moved according to the output of the neural network. </w:t>
-      </w:r>
-    </w:p>
-    <w:p>
-      <w:pPr>
-        <w:rPr>
-          <w:rFonts w:cs="Times New Roman"/>
-        </w:rPr>
-      </w:pPr>
-      <w:r>
-        <w:rPr>
-          <w:rFonts w:cs="Times New Roman"/>
-        </w:rPr>
-        <w:t xml:space="preserve">This proved that not only can </w:t>
-      </w:r>
-      <w:r>
-        <w:rPr>
-          <w:rFonts w:cs="Times New Roman"/>
-        </w:rPr>
-        <w:t xml:space="preserve">content be generated within a game but it can be also generated to a </w:t>
-      </w:r>
-      <w:proofErr w:type="gramStart"/>
-      <w:r>
-        <w:rPr>
-          <w:rFonts w:cs="Times New Roman"/>
-        </w:rPr>
-        <w:t>players</w:t>
-      </w:r>
-      <w:proofErr w:type="gramEnd"/>
-      <w:r>
-        <w:rPr>
-          <w:rFonts w:cs="Times New Roman"/>
-        </w:rPr>
-        <w:t xml:space="preserve"> preference. </w:t>
-      </w:r>
-    </w:p>
-    <w:p>
-      <w:pPr>
-        <w:pStyle w:val="Heading3"/>
-        <w:rPr>
-          <w:rFonts w:ascii="Times New Roman" w:hAnsi="Times New Roman" w:cs="Times New Roman"/>
-        </w:rPr>
-      </w:pPr>
-      <w:bookmarkStart w:id="15" w:name="_Toc350176739"/>
-      <w:r>
-        <w:rPr>
-          <w:rFonts w:ascii="Times New Roman" w:hAnsi="Times New Roman" w:cs="Times New Roman"/>
-        </w:rPr>
-        <w:t>Nero</w:t>
-      </w:r>
-      <w:bookmarkEnd w:id="15"/>
-    </w:p>
-    <w:p>
-      <w:r>
-        <w:t>This is a project by a group of academic researchers.</w:t>
-      </w:r>
-    </w:p>
-    <w:p>
-      <w:r>
-        <w:t>This was aimed to create behaviours at real time in order</w:t>
-      </w:r>
-      <w:bookmarkStart w:id="16" w:name="_GoBack"/>
-      <w:bookmarkEnd w:id="16"/>
-    </w:p>
-    <w:p>
-      <w:pPr>
-        <w:rPr>
-          <w:rFonts w:cs="Times New Roman"/>
-        </w:rPr>
-      </w:pPr>
-      <w:r>
-        <w:rPr>
-          <w:rFonts w:cs="Times New Roman"/>
-        </w:rPr>
-        <w:fldChar w:fldCharType="begin"/>
-      </w:r>
-      <w:r>
-        <w:rPr>
-          <w:rFonts w:cs="Times New Roman"/>
-        </w:rPr>
-        <w:instrText xml:space="preserve"> ADDIN EN.CITE &lt;EndNote&gt;&lt;Cite&gt;&lt;Author&gt;Stanley&lt;/Author&gt;&lt;Year&gt;2005&lt;/Year&gt;&lt;IDText&gt;Evolving neural network agents in the NERO video game&lt;/IDText&gt;&lt;DisplayText&gt;(Stanley et al. 2005)&lt;/DisplayText&gt;&lt;record&gt;&lt;titles&gt;&lt;title&gt;Evolving neural network agents in the NERO video game&lt;/title&gt;&lt;secondary-title&gt;Proceedings of the IEEE&lt;/secondary-title&gt;&lt;/titles&gt;&lt;pages&gt;182-189&lt;/pages&gt;&lt;contributors&gt;&lt;authors&gt;&lt;author&gt;Stanley, Kenneth O.&lt;/author&gt;&lt;author&gt;Bryant, Bobby D.&lt;/author&gt;&lt;author&gt;Miikkulainen, Risto&lt;/author&gt;&lt;/authors&gt;&lt;/contributors&gt;&lt;added-date format="utc"&gt;1362587394&lt;/added-date&gt;&lt;ref-type name="Journal Article"&gt;17&lt;/ref-type&gt;&lt;dates&gt;&lt;year&gt;2005&lt;/year&gt;&lt;/dates&gt;&lt;rec-number&gt;3&lt;/rec-number&gt;&lt;last-updated-date format="utc"&gt;1362587394&lt;/last-updated-date&gt;&lt;/record&gt;&lt;/Cite&gt;&lt;/EndNote&gt;</w:instrText>
-      </w:r>
-      <w:r>
-        <w:rPr>
-          <w:rFonts w:cs="Times New Roman"/>
-        </w:rPr>
-        <w:fldChar w:fldCharType="separate"/>
-      </w:r>
-      <w:r>
-        <w:rPr>
-          <w:rFonts w:cs="Times New Roman"/>
-          <w:noProof/>
-        </w:rPr>
-        <w:t>(Stanley et al. 2005)</w:t>
-      </w:r>
-      <w:r>
-        <w:rPr>
-          <w:rFonts w:cs="Times New Roman"/>
-        </w:rPr>
-        <w:fldChar w:fldCharType="end"/>
-      </w:r>
-    </w:p>
-    <w:p>
-      <w:pPr>
-        <w:rPr>
-          <w:rFonts w:cs="Times New Roman"/>
-        </w:rPr>
-      </w:pPr>
-    </w:p>
-    <w:p>
-      <w:pPr>
-        <w:rPr>
-          <w:rFonts w:cs="Times New Roman"/>
-        </w:rPr>
-      </w:pPr>
-      <w:r>
-        <w:rPr>
-          <w:rFonts w:cs="Times New Roman"/>
-        </w:rPr>
-        <w:br w:type="page"/>
-      </w:r>
-    </w:p>
-    <w:p>
-      <w:pPr>
-        <w:pStyle w:val="Heading2"/>
-        <w:rPr>
-          <w:rFonts w:ascii="Times New Roman" w:hAnsi="Times New Roman" w:cs="Times New Roman"/>
-        </w:rPr>
-      </w:pPr>
-      <w:bookmarkStart w:id="17" w:name="_Toc350176740"/>
+      <w:bookmarkStart w:id="14" w:name="_Toc350176740"/>
       <w:r>
         <w:rPr>
           <w:rFonts w:ascii="Times New Roman" w:hAnsi="Times New Roman" w:cs="Times New Roman"/>
@@ -4569,7 +4834,7 @@
         <w:lastRenderedPageBreak/>
         <w:t>Neural Networks</w:t>
       </w:r>
-      <w:bookmarkEnd w:id="17"/>
+      <w:bookmarkEnd w:id="14"/>
     </w:p>
     <w:p>
       <w:pPr>
@@ -4604,7 +4869,7 @@
           <w:rFonts w:ascii="Times New Roman" w:hAnsi="Times New Roman" w:cs="Times New Roman"/>
         </w:rPr>
       </w:pPr>
-      <w:bookmarkStart w:id="18" w:name="_Toc350176741"/>
+      <w:bookmarkStart w:id="15" w:name="_Toc350176741"/>
       <w:r>
         <w:rPr>
           <w:rFonts w:ascii="Times New Roman" w:hAnsi="Times New Roman" w:cs="Times New Roman"/>
@@ -4612,7 +4877,7 @@
         <w:lastRenderedPageBreak/>
         <w:t>Interfacing In-between Games</w:t>
       </w:r>
-      <w:bookmarkEnd w:id="18"/>
+      <w:bookmarkEnd w:id="15"/>
     </w:p>
     <w:p>
       <w:pPr>
@@ -4644,12 +4909,12 @@
       <w:pPr>
         <w:pStyle w:val="Heading1"/>
       </w:pPr>
-      <w:bookmarkStart w:id="19" w:name="_Toc350176742"/>
+      <w:bookmarkStart w:id="16" w:name="_Toc350176742"/>
       <w:r>
         <w:lastRenderedPageBreak/>
         <w:t>Methodology</w:t>
       </w:r>
-      <w:bookmarkEnd w:id="19"/>
+      <w:bookmarkEnd w:id="16"/>
     </w:p>
     <w:p>
       <w:pPr>
@@ -4663,27 +4928,119 @@
         </w:rPr>
         <w:t xml:space="preserve">This section will detail how the author will </w:t>
       </w:r>
-    </w:p>
-    <w:p>
-      <w:pPr>
-        <w:rPr>
-          <w:rFonts w:cs="Times New Roman"/>
-        </w:rPr>
-      </w:pPr>
-    </w:p>
-    <w:p>
-      <w:pPr>
-        <w:rPr>
-          <w:rFonts w:eastAsiaTheme="majorEastAsia" w:cs="Times New Roman"/>
-          <w:color w:val="365F91" w:themeColor="accent1" w:themeShade="BF"/>
-          <w:sz w:val="28"/>
-          <w:szCs w:val="28"/>
-        </w:rPr>
-      </w:pPr>
-      <w:r>
-        <w:rPr>
-          <w:rFonts w:cs="Times New Roman"/>
-        </w:rPr>
+      <w:r>
+        <w:rPr>
+          <w:rFonts w:cs="Times New Roman"/>
+        </w:rPr>
+        <w:t>develop the project.</w:t>
+      </w:r>
+    </w:p>
+    <w:p>
+      <w:pPr>
+        <w:pStyle w:val="Heading2"/>
+      </w:pPr>
+      <w:r>
+        <w:t>Prototypes</w:t>
+      </w:r>
+    </w:p>
+    <w:p>
+      <w:pPr>
+        <w:pStyle w:val="Heading3"/>
+      </w:pPr>
+      <w:r>
+        <w:t>Prototype 1</w:t>
+      </w:r>
+    </w:p>
+    <w:p>
+      <w:r>
+        <w:t xml:space="preserve">Prototype 1 will feature the robot in the game moving around the environment with </w:t>
+      </w:r>
+      <w:proofErr w:type="gramStart"/>
+      <w:r>
+        <w:t>a simple</w:t>
+      </w:r>
+      <w:proofErr w:type="gramEnd"/>
+      <w:r>
+        <w:t xml:space="preserve"> wander behaviour. There will be no interface between the game engine and the wander behaviour. The behaviour will be coded into the game.</w:t>
+      </w:r>
+    </w:p>
+    <w:p>
+      <w:pPr>
+        <w:pStyle w:val="Heading3"/>
+      </w:pPr>
+      <w:r>
+        <w:t>Prototype 2</w:t>
+      </w:r>
+    </w:p>
+    <w:p>
+      <w:r>
+        <w:t xml:space="preserve">Prototype 2 will feature the game sending messages from the game to the interface. This will be based upon what object it can see when it fires a </w:t>
+      </w:r>
+      <w:proofErr w:type="spellStart"/>
+      <w:r>
+        <w:t>raycast</w:t>
+      </w:r>
+      <w:proofErr w:type="spellEnd"/>
+      <w:r>
+        <w:t>. The interface will print out the objects name to the console.</w:t>
+      </w:r>
+    </w:p>
+    <w:p>
+      <w:pPr>
+        <w:pStyle w:val="Heading3"/>
+      </w:pPr>
+      <w:r>
+        <w:t>Prototype 3</w:t>
+      </w:r>
+    </w:p>
+    <w:p>
+      <w:r>
+        <w:t xml:space="preserve">Prototype 3 will feature the same wander behaviour but being fed through the interface, rather than being hand coded in. </w:t>
+      </w:r>
+    </w:p>
+    <w:p>
+      <w:pPr>
+        <w:pStyle w:val="Heading3"/>
+      </w:pPr>
+      <w:r>
+        <w:t>Prototype 4</w:t>
+      </w:r>
+    </w:p>
+    <w:p>
+      <w:pPr>
+        <w:rPr>
+          <w:rFonts w:cs="Times New Roman"/>
+        </w:rPr>
+      </w:pPr>
+      <w:r>
+        <w:rPr>
+          <w:rFonts w:cs="Times New Roman"/>
+        </w:rPr>
+        <w:t xml:space="preserve">Prototype 4 will feature the neural network instead of the wander behaviour. This will be fed data from the interface. </w:t>
+      </w:r>
+    </w:p>
+    <w:p>
+      <w:pPr>
+        <w:pStyle w:val="Heading3"/>
+        <w:rPr>
+          <w:rFonts w:cs="Times New Roman"/>
+          <w:color w:val="auto"/>
+        </w:rPr>
+      </w:pPr>
+      <w:r>
+        <w:t>Prototype 5</w:t>
+      </w:r>
+    </w:p>
+    <w:p>
+      <w:pPr>
+        <w:rPr>
+          <w:rFonts w:cs="Times New Roman"/>
+        </w:rPr>
+      </w:pPr>
+      <w:r>
+        <w:t>Prototype 5 will feature the neural network leaning to solve simple puzzles within the game, these could include simple stand next to door to get it to open, stand on switch to finish level.</w:t>
+      </w:r>
+      <w:r>
         <w:br w:type="page"/>
       </w:r>
     </w:p>
@@ -4691,12 +5048,12 @@
       <w:pPr>
         <w:pStyle w:val="Heading1"/>
       </w:pPr>
-      <w:bookmarkStart w:id="20" w:name="_Toc350176743"/>
+      <w:bookmarkStart w:id="17" w:name="_Toc350176743"/>
       <w:r>
         <w:lastRenderedPageBreak/>
         <w:t>Requirements</w:t>
       </w:r>
-      <w:bookmarkEnd w:id="20"/>
+      <w:bookmarkEnd w:id="17"/>
     </w:p>
     <w:p>
       <w:pPr>
@@ -4705,14 +5062,14 @@
           <w:rFonts w:ascii="Times New Roman" w:hAnsi="Times New Roman" w:cs="Times New Roman"/>
         </w:rPr>
       </w:pPr>
-      <w:bookmarkStart w:id="21" w:name="_Toc350176744"/>
+      <w:bookmarkStart w:id="18" w:name="_Toc350176744"/>
       <w:r>
         <w:rPr>
           <w:rFonts w:ascii="Times New Roman" w:hAnsi="Times New Roman" w:cs="Times New Roman"/>
         </w:rPr>
         <w:t>Aims</w:t>
       </w:r>
-      <w:bookmarkEnd w:id="21"/>
+      <w:bookmarkEnd w:id="18"/>
     </w:p>
     <w:p>
       <w:pPr>
@@ -4831,7 +5188,7 @@
           <w:rFonts w:ascii="Times New Roman" w:hAnsi="Times New Roman" w:cs="Times New Roman"/>
         </w:rPr>
       </w:pPr>
-      <w:bookmarkStart w:id="22" w:name="_Toc350176745"/>
+      <w:bookmarkStart w:id="19" w:name="_Toc350176745"/>
       <w:r>
         <w:rPr>
           <w:rFonts w:ascii="Times New Roman" w:hAnsi="Times New Roman" w:cs="Times New Roman"/>
@@ -4839,7 +5196,7 @@
         <w:lastRenderedPageBreak/>
         <w:t>Objectives</w:t>
       </w:r>
-      <w:bookmarkEnd w:id="22"/>
+      <w:bookmarkEnd w:id="19"/>
     </w:p>
     <w:p>
       <w:pPr>
@@ -4874,7 +5231,7 @@
           <w:rFonts w:cs="Times New Roman"/>
         </w:rPr>
       </w:pPr>
-      <w:bookmarkStart w:id="23" w:name="_Toc350176746"/>
+      <w:bookmarkStart w:id="20" w:name="_Toc350176746"/>
       <w:r>
         <w:rPr>
           <w:rFonts w:ascii="Times New Roman" w:hAnsi="Times New Roman" w:cs="Times New Roman"/>
@@ -4882,7 +5239,7 @@
         <w:lastRenderedPageBreak/>
         <w:t>Requirements</w:t>
       </w:r>
-      <w:bookmarkEnd w:id="23"/>
+      <w:bookmarkEnd w:id="20"/>
     </w:p>
     <w:p>
       <w:pPr>
@@ -4989,12 +5346,12 @@
       <w:pPr>
         <w:pStyle w:val="Heading1"/>
       </w:pPr>
-      <w:bookmarkStart w:id="24" w:name="_Toc350176747"/>
+      <w:bookmarkStart w:id="21" w:name="_Toc350176747"/>
       <w:r>
         <w:lastRenderedPageBreak/>
         <w:t>Professional, Legal and Ethical Issues</w:t>
       </w:r>
-      <w:bookmarkEnd w:id="24"/>
+      <w:bookmarkEnd w:id="21"/>
     </w:p>
     <w:p>
       <w:pPr>
@@ -5032,12 +5389,12 @@
       <w:pPr>
         <w:pStyle w:val="Heading1"/>
       </w:pPr>
-      <w:bookmarkStart w:id="25" w:name="_Toc350176748"/>
+      <w:bookmarkStart w:id="22" w:name="_Toc350176748"/>
       <w:r>
         <w:lastRenderedPageBreak/>
         <w:t>Project Plan</w:t>
       </w:r>
-      <w:bookmarkEnd w:id="25"/>
+      <w:bookmarkEnd w:id="22"/>
     </w:p>
     <w:p>
       <w:pPr>
@@ -5046,7 +5403,7 @@
           <w:rFonts w:ascii="Times New Roman" w:hAnsi="Times New Roman" w:cs="Times New Roman"/>
         </w:rPr>
       </w:pPr>
-      <w:bookmarkStart w:id="26" w:name="_Toc350176749"/>
+      <w:bookmarkStart w:id="23" w:name="_Toc350176749"/>
       <w:r>
         <w:rPr>
           <w:rFonts w:ascii="Times New Roman" w:hAnsi="Times New Roman" w:cs="Times New Roman"/>
@@ -5060,7 +5417,7 @@
         </w:rPr>
         <w:t>Chart</w:t>
       </w:r>
-      <w:bookmarkEnd w:id="26"/>
+      <w:bookmarkEnd w:id="23"/>
       <w:proofErr w:type="gramEnd"/>
     </w:p>
     <w:p>
@@ -5083,9 +5440,9 @@
           <w:szCs w:val="28"/>
         </w:rPr>
       </w:pPr>
-      <w:bookmarkStart w:id="27" w:name="_Ref350013508"/>
-      <w:bookmarkStart w:id="28" w:name="_Toc349311195"/>
-      <w:bookmarkStart w:id="29" w:name="_Ref350013500"/>
+      <w:bookmarkStart w:id="24" w:name="_Ref350013508"/>
+      <w:bookmarkStart w:id="25" w:name="_Toc349311195"/>
+      <w:bookmarkStart w:id="26" w:name="_Ref350013500"/>
       <w:r>
         <w:rPr>
           <w:rFonts w:cs="Times New Roman"/>
@@ -5124,15 +5481,15 @@
         </w:rPr>
         <w:fldChar w:fldCharType="end"/>
       </w:r>
-      <w:bookmarkEnd w:id="27"/>
+      <w:bookmarkEnd w:id="24"/>
       <w:r>
         <w:rPr>
           <w:rFonts w:cs="Times New Roman"/>
         </w:rPr>
         <w:t xml:space="preserve"> – A Gantt chart showing the timeline for this project.</w:t>
       </w:r>
-      <w:bookmarkEnd w:id="28"/>
-      <w:bookmarkEnd w:id="29"/>
+      <w:bookmarkEnd w:id="25"/>
+      <w:bookmarkEnd w:id="26"/>
       <w:r>
         <w:rPr>
           <w:rFonts w:cs="Times New Roman"/>
@@ -5213,207 +5570,207 @@
           <w:rFonts w:ascii="Times New Roman" w:hAnsi="Times New Roman" w:cs="Times New Roman"/>
         </w:rPr>
       </w:pPr>
-      <w:bookmarkStart w:id="30" w:name="_Toc350176750"/>
+      <w:bookmarkStart w:id="27" w:name="_Toc350176750"/>
       <w:r>
         <w:rPr>
           <w:rFonts w:ascii="Times New Roman" w:hAnsi="Times New Roman" w:cs="Times New Roman"/>
         </w:rPr>
         <w:t>Stages of This Project</w:t>
       </w:r>
+      <w:bookmarkEnd w:id="27"/>
+    </w:p>
+    <w:p>
+      <w:pPr>
+        <w:rPr>
+          <w:rFonts w:cs="Times New Roman"/>
+        </w:rPr>
+      </w:pPr>
+      <w:r>
+        <w:rPr>
+          <w:rFonts w:cs="Times New Roman"/>
+        </w:rPr>
+        <w:t>As stated in the above Gantt chart [</w:t>
+      </w:r>
+      <w:r>
+        <w:rPr>
+          <w:rFonts w:cs="Times New Roman"/>
+        </w:rPr>
+        <w:fldChar w:fldCharType="begin"/>
+      </w:r>
+      <w:r>
+        <w:rPr>
+          <w:rFonts w:cs="Times New Roman"/>
+        </w:rPr>
+        <w:instrText xml:space="preserve"> REF _Ref350013508 \h </w:instrText>
+      </w:r>
+      <w:r>
+        <w:rPr>
+          <w:rFonts w:cs="Times New Roman"/>
+        </w:rPr>
+        <w:instrText xml:space="preserve"> \* MERGEFORMAT </w:instrText>
+      </w:r>
+      <w:r>
+        <w:rPr>
+          <w:rFonts w:cs="Times New Roman"/>
+        </w:rPr>
+      </w:r>
+      <w:r>
+        <w:rPr>
+          <w:rFonts w:cs="Times New Roman"/>
+        </w:rPr>
+        <w:fldChar w:fldCharType="separate"/>
+      </w:r>
+      <w:r>
+        <w:rPr>
+          <w:rFonts w:cs="Times New Roman"/>
+        </w:rPr>
+        <w:t xml:space="preserve">Figure </w:t>
+      </w:r>
+      <w:r>
+        <w:rPr>
+          <w:rFonts w:cs="Times New Roman"/>
+          <w:noProof/>
+        </w:rPr>
+        <w:t>1</w:t>
+      </w:r>
+      <w:r>
+        <w:rPr>
+          <w:rFonts w:cs="Times New Roman"/>
+        </w:rPr>
+        <w:fldChar w:fldCharType="end"/>
+      </w:r>
+      <w:r>
+        <w:rPr>
+          <w:rFonts w:cs="Times New Roman"/>
+        </w:rPr>
+        <w:t>] this project has various stages. These stages are:</w:t>
+      </w:r>
+    </w:p>
+    <w:p>
+      <w:pPr>
+        <w:pStyle w:val="Heading3"/>
+        <w:rPr>
+          <w:rFonts w:ascii="Times New Roman" w:hAnsi="Times New Roman" w:cs="Times New Roman"/>
+        </w:rPr>
+      </w:pPr>
+      <w:bookmarkStart w:id="28" w:name="_Toc350176751"/>
+      <w:r>
+        <w:rPr>
+          <w:rFonts w:ascii="Times New Roman" w:hAnsi="Times New Roman" w:cs="Times New Roman"/>
+        </w:rPr>
+        <w:t>Setting up the project</w:t>
+      </w:r>
+      <w:bookmarkEnd w:id="28"/>
+    </w:p>
+    <w:p>
+      <w:pPr>
+        <w:rPr>
+          <w:rFonts w:cs="Times New Roman"/>
+        </w:rPr>
+      </w:pPr>
+      <w:r>
+        <w:rPr>
+          <w:rFonts w:cs="Times New Roman"/>
+        </w:rPr>
+        <w:t xml:space="preserve">This project requires setting up before starting in order to </w:t>
+      </w:r>
+    </w:p>
+    <w:p>
+      <w:pPr>
+        <w:rPr>
+          <w:rFonts w:cs="Times New Roman"/>
+        </w:rPr>
+      </w:pPr>
+      <w:r>
+        <w:rPr>
+          <w:rFonts w:cs="Times New Roman"/>
+        </w:rPr>
+        <w:t>Setting up a repository is one of the most important tools that will be used in this project. Either GIT or SVN can be used, but for this project GIT will be used. This requires little in the way of setting up. This repository will store all the files needed.</w:t>
+      </w:r>
+    </w:p>
+    <w:p>
+      <w:pPr>
+        <w:rPr>
+          <w:rFonts w:cs="Times New Roman"/>
+        </w:rPr>
+      </w:pPr>
+      <w:r>
+        <w:rPr>
+          <w:rFonts w:cs="Times New Roman"/>
+        </w:rPr>
+        <w:t xml:space="preserve">Next pivotal tracker will be set up to manage deadline and tasks that need finished. Pivotal tracker is used in agile software development but it can still apply to this. </w:t>
+      </w:r>
+    </w:p>
+    <w:p>
+      <w:pPr>
+        <w:rPr>
+          <w:rFonts w:cs="Times New Roman"/>
+        </w:rPr>
+      </w:pPr>
+      <w:r>
+        <w:rPr>
+          <w:rFonts w:cs="Times New Roman"/>
+        </w:rPr>
+        <w:t xml:space="preserve">Lastly is formatting the research report correctly. This involves setting up the report into the correct academic format. </w:t>
+      </w:r>
+    </w:p>
+    <w:p>
+      <w:pPr>
+        <w:rPr>
+          <w:rFonts w:cs="Times New Roman"/>
+        </w:rPr>
+      </w:pPr>
+      <w:r>
+        <w:rPr>
+          <w:rFonts w:cs="Times New Roman"/>
+        </w:rPr>
+        <w:t>All of this should take a week to do.</w:t>
+      </w:r>
+    </w:p>
+    <w:p>
+      <w:pPr>
+        <w:pStyle w:val="Heading3"/>
+        <w:rPr>
+          <w:rFonts w:ascii="Times New Roman" w:hAnsi="Times New Roman" w:cs="Times New Roman"/>
+        </w:rPr>
+      </w:pPr>
+      <w:bookmarkStart w:id="29" w:name="_Toc350176752"/>
+      <w:r>
+        <w:rPr>
+          <w:rFonts w:ascii="Times New Roman" w:hAnsi="Times New Roman" w:cs="Times New Roman"/>
+        </w:rPr>
+        <w:t>Research Report</w:t>
+      </w:r>
+      <w:bookmarkEnd w:id="29"/>
+    </w:p>
+    <w:p>
+      <w:pPr>
+        <w:rPr>
+          <w:rFonts w:cs="Times New Roman"/>
+        </w:rPr>
+      </w:pPr>
+      <w:r>
+        <w:rPr>
+          <w:rFonts w:cs="Times New Roman"/>
+        </w:rPr>
+        <w:t xml:space="preserve">Writing the research report will take up a substantial amount of time up until the third semester. That is why no other project work will take place until this is finished. </w:t>
+      </w:r>
+    </w:p>
+    <w:p>
+      <w:pPr>
+        <w:pStyle w:val="Heading3"/>
+        <w:rPr>
+          <w:rFonts w:ascii="Times New Roman" w:hAnsi="Times New Roman" w:cs="Times New Roman"/>
+        </w:rPr>
+      </w:pPr>
+      <w:bookmarkStart w:id="30" w:name="_Toc350176753"/>
+      <w:r>
+        <w:rPr>
+          <w:rFonts w:ascii="Times New Roman" w:hAnsi="Times New Roman" w:cs="Times New Roman"/>
+        </w:rPr>
+        <w:t>Creating the Game</w:t>
+      </w:r>
       <w:bookmarkEnd w:id="30"/>
-    </w:p>
-    <w:p>
-      <w:pPr>
-        <w:rPr>
-          <w:rFonts w:cs="Times New Roman"/>
-        </w:rPr>
-      </w:pPr>
-      <w:r>
-        <w:rPr>
-          <w:rFonts w:cs="Times New Roman"/>
-        </w:rPr>
-        <w:t>As stated in the above Gantt chart [</w:t>
-      </w:r>
-      <w:r>
-        <w:rPr>
-          <w:rFonts w:cs="Times New Roman"/>
-        </w:rPr>
-        <w:fldChar w:fldCharType="begin"/>
-      </w:r>
-      <w:r>
-        <w:rPr>
-          <w:rFonts w:cs="Times New Roman"/>
-        </w:rPr>
-        <w:instrText xml:space="preserve"> REF _Ref350013508 \h </w:instrText>
-      </w:r>
-      <w:r>
-        <w:rPr>
-          <w:rFonts w:cs="Times New Roman"/>
-        </w:rPr>
-        <w:instrText xml:space="preserve"> \* MERGEFORMAT </w:instrText>
-      </w:r>
-      <w:r>
-        <w:rPr>
-          <w:rFonts w:cs="Times New Roman"/>
-        </w:rPr>
-      </w:r>
-      <w:r>
-        <w:rPr>
-          <w:rFonts w:cs="Times New Roman"/>
-        </w:rPr>
-        <w:fldChar w:fldCharType="separate"/>
-      </w:r>
-      <w:r>
-        <w:rPr>
-          <w:rFonts w:cs="Times New Roman"/>
-        </w:rPr>
-        <w:t xml:space="preserve">Figure </w:t>
-      </w:r>
-      <w:r>
-        <w:rPr>
-          <w:rFonts w:cs="Times New Roman"/>
-          <w:noProof/>
-        </w:rPr>
-        <w:t>1</w:t>
-      </w:r>
-      <w:r>
-        <w:rPr>
-          <w:rFonts w:cs="Times New Roman"/>
-        </w:rPr>
-        <w:fldChar w:fldCharType="end"/>
-      </w:r>
-      <w:r>
-        <w:rPr>
-          <w:rFonts w:cs="Times New Roman"/>
-        </w:rPr>
-        <w:t>] this project has various stages. These stages are:</w:t>
-      </w:r>
-    </w:p>
-    <w:p>
-      <w:pPr>
-        <w:pStyle w:val="Heading3"/>
-        <w:rPr>
-          <w:rFonts w:ascii="Times New Roman" w:hAnsi="Times New Roman" w:cs="Times New Roman"/>
-        </w:rPr>
-      </w:pPr>
-      <w:bookmarkStart w:id="31" w:name="_Toc350176751"/>
-      <w:r>
-        <w:rPr>
-          <w:rFonts w:ascii="Times New Roman" w:hAnsi="Times New Roman" w:cs="Times New Roman"/>
-        </w:rPr>
-        <w:t>Setting up the project</w:t>
-      </w:r>
-      <w:bookmarkEnd w:id="31"/>
-    </w:p>
-    <w:p>
-      <w:pPr>
-        <w:rPr>
-          <w:rFonts w:cs="Times New Roman"/>
-        </w:rPr>
-      </w:pPr>
-      <w:r>
-        <w:rPr>
-          <w:rFonts w:cs="Times New Roman"/>
-        </w:rPr>
-        <w:t xml:space="preserve">This project requires setting up before starting in order to </w:t>
-      </w:r>
-    </w:p>
-    <w:p>
-      <w:pPr>
-        <w:rPr>
-          <w:rFonts w:cs="Times New Roman"/>
-        </w:rPr>
-      </w:pPr>
-      <w:r>
-        <w:rPr>
-          <w:rFonts w:cs="Times New Roman"/>
-        </w:rPr>
-        <w:t>Setting up a repository is one of the most important tools that will be used in this project. Either GIT or SVN can be used, but for this project GIT will be used. This requires little in the way of setting up. This repository will store all the files needed.</w:t>
-      </w:r>
-    </w:p>
-    <w:p>
-      <w:pPr>
-        <w:rPr>
-          <w:rFonts w:cs="Times New Roman"/>
-        </w:rPr>
-      </w:pPr>
-      <w:r>
-        <w:rPr>
-          <w:rFonts w:cs="Times New Roman"/>
-        </w:rPr>
-        <w:t xml:space="preserve">Next pivotal tracker will be set up to manage deadline and tasks that need finished. Pivotal tracker is used in agile software development but it can still apply to this. </w:t>
-      </w:r>
-    </w:p>
-    <w:p>
-      <w:pPr>
-        <w:rPr>
-          <w:rFonts w:cs="Times New Roman"/>
-        </w:rPr>
-      </w:pPr>
-      <w:r>
-        <w:rPr>
-          <w:rFonts w:cs="Times New Roman"/>
-        </w:rPr>
-        <w:t xml:space="preserve">Lastly is formatting the research report correctly. This involves setting up the report into the correct academic format. </w:t>
-      </w:r>
-    </w:p>
-    <w:p>
-      <w:pPr>
-        <w:rPr>
-          <w:rFonts w:cs="Times New Roman"/>
-        </w:rPr>
-      </w:pPr>
-      <w:r>
-        <w:rPr>
-          <w:rFonts w:cs="Times New Roman"/>
-        </w:rPr>
-        <w:t>All of this should take a week to do.</w:t>
-      </w:r>
-    </w:p>
-    <w:p>
-      <w:pPr>
-        <w:pStyle w:val="Heading3"/>
-        <w:rPr>
-          <w:rFonts w:ascii="Times New Roman" w:hAnsi="Times New Roman" w:cs="Times New Roman"/>
-        </w:rPr>
-      </w:pPr>
-      <w:bookmarkStart w:id="32" w:name="_Toc350176752"/>
-      <w:r>
-        <w:rPr>
-          <w:rFonts w:ascii="Times New Roman" w:hAnsi="Times New Roman" w:cs="Times New Roman"/>
-        </w:rPr>
-        <w:t>Research Report</w:t>
-      </w:r>
-      <w:bookmarkEnd w:id="32"/>
-    </w:p>
-    <w:p>
-      <w:pPr>
-        <w:rPr>
-          <w:rFonts w:cs="Times New Roman"/>
-        </w:rPr>
-      </w:pPr>
-      <w:r>
-        <w:rPr>
-          <w:rFonts w:cs="Times New Roman"/>
-        </w:rPr>
-        <w:t xml:space="preserve">Writing the research report will take up a substantial amount of time up until the third semester. That is why no other project work will take place until this is finished. </w:t>
-      </w:r>
-    </w:p>
-    <w:p>
-      <w:pPr>
-        <w:pStyle w:val="Heading3"/>
-        <w:rPr>
-          <w:rFonts w:ascii="Times New Roman" w:hAnsi="Times New Roman" w:cs="Times New Roman"/>
-        </w:rPr>
-      </w:pPr>
-      <w:bookmarkStart w:id="33" w:name="_Toc350176753"/>
-      <w:r>
-        <w:rPr>
-          <w:rFonts w:ascii="Times New Roman" w:hAnsi="Times New Roman" w:cs="Times New Roman"/>
-        </w:rPr>
-        <w:t>Creating the Game</w:t>
-      </w:r>
-      <w:bookmarkEnd w:id="33"/>
     </w:p>
     <w:p>
       <w:pPr>
@@ -5442,14 +5799,14 @@
           <w:rFonts w:ascii="Times New Roman" w:hAnsi="Times New Roman" w:cs="Times New Roman"/>
         </w:rPr>
       </w:pPr>
-      <w:bookmarkStart w:id="34" w:name="_Toc350176754"/>
+      <w:bookmarkStart w:id="31" w:name="_Toc350176754"/>
       <w:r>
         <w:rPr>
           <w:rFonts w:ascii="Times New Roman" w:hAnsi="Times New Roman" w:cs="Times New Roman"/>
         </w:rPr>
         <w:t>Creating Interface</w:t>
       </w:r>
-      <w:bookmarkEnd w:id="34"/>
+      <w:bookmarkEnd w:id="31"/>
     </w:p>
     <w:p>
       <w:pPr>
@@ -5471,14 +5828,14 @@
           <w:rFonts w:ascii="Times New Roman" w:hAnsi="Times New Roman" w:cs="Times New Roman"/>
         </w:rPr>
       </w:pPr>
-      <w:bookmarkStart w:id="35" w:name="_Toc350176755"/>
+      <w:bookmarkStart w:id="32" w:name="_Toc350176755"/>
       <w:r>
         <w:rPr>
           <w:rFonts w:ascii="Times New Roman" w:hAnsi="Times New Roman" w:cs="Times New Roman"/>
         </w:rPr>
         <w:t>Create Neural Network</w:t>
       </w:r>
-      <w:bookmarkEnd w:id="35"/>
+      <w:bookmarkEnd w:id="32"/>
     </w:p>
     <w:p>
       <w:pPr>
@@ -5500,14 +5857,14 @@
           <w:rFonts w:ascii="Times New Roman" w:hAnsi="Times New Roman" w:cs="Times New Roman"/>
         </w:rPr>
       </w:pPr>
-      <w:bookmarkStart w:id="36" w:name="_Toc350176756"/>
+      <w:bookmarkStart w:id="33" w:name="_Toc350176756"/>
       <w:r>
         <w:rPr>
           <w:rFonts w:ascii="Times New Roman" w:hAnsi="Times New Roman" w:cs="Times New Roman"/>
         </w:rPr>
         <w:t>Experiments</w:t>
       </w:r>
-      <w:bookmarkEnd w:id="36"/>
+      <w:bookmarkEnd w:id="33"/>
     </w:p>
     <w:p>
       <w:pPr>
@@ -5541,12 +5898,12 @@
         <w:pStyle w:val="NoSpacing"/>
         <w:ind w:left="0" w:firstLine="0"/>
       </w:pPr>
-      <w:bookmarkStart w:id="37" w:name="_Toc350176757"/>
+      <w:bookmarkStart w:id="34" w:name="_Toc350176757"/>
       <w:r>
         <w:lastRenderedPageBreak/>
         <w:t>Bibliography</w:t>
       </w:r>
-      <w:bookmarkEnd w:id="37"/>
+      <w:bookmarkEnd w:id="34"/>
       <w:r>
         <w:t xml:space="preserve"> </w:t>
       </w:r>
@@ -5578,7 +5935,7 @@
         </w:rPr>
         <w:fldChar w:fldCharType="separate"/>
       </w:r>
-      <w:bookmarkStart w:id="38" w:name="_ENREF_1"/>
+      <w:bookmarkStart w:id="35" w:name="_ENREF_1"/>
       <w:r>
         <w:rPr>
           <w:rFonts w:cs="Times New Roman"/>
@@ -5602,7 +5959,7 @@
         <w:t xml:space="preserve"> 1(10), 58-65.</w:t>
       </w:r>
     </w:p>
-    <w:bookmarkEnd w:id="38"/>
+    <w:bookmarkEnd w:id="35"/>
     <w:p>
       <w:pPr>
         <w:spacing w:after="0" w:line="240" w:lineRule="auto"/>
@@ -5621,7 +5978,7 @@
           <w:noProof/>
         </w:rPr>
       </w:pPr>
-      <w:bookmarkStart w:id="39" w:name="_ENREF_2"/>
+      <w:bookmarkStart w:id="36" w:name="_ENREF_2"/>
       <w:r>
         <w:rPr>
           <w:rFonts w:cs="Times New Roman"/>
@@ -5645,7 +6002,7 @@
         <w:t xml:space="preserve"> Course Technology.</w:t>
       </w:r>
     </w:p>
-    <w:bookmarkEnd w:id="39"/>
+    <w:bookmarkEnd w:id="36"/>
     <w:p>
       <w:pPr>
         <w:spacing w:after="0" w:line="240" w:lineRule="auto"/>
@@ -5664,7 +6021,35 @@
           <w:noProof/>
         </w:rPr>
       </w:pPr>
-      <w:bookmarkStart w:id="40" w:name="_ENREF_3"/>
+      <w:bookmarkStart w:id="37" w:name="_ENREF_3"/>
+      <w:r>
+        <w:rPr>
+          <w:rFonts w:cs="Times New Roman"/>
+          <w:noProof/>
+        </w:rPr>
+        <w:t xml:space="preserve">Games, I. and Marin, L. (2007) BioShock, email to [accessed </w:t>
+      </w:r>
+    </w:p>
+    <w:bookmarkEnd w:id="37"/>
+    <w:p>
+      <w:pPr>
+        <w:spacing w:after="0" w:line="240" w:lineRule="auto"/>
+        <w:rPr>
+          <w:rFonts w:cs="Times New Roman"/>
+          <w:noProof/>
+        </w:rPr>
+      </w:pPr>
+    </w:p>
+    <w:p>
+      <w:pPr>
+        <w:spacing w:line="240" w:lineRule="auto"/>
+        <w:ind w:left="720" w:hanging="720"/>
+        <w:rPr>
+          <w:rFonts w:cs="Times New Roman"/>
+          <w:noProof/>
+        </w:rPr>
+      </w:pPr>
+      <w:bookmarkStart w:id="38" w:name="_ENREF_4"/>
       <w:r>
         <w:rPr>
           <w:rFonts w:cs="Times New Roman"/>
@@ -5688,7 +6073,7 @@
         <w:t xml:space="preserve"> translated by IEEE, 241-248.</w:t>
       </w:r>
     </w:p>
-    <w:bookmarkEnd w:id="40"/>
+    <w:bookmarkEnd w:id="38"/>
     <w:p>
       <w:pPr>
         <w:spacing w:after="0" w:line="240" w:lineRule="auto"/>
@@ -5707,7 +6092,8 @@
           <w:noProof/>
         </w:rPr>
       </w:pPr>
-      <w:bookmarkStart w:id="41" w:name="_ENREF_4"/>
+      <w:bookmarkStart w:id="39" w:name="_ENREF_5"/>
+      <w:bookmarkStart w:id="40" w:name="_GoBack"/>
       <w:r>
         <w:rPr>
           <w:rFonts w:cs="Times New Roman"/>
@@ -5731,7 +6117,8 @@
         <w:t xml:space="preserve"> Morgan Kaufmann.</w:t>
       </w:r>
     </w:p>
-    <w:bookmarkEnd w:id="41"/>
+    <w:bookmarkEnd w:id="39"/>
+    <w:bookmarkEnd w:id="40"/>
     <w:p>
       <w:pPr>
         <w:spacing w:after="0" w:line="240" w:lineRule="auto"/>
@@ -5750,7 +6137,7 @@
           <w:noProof/>
         </w:rPr>
       </w:pPr>
-      <w:bookmarkStart w:id="42" w:name="_ENREF_5"/>
+      <w:bookmarkStart w:id="41" w:name="_ENREF_6"/>
       <w:r>
         <w:rPr>
           <w:rFonts w:cs="Times New Roman"/>
@@ -5774,7 +6161,7 @@
         <w:t>, 182-189.</w:t>
       </w:r>
     </w:p>
-    <w:bookmarkEnd w:id="42"/>
+    <w:bookmarkEnd w:id="41"/>
     <w:p>
       <w:pPr>
         <w:spacing w:after="0" w:line="240" w:lineRule="auto"/>
@@ -5793,7 +6180,63 @@
           <w:noProof/>
         </w:rPr>
       </w:pPr>
-      <w:bookmarkStart w:id="43" w:name="_ENREF_6"/>
+      <w:bookmarkStart w:id="42" w:name="_ENREF_7"/>
+      <w:r>
+        <w:rPr>
+          <w:rFonts w:cs="Times New Roman"/>
+          <w:noProof/>
+        </w:rPr>
+        <w:t xml:space="preserve">Studios, L. (2001) 'Black &amp; White', </w:t>
+      </w:r>
+    </w:p>
+    <w:bookmarkEnd w:id="42"/>
+    <w:p>
+      <w:pPr>
+        <w:spacing w:after="0" w:line="240" w:lineRule="auto"/>
+        <w:rPr>
+          <w:rFonts w:cs="Times New Roman"/>
+          <w:noProof/>
+        </w:rPr>
+      </w:pPr>
+    </w:p>
+    <w:p>
+      <w:pPr>
+        <w:spacing w:line="240" w:lineRule="auto"/>
+        <w:ind w:left="720" w:hanging="720"/>
+        <w:rPr>
+          <w:rFonts w:cs="Times New Roman"/>
+          <w:noProof/>
+        </w:rPr>
+      </w:pPr>
+      <w:bookmarkStart w:id="43" w:name="_ENREF_8"/>
+      <w:r>
+        <w:rPr>
+          <w:rFonts w:cs="Times New Roman"/>
+          <w:noProof/>
+        </w:rPr>
+        <w:t xml:space="preserve">Studios, R. (2009) Batman: Arkham Asylum, email to [accessed </w:t>
+      </w:r>
+    </w:p>
+    <w:bookmarkEnd w:id="43"/>
+    <w:p>
+      <w:pPr>
+        <w:spacing w:after="0" w:line="240" w:lineRule="auto"/>
+        <w:rPr>
+          <w:rFonts w:cs="Times New Roman"/>
+          <w:noProof/>
+        </w:rPr>
+      </w:pPr>
+    </w:p>
+    <w:p>
+      <w:pPr>
+        <w:spacing w:line="240" w:lineRule="auto"/>
+        <w:ind w:left="720" w:hanging="720"/>
+        <w:rPr>
+          <w:rFonts w:cs="Times New Roman"/>
+          <w:noProof/>
+        </w:rPr>
+      </w:pPr>
+      <w:bookmarkStart w:id="44" w:name="_ENREF_9"/>
       <w:r>
         <w:rPr>
           <w:rFonts w:cs="Times New Roman"/>
@@ -5817,7 +6260,7 @@
         <w:t xml:space="preserve"> 8(1), 24-42.</w:t>
       </w:r>
     </w:p>
-    <w:bookmarkEnd w:id="43"/>
+    <w:bookmarkEnd w:id="44"/>
     <w:p>
       <w:pPr>
         <w:spacing w:after="0" w:line="240" w:lineRule="auto"/>
@@ -5836,7 +6279,7 @@
           <w:noProof/>
         </w:rPr>
       </w:pPr>
-      <w:bookmarkStart w:id="44" w:name="_ENREF_7"/>
+      <w:bookmarkStart w:id="45" w:name="_ENREF_10"/>
       <w:r>
         <w:rPr>
           <w:rFonts w:cs="Times New Roman"/>
@@ -5845,7 +6288,7 @@
         <w:t>Yannakakis, G. N. (2012) 'Game AI Revisited'.</w:t>
       </w:r>
     </w:p>
-    <w:bookmarkEnd w:id="44"/>
+    <w:bookmarkEnd w:id="45"/>
     <w:p>
       <w:pPr>
         <w:spacing w:line="240" w:lineRule="auto"/>
@@ -5959,7 +6402,7 @@
           <w:rPr>
             <w:noProof/>
           </w:rPr>
-          <w:t>6</w:t>
+          <w:t>17</w:t>
         </w:r>
         <w:r>
           <w:rPr>
@@ -6602,7 +7045,6 @@
   <w:style w:type="character" w:default="1" w:styleId="DefaultParagraphFont">
     <w:name w:val="Default Paragraph Font"/>
     <w:uiPriority w:val="1"/>
-    <w:semiHidden/>
     <w:unhideWhenUsed/>
   </w:style>
   <w:style w:type="table" w:default="1" w:styleId="TableNormal">
@@ -7398,7 +7840,6 @@
   <w:style w:type="character" w:default="1" w:styleId="DefaultParagraphFont">
     <w:name w:val="Default Paragraph Font"/>
     <w:uiPriority w:val="1"/>
-    <w:semiHidden/>
     <w:unhideWhenUsed/>
   </w:style>
   <w:style w:type="table" w:default="1" w:styleId="TableNormal">
@@ -8069,7 +8510,7 @@
 </file>
 
 <file path=customXml/itemProps1.xml><?xml version="1.0" encoding="utf-8"?>
-<ds:datastoreItem xmlns:ds="http://schemas.openxmlformats.org/officeDocument/2006/customXml" ds:itemID="{873DA241-E284-4690-B3FE-F9F3B557F27D}">
+<ds:datastoreItem xmlns:ds="http://schemas.openxmlformats.org/officeDocument/2006/customXml" ds:itemID="{96CE6668-BFB5-4569-99FD-B7B1FB53137B}">
   <ds:schemaRefs>
     <ds:schemaRef ds:uri="http://schemas.openxmlformats.org/officeDocument/2006/bibliography"/>
   </ds:schemaRefs>

</xml_diff>

<commit_message>
Fixed file mishap. Written some rr
Signed-off-by: Callum <callum.terris@gmail.com>
</commit_message>
<xml_diff>
--- a/Research Report.docx
+++ b/Research Report.docx
@@ -2,201 +2,109 @@
 <file path=word/document.xml><?xml version="1.0" encoding="utf-8"?>
 <w:document xmlns:wpc="http://schemas.microsoft.com/office/word/2010/wordprocessingCanvas" xmlns:mc="http://schemas.openxmlformats.org/markup-compatibility/2006" xmlns:o="urn:schemas-microsoft-com:office:office" xmlns:r="http://schemas.openxmlformats.org/officeDocument/2006/relationships" xmlns:m="http://schemas.openxmlformats.org/officeDocument/2006/math" xmlns:v="urn:schemas-microsoft-com:vml" xmlns:wp14="http://schemas.microsoft.com/office/word/2010/wordprocessingDrawing" xmlns:wp="http://schemas.openxmlformats.org/drawingml/2006/wordprocessingDrawing" xmlns:w10="urn:schemas-microsoft-com:office:word" xmlns:w="http://schemas.openxmlformats.org/wordprocessingml/2006/main" xmlns:w14="http://schemas.microsoft.com/office/word/2010/wordml" xmlns:wpg="http://schemas.microsoft.com/office/word/2010/wordprocessingGroup" xmlns:wpi="http://schemas.microsoft.com/office/word/2010/wordprocessingInk" xmlns:wne="http://schemas.microsoft.com/office/word/2006/wordml" xmlns:wps="http://schemas.microsoft.com/office/word/2010/wordprocessingShape" mc:Ignorable="w14 wp14">
   <w:body>
-    <w:sdt>
-      <w:sdtPr>
-        <w:rPr>
-          <w:rFonts w:asciiTheme="majorHAnsi" w:eastAsiaTheme="minorHAnsi" w:hAnsiTheme="majorHAnsi" w:cstheme="majorBidi"/>
-          <w:b w:val="0"/>
-          <w:bCs w:val="0"/>
-          <w:color w:val="auto"/>
-          <w:sz w:val="24"/>
-          <w:szCs w:val="24"/>
-        </w:rPr>
-        <w:id w:val="-769935252"/>
-        <w:docPartObj>
-          <w:docPartGallery w:val="Cover Pages"/>
-          <w:docPartUnique/>
-        </w:docPartObj>
-      </w:sdtPr>
-      <w:sdtEndPr>
-        <w:rPr>
-          <w:rFonts w:ascii="Times New Roman" w:hAnsi="Times New Roman" w:cs="Times New Roman"/>
-        </w:rPr>
-      </w:sdtEndPr>
-      <w:sdtContent>
-        <w:tbl>
-          <w:tblPr>
-            <w:tblpPr w:leftFromText="187" w:rightFromText="187" w:horzAnchor="margin" w:tblpXSpec="center" w:tblpY="2881"/>
-            <w:tblW w:w="4000" w:type="pct"/>
-            <w:tblBorders>
-              <w:left w:val="single" w:sz="18" w:space="0" w:color="4F81BD" w:themeColor="accent1"/>
-            </w:tblBorders>
-            <w:tblLook w:val="04A0" w:firstRow="1" w:lastRow="0" w:firstColumn="1" w:lastColumn="0" w:noHBand="0" w:noVBand="1"/>
-          </w:tblPr>
-          <w:tblGrid>
-            <w:gridCol w:w="7405"/>
-          </w:tblGrid>
-          <w:tr>
-            <w:tc>
-              <w:tcPr>
-                <w:tcW w:w="7672" w:type="dxa"/>
-                <w:tcMar>
-                  <w:top w:w="216" w:type="dxa"/>
-                  <w:left w:w="115" w:type="dxa"/>
-                  <w:bottom w:w="216" w:type="dxa"/>
-                  <w:right w:w="115" w:type="dxa"/>
-                </w:tcMar>
-              </w:tcPr>
-              <w:p>
-                <w:pPr>
-                  <w:pStyle w:val="NoSpacing"/>
-                  <w:rPr>
-                    <w:rFonts w:asciiTheme="majorHAnsi" w:hAnsiTheme="majorHAnsi" w:cstheme="majorBidi"/>
-                  </w:rPr>
-                </w:pPr>
-              </w:p>
-            </w:tc>
-          </w:tr>
-          <w:tr>
-            <w:tc>
-              <w:tcPr>
-                <w:tcW w:w="7672" w:type="dxa"/>
-              </w:tcPr>
-              <w:sdt>
-                <w:sdtPr>
-                  <w:rPr>
-                    <w:sz w:val="96"/>
-                    <w:szCs w:val="96"/>
-                  </w:rPr>
-                  <w:alias w:val="Title"/>
-                  <w:id w:val="13406919"/>
-                  <w:dataBinding w:prefixMappings="xmlns:ns0='http://schemas.openxmlformats.org/package/2006/metadata/core-properties' xmlns:ns1='http://purl.org/dc/elements/1.1/'" w:xpath="/ns0:coreProperties[1]/ns1:title[1]" w:storeItemID="{6C3C8BC8-F283-45AE-878A-BAB7291924A1}"/>
-                  <w:text/>
-                </w:sdtPr>
-                <w:sdtContent>
-                  <w:p>
-                    <w:r>
-                      <w:rPr>
-                        <w:sz w:val="96"/>
-                        <w:szCs w:val="96"/>
-                      </w:rPr>
-                      <w:t>Research Report</w:t>
-                    </w:r>
-                  </w:p>
-                </w:sdtContent>
-              </w:sdt>
-            </w:tc>
-          </w:tr>
-          <w:tr>
-            <w:tc>
-              <w:tcPr>
-                <w:tcW w:w="7672" w:type="dxa"/>
-                <w:tcMar>
-                  <w:top w:w="216" w:type="dxa"/>
-                  <w:left w:w="115" w:type="dxa"/>
-                  <w:bottom w:w="216" w:type="dxa"/>
-                  <w:right w:w="115" w:type="dxa"/>
-                </w:tcMar>
-              </w:tcPr>
-              <w:p>
-                <w:pPr>
-                  <w:pStyle w:val="NoSpacing"/>
-                  <w:rPr>
-                    <w:rFonts w:asciiTheme="majorHAnsi" w:hAnsiTheme="majorHAnsi" w:cstheme="majorBidi"/>
-                  </w:rPr>
-                </w:pPr>
-              </w:p>
-            </w:tc>
-          </w:tr>
-        </w:tbl>
-        <w:p/>
-        <w:p/>
-        <w:tbl>
-          <w:tblPr>
-            <w:tblpPr w:leftFromText="187" w:rightFromText="187" w:horzAnchor="margin" w:tblpXSpec="center" w:tblpYSpec="bottom"/>
-            <w:tblW w:w="4000" w:type="pct"/>
-            <w:tblLook w:val="04A0" w:firstRow="1" w:lastRow="0" w:firstColumn="1" w:lastColumn="0" w:noHBand="0" w:noVBand="1"/>
-          </w:tblPr>
-          <w:tblGrid>
-            <w:gridCol w:w="7405"/>
-          </w:tblGrid>
-          <w:tr>
-            <w:tc>
-              <w:tcPr>
-                <w:tcW w:w="7672" w:type="dxa"/>
-                <w:tcMar>
-                  <w:top w:w="216" w:type="dxa"/>
-                  <w:left w:w="115" w:type="dxa"/>
-                  <w:bottom w:w="216" w:type="dxa"/>
-                  <w:right w:w="115" w:type="dxa"/>
-                </w:tcMar>
-              </w:tcPr>
-              <w:p>
-                <w:pPr>
-                  <w:pStyle w:val="NoSpacing"/>
-                  <w:rPr>
-                    <w:color w:val="4F81BD" w:themeColor="accent1"/>
-                  </w:rPr>
-                </w:pPr>
-              </w:p>
-              <w:p>
-                <w:pPr>
-                  <w:pStyle w:val="NoSpacing"/>
-                  <w:rPr>
-                    <w:color w:val="4F81BD" w:themeColor="accent1"/>
-                  </w:rPr>
-                </w:pPr>
-              </w:p>
-              <w:p>
-                <w:pPr>
-                  <w:pStyle w:val="NoSpacing"/>
-                  <w:rPr>
-                    <w:color w:val="4F81BD" w:themeColor="accent1"/>
-                  </w:rPr>
-                </w:pPr>
-              </w:p>
-            </w:tc>
-          </w:tr>
-        </w:tbl>
-        <w:p/>
-        <w:p>
-          <w:pPr>
-            <w:spacing w:line="276" w:lineRule="auto"/>
-            <w:rPr>
-              <w:rFonts w:eastAsiaTheme="majorEastAsia" w:cs="Times New Roman"/>
-              <w:b/>
-              <w:bCs/>
-              <w:color w:val="365F91" w:themeColor="accent1" w:themeShade="BF"/>
-              <w:sz w:val="28"/>
-              <w:szCs w:val="28"/>
-            </w:rPr>
-          </w:pPr>
-          <w:r>
-            <w:rPr>
-              <w:rFonts w:eastAsiaTheme="majorEastAsia" w:cs="Times New Roman"/>
-              <w:b/>
-              <w:bCs/>
-              <w:color w:val="365F91" w:themeColor="accent1" w:themeShade="BF"/>
-              <w:sz w:val="28"/>
-              <w:szCs w:val="28"/>
-            </w:rPr>
-            <w:br w:type="page"/>
-          </w:r>
-        </w:p>
-      </w:sdtContent>
-    </w:sdt>
-    <w:p>
-      <w:pPr>
-        <w:pStyle w:val="TOCHeading"/>
-        <w:numPr>
-          <w:ilvl w:val="0"/>
-          <w:numId w:val="0"/>
-        </w:numPr>
-      </w:pPr>
-      <w:r>
-        <w:lastRenderedPageBreak/>
-        <w:t>Declaration</w:t>
-      </w:r>
+    <w:p>
+      <w:pPr>
+        <w:pStyle w:val="Title"/>
+      </w:pPr>
+      <w:r>
+        <w:t>Title</w:t>
+      </w:r>
+    </w:p>
+    <w:p>
+      <w:pPr>
+        <w:pStyle w:val="Title"/>
+      </w:pPr>
+      <w:r>
+        <w:t>&lt;Full Name&gt;</w:t>
+      </w:r>
+    </w:p>
+    <w:p>
+      <w:pPr>
+        <w:pStyle w:val="Title"/>
+      </w:pPr>
+      <w:r>
+        <w:t xml:space="preserve">Submitted for the degree of </w:t>
+      </w:r>
+      <w:proofErr w:type="spellStart"/>
+      <w:r>
+        <w:t>Msc</w:t>
+      </w:r>
+      <w:proofErr w:type="spellEnd"/>
+      <w:r>
+        <w:t xml:space="preserve"> Artificial Intelligence</w:t>
+      </w:r>
+    </w:p>
+    <w:p>
+      <w:pPr>
+        <w:pStyle w:val="Title"/>
+      </w:pPr>
+      <w:bookmarkStart w:id="0" w:name="_Toc34550523"/>
+      <w:bookmarkStart w:id="1" w:name="_Toc34550512"/>
+      <w:bookmarkStart w:id="2" w:name="_Toc34550501"/>
+      <w:bookmarkStart w:id="3" w:name="_Toc34550490"/>
+      <w:bookmarkStart w:id="4" w:name="_Toc4045721"/>
+      <w:r>
+        <w:t>Heriot-Watt University</w:t>
+      </w:r>
+      <w:bookmarkEnd w:id="0"/>
+      <w:bookmarkEnd w:id="1"/>
+      <w:bookmarkEnd w:id="2"/>
+      <w:bookmarkEnd w:id="3"/>
+      <w:bookmarkEnd w:id="4"/>
+    </w:p>
+    <w:p>
+      <w:pPr>
+        <w:pStyle w:val="Title"/>
+      </w:pPr>
+      <w:r>
+        <w:t>&lt;School/PGI&gt;</w:t>
+      </w:r>
+    </w:p>
+    <w:p>
+      <w:pPr>
+        <w:pStyle w:val="Title"/>
+      </w:pPr>
+      <w:bookmarkStart w:id="5" w:name="_Toc34550524"/>
+      <w:bookmarkStart w:id="6" w:name="_Toc34550513"/>
+      <w:bookmarkStart w:id="7" w:name="_Toc34550502"/>
+      <w:bookmarkStart w:id="8" w:name="_Toc34550491"/>
+      <w:bookmarkStart w:id="9" w:name="_Toc4045722"/>
+      <w:r>
+        <w:t xml:space="preserve">&lt;Month&gt; </w:t>
+      </w:r>
+      <w:bookmarkEnd w:id="5"/>
+      <w:bookmarkEnd w:id="6"/>
+      <w:bookmarkEnd w:id="7"/>
+      <w:bookmarkEnd w:id="8"/>
+      <w:bookmarkEnd w:id="9"/>
+      <w:r>
+        <w:t>&lt;Year&gt;</w:t>
+      </w:r>
+    </w:p>
+    <w:p>
+      <w:pPr>
+        <w:pStyle w:val="BodyText"/>
+      </w:pPr>
+    </w:p>
+    <w:p>
+      <w:pPr>
+        <w:pStyle w:val="BodyText"/>
+      </w:pPr>
+    </w:p>
+    <w:p>
+      <w:pPr>
+        <w:pStyle w:val="BodyText"/>
+      </w:pPr>
+    </w:p>
+    <w:p>
+      <w:pPr>
+        <w:pStyle w:val="BodyText"/>
+      </w:pPr>
+    </w:p>
+    <w:p>
+      <w:pPr>
+        <w:pStyle w:val="BodyText"/>
+      </w:pPr>
     </w:p>
     <w:p>
       <w:pPr>
@@ -208,6 +116,7 @@
           <w:color w:val="365F91" w:themeColor="accent1" w:themeShade="BF"/>
           <w:sz w:val="28"/>
           <w:szCs w:val="28"/>
+          <w:lang w:val="en-US" w:eastAsia="ja-JP"/>
         </w:rPr>
       </w:pPr>
       <w:r>
@@ -279,7 +188,7 @@
         </w:rPr>
       </w:sdtEndPr>
       <w:sdtContent>
-        <w:bookmarkStart w:id="0" w:name="_Toc350174521" w:displacedByCustomXml="prev"/>
+        <w:bookmarkStart w:id="10" w:name="_Toc350174521" w:displacedByCustomXml="prev"/>
         <w:p>
           <w:pPr>
             <w:pStyle w:val="Caption"/>
@@ -290,7 +199,7 @@
           <w:r>
             <w:t xml:space="preserve">Table of </w:t>
           </w:r>
-          <w:bookmarkEnd w:id="0"/>
+          <w:bookmarkEnd w:id="10"/>
           <w:r>
             <w:t xml:space="preserve">Contents </w:t>
           </w:r>
@@ -3433,12 +3342,12 @@
           <w:numId w:val="3"/>
         </w:numPr>
       </w:pPr>
-      <w:bookmarkStart w:id="1" w:name="_Toc350176725"/>
+      <w:bookmarkStart w:id="11" w:name="_Toc350176725"/>
       <w:r>
         <w:lastRenderedPageBreak/>
         <w:t>Introduction</w:t>
       </w:r>
-      <w:bookmarkEnd w:id="1"/>
+      <w:bookmarkEnd w:id="11"/>
       <w:r>
         <w:br w:type="page"/>
       </w:r>
@@ -3447,12 +3356,12 @@
       <w:pPr>
         <w:pStyle w:val="Heading1"/>
       </w:pPr>
-      <w:bookmarkStart w:id="2" w:name="_Toc350176726"/>
+      <w:bookmarkStart w:id="12" w:name="_Toc350176726"/>
       <w:r>
         <w:lastRenderedPageBreak/>
         <w:t>Objectives</w:t>
       </w:r>
-      <w:bookmarkEnd w:id="2"/>
+      <w:bookmarkEnd w:id="12"/>
     </w:p>
     <w:p>
       <w:pPr>
@@ -3552,12 +3461,26 @@
       <w:pPr>
         <w:pStyle w:val="Heading1"/>
       </w:pPr>
-      <w:bookmarkStart w:id="3" w:name="_Toc350176727"/>
+      <w:bookmarkStart w:id="13" w:name="_Toc350176727"/>
+      <w:bookmarkStart w:id="14" w:name="_Ref350869075"/>
+      <w:bookmarkStart w:id="15" w:name="_Ref350869088"/>
+      <w:bookmarkStart w:id="16" w:name="_Ref350869093"/>
+      <w:bookmarkStart w:id="17" w:name="_Ref350869101"/>
+      <w:bookmarkStart w:id="18" w:name="_Ref350869115"/>
+      <w:bookmarkStart w:id="19" w:name="_Ref350869119"/>
+      <w:bookmarkStart w:id="20" w:name="_Ref350869123"/>
       <w:r>
         <w:lastRenderedPageBreak/>
         <w:t>Literature Review</w:t>
       </w:r>
-      <w:bookmarkEnd w:id="3"/>
+      <w:bookmarkEnd w:id="13"/>
+      <w:bookmarkEnd w:id="14"/>
+      <w:bookmarkEnd w:id="15"/>
+      <w:bookmarkEnd w:id="16"/>
+      <w:bookmarkEnd w:id="17"/>
+      <w:bookmarkEnd w:id="18"/>
+      <w:bookmarkEnd w:id="19"/>
+      <w:bookmarkEnd w:id="20"/>
     </w:p>
     <w:p>
       <w:pPr>
@@ -3566,14 +3489,14 @@
           <w:rFonts w:ascii="Times New Roman" w:hAnsi="Times New Roman" w:cs="Times New Roman"/>
         </w:rPr>
       </w:pPr>
-      <w:bookmarkStart w:id="4" w:name="_Toc350176728"/>
+      <w:bookmarkStart w:id="21" w:name="_Toc350176728"/>
       <w:r>
         <w:rPr>
           <w:rFonts w:ascii="Times New Roman" w:hAnsi="Times New Roman" w:cs="Times New Roman"/>
         </w:rPr>
         <w:t>Game Engines</w:t>
       </w:r>
-      <w:bookmarkEnd w:id="4"/>
+      <w:bookmarkEnd w:id="21"/>
     </w:p>
     <w:p>
       <w:pPr>
@@ -3692,14 +3615,14 @@
           <w:rFonts w:ascii="Times New Roman" w:hAnsi="Times New Roman" w:cs="Times New Roman"/>
         </w:rPr>
       </w:pPr>
-      <w:bookmarkStart w:id="5" w:name="_Toc350176729"/>
+      <w:bookmarkStart w:id="22" w:name="_Toc350176729"/>
       <w:r>
         <w:rPr>
           <w:rFonts w:ascii="Times New Roman" w:hAnsi="Times New Roman" w:cs="Times New Roman"/>
         </w:rPr>
         <w:t>Unreal Engine</w:t>
       </w:r>
-      <w:bookmarkEnd w:id="5"/>
+      <w:bookmarkEnd w:id="22"/>
     </w:p>
     <w:p>
       <w:pPr>
@@ -3846,14 +3769,14 @@
           <w:rFonts w:ascii="Times New Roman" w:hAnsi="Times New Roman" w:cs="Times New Roman"/>
         </w:rPr>
       </w:pPr>
-      <w:bookmarkStart w:id="6" w:name="_Toc350176730"/>
+      <w:bookmarkStart w:id="23" w:name="_Toc350176730"/>
       <w:r>
         <w:rPr>
           <w:rFonts w:ascii="Times New Roman" w:hAnsi="Times New Roman" w:cs="Times New Roman"/>
         </w:rPr>
         <w:t>Cry-Engine</w:t>
       </w:r>
-      <w:bookmarkEnd w:id="6"/>
+      <w:bookmarkEnd w:id="23"/>
     </w:p>
     <w:p>
       <w:r>
@@ -3899,14 +3822,14 @@
           <w:rFonts w:ascii="Times New Roman" w:hAnsi="Times New Roman" w:cs="Times New Roman"/>
         </w:rPr>
       </w:pPr>
-      <w:bookmarkStart w:id="7" w:name="_Toc350176731"/>
+      <w:bookmarkStart w:id="24" w:name="_Toc350176731"/>
       <w:r>
         <w:rPr>
           <w:rFonts w:ascii="Times New Roman" w:hAnsi="Times New Roman" w:cs="Times New Roman"/>
         </w:rPr>
         <w:t>Unity3D</w:t>
       </w:r>
-      <w:bookmarkEnd w:id="7"/>
+      <w:bookmarkEnd w:id="24"/>
     </w:p>
     <w:p>
       <w:pPr>
@@ -3954,14 +3877,14 @@
           <w:rFonts w:ascii="Times New Roman" w:hAnsi="Times New Roman" w:cs="Times New Roman"/>
         </w:rPr>
       </w:pPr>
-      <w:bookmarkStart w:id="8" w:name="_Toc350176732"/>
+      <w:bookmarkStart w:id="25" w:name="_Toc350176732"/>
       <w:r>
         <w:rPr>
           <w:rFonts w:ascii="Times New Roman" w:hAnsi="Times New Roman" w:cs="Times New Roman"/>
         </w:rPr>
         <w:t>Blender</w:t>
       </w:r>
-      <w:bookmarkEnd w:id="8"/>
+      <w:bookmarkEnd w:id="25"/>
     </w:p>
     <w:p>
       <w:pPr>
@@ -4025,7 +3948,7 @@
           <w:rFonts w:ascii="Times New Roman" w:hAnsi="Times New Roman" w:cs="Times New Roman"/>
         </w:rPr>
       </w:pPr>
-      <w:bookmarkStart w:id="9" w:name="_Toc350176735"/>
+      <w:bookmarkStart w:id="26" w:name="_Toc350176735"/>
       <w:r>
         <w:rPr>
           <w:rFonts w:ascii="Times New Roman" w:hAnsi="Times New Roman" w:cs="Times New Roman"/>
@@ -4033,7 +3956,7 @@
         <w:lastRenderedPageBreak/>
         <w:t>Overall Choice of Game Engine</w:t>
       </w:r>
-      <w:bookmarkEnd w:id="9"/>
+      <w:bookmarkEnd w:id="26"/>
     </w:p>
     <w:p>
       <w:pPr>
@@ -4094,7 +4017,7 @@
           <w:rFonts w:ascii="Times New Roman" w:hAnsi="Times New Roman" w:cs="Times New Roman"/>
         </w:rPr>
       </w:pPr>
-      <w:bookmarkStart w:id="10" w:name="_Toc350176736"/>
+      <w:bookmarkStart w:id="27" w:name="_Toc350176736"/>
       <w:r>
         <w:rPr>
           <w:rFonts w:ascii="Times New Roman" w:hAnsi="Times New Roman" w:cs="Times New Roman"/>
@@ -4102,7 +4025,7 @@
         <w:lastRenderedPageBreak/>
         <w:t>Current Game Standards</w:t>
       </w:r>
-      <w:bookmarkEnd w:id="10"/>
+      <w:bookmarkEnd w:id="27"/>
       <w:r>
         <w:rPr>
           <w:rFonts w:ascii="Times New Roman" w:hAnsi="Times New Roman" w:cs="Times New Roman"/>
@@ -4269,6 +4192,12 @@
           <w:rFonts w:cs="Times New Roman"/>
         </w:rPr>
         <w:fldChar w:fldCharType="end"/>
+      </w:r>
+      <w:r>
+        <w:rPr>
+          <w:rFonts w:cs="Times New Roman"/>
+        </w:rPr>
+        <w:t xml:space="preserve"> which feature the player praising or punishing the in game character based on the actions. For example if the creature attacks someone then you can punish it, therefore it knows that attacking people is wrong.</w:t>
       </w:r>
     </w:p>
     <w:p>
@@ -4576,7 +4505,7 @@
           <w:rFonts w:ascii="Times New Roman" w:hAnsi="Times New Roman" w:cs="Times New Roman"/>
         </w:rPr>
       </w:pPr>
-      <w:bookmarkStart w:id="11" w:name="_Toc350176737"/>
+      <w:bookmarkStart w:id="28" w:name="_Toc350176737"/>
       <w:r>
         <w:rPr>
           <w:rFonts w:ascii="Times New Roman" w:hAnsi="Times New Roman" w:cs="Times New Roman"/>
@@ -4584,7 +4513,7 @@
         <w:lastRenderedPageBreak/>
         <w:t>Evolutionary Games</w:t>
       </w:r>
-      <w:bookmarkEnd w:id="11"/>
+      <w:bookmarkEnd w:id="28"/>
     </w:p>
     <w:p>
       <w:pPr>
@@ -4619,14 +4548,14 @@
           <w:rFonts w:ascii="Times New Roman" w:hAnsi="Times New Roman" w:cs="Times New Roman"/>
         </w:rPr>
       </w:pPr>
-      <w:bookmarkStart w:id="12" w:name="_Toc350176738"/>
+      <w:bookmarkStart w:id="29" w:name="_Toc350176738"/>
       <w:r>
         <w:rPr>
           <w:rFonts w:ascii="Times New Roman" w:hAnsi="Times New Roman" w:cs="Times New Roman"/>
         </w:rPr>
         <w:t>Galactic Arms Race</w:t>
       </w:r>
-      <w:bookmarkEnd w:id="12"/>
+      <w:bookmarkEnd w:id="29"/>
     </w:p>
     <w:p>
       <w:r>
@@ -4739,14 +4668,14 @@
           <w:rFonts w:ascii="Times New Roman" w:hAnsi="Times New Roman" w:cs="Times New Roman"/>
         </w:rPr>
       </w:pPr>
-      <w:bookmarkStart w:id="13" w:name="_Toc350176739"/>
+      <w:bookmarkStart w:id="30" w:name="_Toc350176739"/>
       <w:r>
         <w:rPr>
           <w:rFonts w:ascii="Times New Roman" w:hAnsi="Times New Roman" w:cs="Times New Roman"/>
         </w:rPr>
         <w:t>Nero</w:t>
       </w:r>
-      <w:bookmarkEnd w:id="13"/>
+      <w:bookmarkEnd w:id="30"/>
     </w:p>
     <w:p>
       <w:r>
@@ -4762,6 +4691,11 @@
       </w:r>
     </w:p>
     <w:p>
+      <w:r>
+        <w:t xml:space="preserve">It uses the NEAT method of altering the neural network. </w:t>
+      </w:r>
+    </w:p>
+    <w:p>
       <w:pPr>
         <w:rPr>
           <w:rFonts w:cs="Times New Roman"/>
@@ -4826,7 +4760,7 @@
           <w:rFonts w:ascii="Times New Roman" w:hAnsi="Times New Roman" w:cs="Times New Roman"/>
         </w:rPr>
       </w:pPr>
-      <w:bookmarkStart w:id="14" w:name="_Toc350176740"/>
+      <w:bookmarkStart w:id="31" w:name="_Toc350176740"/>
       <w:r>
         <w:rPr>
           <w:rFonts w:ascii="Times New Roman" w:hAnsi="Times New Roman" w:cs="Times New Roman"/>
@@ -4834,14 +4768,20 @@
         <w:lastRenderedPageBreak/>
         <w:t>Neural Networks</w:t>
       </w:r>
-      <w:bookmarkEnd w:id="14"/>
-    </w:p>
-    <w:p>
-      <w:pPr>
-        <w:rPr>
-          <w:rFonts w:cs="Times New Roman"/>
-        </w:rPr>
-      </w:pPr>
+      <w:bookmarkEnd w:id="31"/>
+    </w:p>
+    <w:p>
+      <w:pPr>
+        <w:rPr>
+          <w:rFonts w:cs="Times New Roman"/>
+        </w:rPr>
+      </w:pPr>
+      <w:r>
+        <w:rPr>
+          <w:rFonts w:cs="Times New Roman"/>
+        </w:rPr>
+        <w:t xml:space="preserve">This project will feature a neural network to evolve the behaviour of a character in game. </w:t>
+      </w:r>
     </w:p>
     <w:p>
       <w:pPr>
@@ -4869,7 +4809,7 @@
           <w:rFonts w:ascii="Times New Roman" w:hAnsi="Times New Roman" w:cs="Times New Roman"/>
         </w:rPr>
       </w:pPr>
-      <w:bookmarkStart w:id="15" w:name="_Toc350176741"/>
+      <w:bookmarkStart w:id="32" w:name="_Toc350176741"/>
       <w:r>
         <w:rPr>
           <w:rFonts w:ascii="Times New Roman" w:hAnsi="Times New Roman" w:cs="Times New Roman"/>
@@ -4877,7 +4817,7 @@
         <w:lastRenderedPageBreak/>
         <w:t>Interfacing In-between Games</w:t>
       </w:r>
-      <w:bookmarkEnd w:id="15"/>
+      <w:bookmarkEnd w:id="32"/>
     </w:p>
     <w:p>
       <w:pPr>
@@ -4909,12 +4849,12 @@
       <w:pPr>
         <w:pStyle w:val="Heading1"/>
       </w:pPr>
-      <w:bookmarkStart w:id="16" w:name="_Toc350176742"/>
+      <w:bookmarkStart w:id="33" w:name="_Toc350176742"/>
       <w:r>
         <w:lastRenderedPageBreak/>
         <w:t>Methodology</w:t>
       </w:r>
-      <w:bookmarkEnd w:id="16"/>
+      <w:bookmarkEnd w:id="33"/>
     </w:p>
     <w:p>
       <w:pPr>
@@ -5048,12 +4988,12 @@
       <w:pPr>
         <w:pStyle w:val="Heading1"/>
       </w:pPr>
-      <w:bookmarkStart w:id="17" w:name="_Toc350176743"/>
+      <w:bookmarkStart w:id="34" w:name="_Toc350176743"/>
       <w:r>
         <w:lastRenderedPageBreak/>
         <w:t>Requirements</w:t>
       </w:r>
-      <w:bookmarkEnd w:id="17"/>
+      <w:bookmarkEnd w:id="34"/>
     </w:p>
     <w:p>
       <w:pPr>
@@ -5062,105 +5002,77 @@
           <w:rFonts w:ascii="Times New Roman" w:hAnsi="Times New Roman" w:cs="Times New Roman"/>
         </w:rPr>
       </w:pPr>
-      <w:bookmarkStart w:id="18" w:name="_Toc350176744"/>
       <w:r>
         <w:rPr>
           <w:rFonts w:ascii="Times New Roman" w:hAnsi="Times New Roman" w:cs="Times New Roman"/>
         </w:rPr>
-        <w:t>Aims</w:t>
-      </w:r>
-      <w:bookmarkEnd w:id="18"/>
-    </w:p>
-    <w:p>
-      <w:pPr>
-        <w:rPr>
-          <w:rFonts w:cs="Times New Roman"/>
-        </w:rPr>
-      </w:pPr>
-      <w:r>
-        <w:rPr>
-          <w:rFonts w:cs="Times New Roman"/>
-        </w:rPr>
-        <w:t>The aims of this project are:</w:t>
-      </w:r>
-    </w:p>
-    <w:p>
-      <w:pPr>
-        <w:rPr>
-          <w:rFonts w:cs="Times New Roman"/>
-        </w:rPr>
-      </w:pPr>
-      <w:r>
-        <w:rPr>
-          <w:rFonts w:cs="Times New Roman"/>
-        </w:rPr>
-        <w:t>The creation of an interface that sits between the game engine/game and an external application, that allows for the communication between the two.</w:t>
-      </w:r>
-    </w:p>
-    <w:p>
-      <w:pPr>
-        <w:rPr>
-          <w:rFonts w:cs="Times New Roman"/>
-        </w:rPr>
-      </w:pPr>
-      <w:r>
-        <w:rPr>
-          <w:rFonts w:cs="Times New Roman"/>
-        </w:rPr>
-        <w:t>Using the selected game engine create a simple game.</w:t>
-      </w:r>
-    </w:p>
-    <w:p>
-      <w:pPr>
-        <w:rPr>
-          <w:rFonts w:cs="Times New Roman"/>
-        </w:rPr>
-      </w:pPr>
-      <w:r>
-        <w:rPr>
-          <w:rFonts w:cs="Times New Roman"/>
-        </w:rPr>
-        <w:t>Create a neural network.</w:t>
-      </w:r>
-    </w:p>
-    <w:p>
-      <w:pPr>
-        <w:rPr>
-          <w:rFonts w:cs="Times New Roman"/>
-        </w:rPr>
-      </w:pPr>
-      <w:r>
-        <w:rPr>
-          <w:rFonts w:cs="Times New Roman"/>
-        </w:rPr>
-        <w:t>Using the interface, link certain parts of the game engine to the neural network.</w:t>
-      </w:r>
-    </w:p>
-    <w:p>
-      <w:pPr>
-        <w:rPr>
-          <w:rFonts w:cs="Times New Roman"/>
-        </w:rPr>
-      </w:pPr>
-      <w:r>
-        <w:rPr>
-          <w:rFonts w:cs="Times New Roman"/>
-        </w:rPr>
-        <w:t xml:space="preserve">Allow for synchronised communication between the applications through the interface. </w:t>
-      </w:r>
-    </w:p>
-    <w:p>
-      <w:pPr>
-        <w:rPr>
-          <w:rFonts w:cs="Times New Roman"/>
-        </w:rPr>
-      </w:pPr>
-      <w:r>
-        <w:rPr>
-          <w:rFonts w:cs="Times New Roman"/>
-        </w:rPr>
-        <w:t>Evolve the object in the game to get the desired behaviour using the neural network.</w:t>
-      </w:r>
+        <w:t xml:space="preserve">Risk Assessment </w:t>
+      </w:r>
+    </w:p>
+    <w:p>
+      <w:pPr>
+        <w:spacing w:line="276" w:lineRule="auto"/>
+        <w:rPr>
+          <w:rFonts w:cs="Times New Roman"/>
+        </w:rPr>
+      </w:pPr>
+      <w:r>
+        <w:rPr>
+          <w:rFonts w:cs="Times New Roman"/>
+        </w:rPr>
+        <w:t xml:space="preserve">With this project, and any project, has the potential to fail. This chapter aims to point out the </w:t>
+      </w:r>
+      <w:r>
+        <w:rPr>
+          <w:rFonts w:cs="Times New Roman"/>
+        </w:rPr>
+        <w:t>main points at where this project is likely to fail.</w:t>
+      </w:r>
+    </w:p>
+    <w:p>
+      <w:pPr>
+        <w:pStyle w:val="Heading3"/>
+        <w:rPr>
+          <w:rFonts w:eastAsiaTheme="minorHAnsi"/>
+          <w:color w:val="auto"/>
+        </w:rPr>
+      </w:pPr>
+      <w:r>
+        <w:t>Transferring data</w:t>
+      </w:r>
+    </w:p>
+    <w:p>
+      <w:r>
+        <w:t>This project has one key failure point and that is when it comes to transferring data to the interface. T</w:t>
+      </w:r>
+      <w:r>
+        <w:t xml:space="preserve">his one of the key points of this project and if this point fails then so does the whole interface part of this project. </w:t>
+      </w:r>
+      <w:r>
+        <w:br w:type="page"/>
+      </w:r>
+    </w:p>
+    <w:p>
+      <w:pPr>
+        <w:pStyle w:val="Heading2"/>
+        <w:rPr>
+          <w:rFonts w:ascii="Times New Roman" w:hAnsi="Times New Roman" w:cs="Times New Roman"/>
+        </w:rPr>
+      </w:pPr>
+      <w:r>
+        <w:rPr>
+          <w:rFonts w:ascii="Times New Roman" w:hAnsi="Times New Roman" w:cs="Times New Roman"/>
+        </w:rPr>
+        <w:lastRenderedPageBreak/>
+        <w:t xml:space="preserve">Performance Assessment </w:t>
+      </w:r>
+    </w:p>
+    <w:p>
+      <w:pPr>
+        <w:rPr>
+          <w:rFonts w:cs="Times New Roman"/>
+        </w:rPr>
+      </w:pPr>
     </w:p>
     <w:p>
       <w:pPr>
@@ -5185,53 +5097,10 @@
       <w:pPr>
         <w:pStyle w:val="Heading2"/>
         <w:rPr>
-          <w:rFonts w:ascii="Times New Roman" w:hAnsi="Times New Roman" w:cs="Times New Roman"/>
-        </w:rPr>
-      </w:pPr>
-      <w:bookmarkStart w:id="19" w:name="_Toc350176745"/>
-      <w:r>
-        <w:rPr>
-          <w:rFonts w:ascii="Times New Roman" w:hAnsi="Times New Roman" w:cs="Times New Roman"/>
-        </w:rPr>
-        <w:lastRenderedPageBreak/>
-        <w:t>Objectives</w:t>
-      </w:r>
-      <w:bookmarkEnd w:id="19"/>
-    </w:p>
-    <w:p>
-      <w:pPr>
-        <w:rPr>
-          <w:rFonts w:cs="Times New Roman"/>
-        </w:rPr>
-      </w:pPr>
-    </w:p>
-    <w:p>
-      <w:pPr>
-        <w:spacing w:line="276" w:lineRule="auto"/>
-        <w:rPr>
-          <w:rFonts w:eastAsiaTheme="majorEastAsia" w:cs="Times New Roman"/>
-          <w:b/>
-          <w:bCs/>
-          <w:color w:val="4F81BD" w:themeColor="accent1"/>
-          <w:sz w:val="26"/>
-          <w:szCs w:val="26"/>
-        </w:rPr>
-      </w:pPr>
-      <w:r>
-        <w:rPr>
-          <w:rFonts w:cs="Times New Roman"/>
-        </w:rPr>
-        <w:br w:type="page"/>
-      </w:r>
-    </w:p>
-    <w:p>
-      <w:pPr>
-        <w:pStyle w:val="Heading2"/>
-        <w:rPr>
-          <w:rFonts w:cs="Times New Roman"/>
-        </w:rPr>
-      </w:pPr>
-      <w:bookmarkStart w:id="20" w:name="_Toc350176746"/>
+          <w:rFonts w:cs="Times New Roman"/>
+        </w:rPr>
+      </w:pPr>
+      <w:bookmarkStart w:id="35" w:name="_Toc350176746"/>
       <w:r>
         <w:rPr>
           <w:rFonts w:ascii="Times New Roman" w:hAnsi="Times New Roman" w:cs="Times New Roman"/>
@@ -5239,7 +5108,13 @@
         <w:lastRenderedPageBreak/>
         <w:t>Requirements</w:t>
       </w:r>
-      <w:bookmarkEnd w:id="20"/>
+      <w:bookmarkEnd w:id="35"/>
+      <w:r>
+        <w:rPr>
+          <w:rFonts w:ascii="Times New Roman" w:hAnsi="Times New Roman" w:cs="Times New Roman"/>
+        </w:rPr>
+        <w:t xml:space="preserve"> List</w:t>
+      </w:r>
     </w:p>
     <w:p>
       <w:pPr>
@@ -5321,10 +5196,117 @@
     </w:p>
     <w:p>
       <w:pPr>
-        <w:rPr>
-          <w:rFonts w:cs="Times New Roman"/>
-        </w:rPr>
-      </w:pPr>
+        <w:pStyle w:val="Heading3"/>
+      </w:pPr>
+      <w:r>
+        <w:t>Game Engine</w:t>
+      </w:r>
+    </w:p>
+    <w:p>
+      <w:r>
+        <w:t xml:space="preserve">As stated above in </w:t>
+      </w:r>
+      <w:r>
+        <w:fldChar w:fldCharType="begin"/>
+      </w:r>
+      <w:r>
+        <w:instrText xml:space="preserve"> REF _Ref350869119 \w \h </w:instrText>
+      </w:r>
+      <w:r>
+        <w:fldChar w:fldCharType="separate"/>
+      </w:r>
+      <w:r>
+        <w:t>3</w:t>
+      </w:r>
+      <w:r>
+        <w:fldChar w:fldCharType="end"/>
+      </w:r>
+      <w:r>
+        <w:t xml:space="preserve"> </w:t>
+      </w:r>
+      <w:r>
+        <w:fldChar w:fldCharType="begin"/>
+      </w:r>
+      <w:r>
+        <w:instrText xml:space="preserve"> REF _Ref350869123 \h </w:instrText>
+      </w:r>
+      <w:r>
+        <w:fldChar w:fldCharType="separate"/>
+      </w:r>
+      <w:r>
+        <w:t>Literature Review</w:t>
+      </w:r>
+      <w:r>
+        <w:fldChar w:fldCharType="end"/>
+      </w:r>
+      <w:r>
+        <w:t xml:space="preserve"> this project will require a game engine to create the game in. Therefore the author will need to install the game engine and all the necessary tools that accompany it.</w:t>
+      </w:r>
+    </w:p>
+    <w:p/>
+    <w:p>
+      <w:pPr>
+        <w:pStyle w:val="Heading3"/>
+      </w:pPr>
+      <w:r>
+        <w:t>Project Management</w:t>
+      </w:r>
+    </w:p>
+    <w:p>
+      <w:r>
+        <w:t xml:space="preserve">This project will require a method of managing the project. This involves showing all the tasks that need to be finished as well as how long they should take, etc. For this project a tool called pivotal tracker will be used. It allows the user to manage tasks effectively as well as provides a document at the end showing the statistics of the project. This includes how many tasks, how long it took, </w:t>
+      </w:r>
+      <w:proofErr w:type="gramStart"/>
+      <w:r>
+        <w:t>any</w:t>
+      </w:r>
+      <w:proofErr w:type="gramEnd"/>
+      <w:r>
+        <w:t xml:space="preserve"> problems with it etc. </w:t>
+      </w:r>
+    </w:p>
+    <w:p>
+      <w:pPr>
+        <w:pStyle w:val="Heading3"/>
+      </w:pPr>
+      <w:r>
+        <w:t>Version Control</w:t>
+      </w:r>
+    </w:p>
+    <w:p>
+      <w:r>
+        <w:t xml:space="preserve">Since this is a software project not having version control would not be advisable. The two main choices when it comes to version control are SVN and GIT. Both provide the same </w:t>
+      </w:r>
+      <w:proofErr w:type="gramStart"/>
+      <w:r>
+        <w:t>service,</w:t>
+      </w:r>
+      <w:proofErr w:type="gramEnd"/>
+      <w:r>
+        <w:t xml:space="preserve"> it just comes down to user preference. Since the author has previous experience with GIT, this project will use it. </w:t>
+      </w:r>
+    </w:p>
+    <w:p>
+      <w:r>
+        <w:t xml:space="preserve">Hosting the GIT repository is another user preference. This project will use </w:t>
+      </w:r>
+      <w:proofErr w:type="spellStart"/>
+      <w:r>
+        <w:t>Github</w:t>
+      </w:r>
+      <w:proofErr w:type="spellEnd"/>
+      <w:r>
+        <w:t xml:space="preserve">, as it provides graphs and charts to show commits and it also has its own wiki for each repository. These two features aren’t a killer feature but they are nice. </w:t>
+      </w:r>
+    </w:p>
+    <w:p>
+      <w:pPr>
+        <w:pStyle w:val="Heading3"/>
+      </w:pPr>
+      <w:r>
+        <w:lastRenderedPageBreak/>
+        <w:t>Development Tool</w:t>
+      </w:r>
     </w:p>
     <w:p>
       <w:pPr>
@@ -5339,6 +5321,38 @@
         <w:rPr>
           <w:rFonts w:cs="Times New Roman"/>
         </w:rPr>
+        <w:t>The neural network and the inter</w:t>
+      </w:r>
+      <w:r>
+        <w:rPr>
+          <w:rFonts w:cs="Times New Roman"/>
+        </w:rPr>
+        <w:t xml:space="preserve">face </w:t>
+      </w:r>
+      <w:r>
+        <w:rPr>
+          <w:rFonts w:cs="Times New Roman"/>
+        </w:rPr>
+        <w:t>need</w:t>
+      </w:r>
+      <w:r>
+        <w:rPr>
+          <w:rFonts w:cs="Times New Roman"/>
+        </w:rPr>
+        <w:t xml:space="preserve"> to be developed in an IDE</w:t>
+      </w:r>
+      <w:r>
+        <w:rPr>
+          <w:rFonts w:cs="Times New Roman"/>
+        </w:rPr>
+        <w:t>. This tool will be dependent upon what language is needed for the game engine. Since the Unity game engine is used then the language will be C#. Therefore the IDE tool will be visual studio. Either visual studio 2010 or visual studio 2012 will be used, as the author has access to both.</w:t>
+      </w:r>
+      <w:bookmarkStart w:id="36" w:name="_GoBack"/>
+      <w:bookmarkEnd w:id="36"/>
+      <w:r>
+        <w:rPr>
+          <w:rFonts w:cs="Times New Roman"/>
+        </w:rPr>
         <w:br w:type="page"/>
       </w:r>
     </w:p>
@@ -5346,12 +5360,12 @@
       <w:pPr>
         <w:pStyle w:val="Heading1"/>
       </w:pPr>
-      <w:bookmarkStart w:id="21" w:name="_Toc350176747"/>
+      <w:bookmarkStart w:id="37" w:name="_Toc350176747"/>
       <w:r>
         <w:lastRenderedPageBreak/>
         <w:t>Professional, Legal and Ethical Issues</w:t>
       </w:r>
-      <w:bookmarkEnd w:id="21"/>
+      <w:bookmarkEnd w:id="37"/>
     </w:p>
     <w:p>
       <w:pPr>
@@ -5362,6 +5376,14 @@
       </w:r>
     </w:p>
     <w:p>
+      <w:r>
+        <w:t xml:space="preserve">This project will not break any of the BCS codes of conduct. </w:t>
+      </w:r>
+      <w:r>
+        <w:t xml:space="preserve">Therefore the author will not be breaking any professional issues. </w:t>
+      </w:r>
+    </w:p>
+    <w:p>
       <w:pPr>
         <w:pStyle w:val="Heading2"/>
       </w:pPr>
@@ -5370,6 +5392,11 @@
       </w:r>
     </w:p>
     <w:p>
+      <w:r>
+        <w:t xml:space="preserve">This project does not come across any legal issues. The only legal issues that it may come across are if the user uses it without a licence for the game engine selected in the literature review. </w:t>
+      </w:r>
+    </w:p>
+    <w:p>
       <w:pPr>
         <w:pStyle w:val="Heading2"/>
       </w:pPr>
@@ -5378,6 +5405,22 @@
       </w:r>
     </w:p>
     <w:p>
+      <w:r>
+        <w:t xml:space="preserve">This project will not come across any ethical issues. It cannot be used for un-ethical reasons. </w:t>
+      </w:r>
+    </w:p>
+    <w:p>
+      <w:r>
+        <w:t xml:space="preserve">There will be no human test subjects or even human testers. This will be fully human free with the computer doing all of the </w:t>
+      </w:r>
+      <w:r>
+        <w:t>experiments</w:t>
+      </w:r>
+      <w:r>
+        <w:t>.</w:t>
+      </w:r>
+    </w:p>
+    <w:p>
       <w:pPr>
         <w:pStyle w:val="Heading2"/>
       </w:pPr>
@@ -5389,12 +5432,12 @@
       <w:pPr>
         <w:pStyle w:val="Heading1"/>
       </w:pPr>
-      <w:bookmarkStart w:id="22" w:name="_Toc350176748"/>
+      <w:bookmarkStart w:id="38" w:name="_Toc350176748"/>
       <w:r>
         <w:lastRenderedPageBreak/>
         <w:t>Project Plan</w:t>
       </w:r>
-      <w:bookmarkEnd w:id="22"/>
+      <w:bookmarkEnd w:id="38"/>
     </w:p>
     <w:p>
       <w:pPr>
@@ -5403,7 +5446,7 @@
           <w:rFonts w:ascii="Times New Roman" w:hAnsi="Times New Roman" w:cs="Times New Roman"/>
         </w:rPr>
       </w:pPr>
-      <w:bookmarkStart w:id="23" w:name="_Toc350176749"/>
+      <w:bookmarkStart w:id="39" w:name="_Toc350176749"/>
       <w:r>
         <w:rPr>
           <w:rFonts w:ascii="Times New Roman" w:hAnsi="Times New Roman" w:cs="Times New Roman"/>
@@ -5417,7 +5460,7 @@
         </w:rPr>
         <w:t>Chart</w:t>
       </w:r>
-      <w:bookmarkEnd w:id="23"/>
+      <w:bookmarkEnd w:id="39"/>
       <w:proofErr w:type="gramEnd"/>
     </w:p>
     <w:p>
@@ -5429,84 +5472,6 @@
           <w:szCs w:val="28"/>
         </w:rPr>
       </w:pPr>
-    </w:p>
-    <w:p>
-      <w:pPr>
-        <w:pStyle w:val="Caption"/>
-        <w:rPr>
-          <w:rFonts w:eastAsiaTheme="majorEastAsia" w:cs="Times New Roman"/>
-          <w:color w:val="365F91" w:themeColor="accent1" w:themeShade="BF"/>
-          <w:sz w:val="28"/>
-          <w:szCs w:val="28"/>
-        </w:rPr>
-      </w:pPr>
-      <w:bookmarkStart w:id="24" w:name="_Ref350013508"/>
-      <w:bookmarkStart w:id="25" w:name="_Toc349311195"/>
-      <w:bookmarkStart w:id="26" w:name="_Ref350013500"/>
-      <w:r>
-        <w:rPr>
-          <w:rFonts w:cs="Times New Roman"/>
-        </w:rPr>
-        <w:t xml:space="preserve">Figure </w:t>
-      </w:r>
-      <w:r>
-        <w:rPr>
-          <w:rFonts w:cs="Times New Roman"/>
-        </w:rPr>
-        <w:fldChar w:fldCharType="begin"/>
-      </w:r>
-      <w:r>
-        <w:rPr>
-          <w:rFonts w:cs="Times New Roman"/>
-        </w:rPr>
-        <w:instrText xml:space="preserve"> SEQ Figure \* ARABIC </w:instrText>
-      </w:r>
-      <w:r>
-        <w:rPr>
-          <w:rFonts w:cs="Times New Roman"/>
-        </w:rPr>
-        <w:fldChar w:fldCharType="separate"/>
-      </w:r>
-      <w:r>
-        <w:rPr>
-          <w:rFonts w:cs="Times New Roman"/>
-          <w:noProof/>
-        </w:rPr>
-        <w:t>1</w:t>
-      </w:r>
-      <w:r>
-        <w:rPr>
-          <w:rFonts w:cs="Times New Roman"/>
-          <w:noProof/>
-        </w:rPr>
-        <w:fldChar w:fldCharType="end"/>
-      </w:r>
-      <w:bookmarkEnd w:id="24"/>
-      <w:r>
-        <w:rPr>
-          <w:rFonts w:cs="Times New Roman"/>
-        </w:rPr>
-        <w:t xml:space="preserve"> – A Gantt chart showing the timeline for this project.</w:t>
-      </w:r>
-      <w:bookmarkEnd w:id="25"/>
-      <w:bookmarkEnd w:id="26"/>
-      <w:r>
-        <w:rPr>
-          <w:rFonts w:cs="Times New Roman"/>
-        </w:rPr>
-        <w:t xml:space="preserve"> </w:t>
-      </w:r>
-    </w:p>
-    <w:p>
-      <w:pPr>
-        <w:spacing w:line="276" w:lineRule="auto"/>
-        <w:rPr>
-          <w:rFonts w:eastAsiaTheme="majorEastAsia" w:cs="Times New Roman"/>
-          <w:color w:val="365F91" w:themeColor="accent1" w:themeShade="BF"/>
-          <w:sz w:val="28"/>
-          <w:szCs w:val="28"/>
-        </w:rPr>
-      </w:pPr>
       <w:r>
         <w:rPr>
           <w:rFonts w:cs="Times New Roman"/>
@@ -5514,7 +5479,7 @@
           <w:lang w:eastAsia="en-GB"/>
         </w:rPr>
         <w:drawing>
-          <wp:inline distT="0" distB="0" distL="0" distR="0" wp14:anchorId="4FB6003D" wp14:editId="14340E69">
+          <wp:inline distT="0" distB="0" distL="0" distR="0" wp14:anchorId="3EF37DA9" wp14:editId="1E288EAB">
             <wp:extent cx="5724525" cy="1571625"/>
             <wp:effectExtent l="0" t="0" r="9525" b="9525"/>
             <wp:docPr id="1" name="Picture 1" descr="C:\Users\Caz\Desktop\MastersProject\project gantt.jpg"/>
@@ -5565,19 +5530,97 @@
     </w:p>
     <w:p>
       <w:pPr>
+        <w:pStyle w:val="Caption"/>
+        <w:rPr>
+          <w:rFonts w:eastAsiaTheme="majorEastAsia" w:cs="Times New Roman"/>
+          <w:color w:val="365F91" w:themeColor="accent1" w:themeShade="BF"/>
+          <w:sz w:val="28"/>
+          <w:szCs w:val="28"/>
+        </w:rPr>
+      </w:pPr>
+      <w:bookmarkStart w:id="40" w:name="_Ref350013508"/>
+      <w:bookmarkStart w:id="41" w:name="_Toc349311195"/>
+      <w:bookmarkStart w:id="42" w:name="_Ref350013500"/>
+      <w:r>
+        <w:rPr>
+          <w:rFonts w:cs="Times New Roman"/>
+        </w:rPr>
+        <w:t xml:space="preserve">Figure </w:t>
+      </w:r>
+      <w:r>
+        <w:rPr>
+          <w:rFonts w:cs="Times New Roman"/>
+        </w:rPr>
+        <w:fldChar w:fldCharType="begin"/>
+      </w:r>
+      <w:r>
+        <w:rPr>
+          <w:rFonts w:cs="Times New Roman"/>
+        </w:rPr>
+        <w:instrText xml:space="preserve"> SEQ Figure \* ARABIC </w:instrText>
+      </w:r>
+      <w:r>
+        <w:rPr>
+          <w:rFonts w:cs="Times New Roman"/>
+        </w:rPr>
+        <w:fldChar w:fldCharType="separate"/>
+      </w:r>
+      <w:r>
+        <w:rPr>
+          <w:rFonts w:cs="Times New Roman"/>
+          <w:noProof/>
+        </w:rPr>
+        <w:t>1</w:t>
+      </w:r>
+      <w:r>
+        <w:rPr>
+          <w:rFonts w:cs="Times New Roman"/>
+          <w:noProof/>
+        </w:rPr>
+        <w:fldChar w:fldCharType="end"/>
+      </w:r>
+      <w:bookmarkEnd w:id="40"/>
+      <w:r>
+        <w:rPr>
+          <w:rFonts w:cs="Times New Roman"/>
+        </w:rPr>
+        <w:t xml:space="preserve"> – A Gantt chart showing the timeline for this project.</w:t>
+      </w:r>
+      <w:bookmarkEnd w:id="41"/>
+      <w:bookmarkEnd w:id="42"/>
+      <w:r>
+        <w:rPr>
+          <w:rFonts w:cs="Times New Roman"/>
+        </w:rPr>
+        <w:t xml:space="preserve"> </w:t>
+      </w:r>
+    </w:p>
+    <w:p>
+      <w:pPr>
+        <w:spacing w:line="276" w:lineRule="auto"/>
+        <w:rPr>
+          <w:rFonts w:eastAsiaTheme="majorEastAsia" w:cs="Times New Roman"/>
+          <w:color w:val="365F91" w:themeColor="accent1" w:themeShade="BF"/>
+          <w:sz w:val="28"/>
+          <w:szCs w:val="28"/>
+        </w:rPr>
+      </w:pPr>
+    </w:p>
+    <w:p>
+      <w:pPr>
         <w:pStyle w:val="Heading2"/>
         <w:rPr>
           <w:rFonts w:ascii="Times New Roman" w:hAnsi="Times New Roman" w:cs="Times New Roman"/>
         </w:rPr>
       </w:pPr>
-      <w:bookmarkStart w:id="27" w:name="_Toc350176750"/>
+      <w:bookmarkStart w:id="43" w:name="_Toc350176750"/>
       <w:r>
         <w:rPr>
           <w:rFonts w:ascii="Times New Roman" w:hAnsi="Times New Roman" w:cs="Times New Roman"/>
         </w:rPr>
         <w:t>Stages of This Project</w:t>
       </w:r>
-      <w:bookmarkEnd w:id="27"/>
+      <w:bookmarkEnd w:id="43"/>
     </w:p>
     <w:p>
       <w:pPr>
@@ -5653,14 +5696,14 @@
           <w:rFonts w:ascii="Times New Roman" w:hAnsi="Times New Roman" w:cs="Times New Roman"/>
         </w:rPr>
       </w:pPr>
-      <w:bookmarkStart w:id="28" w:name="_Toc350176751"/>
+      <w:bookmarkStart w:id="44" w:name="_Toc350176751"/>
       <w:r>
         <w:rPr>
           <w:rFonts w:ascii="Times New Roman" w:hAnsi="Times New Roman" w:cs="Times New Roman"/>
         </w:rPr>
         <w:t>Setting up the project</w:t>
       </w:r>
-      <w:bookmarkEnd w:id="28"/>
+      <w:bookmarkEnd w:id="44"/>
     </w:p>
     <w:p>
       <w:pPr>
@@ -5734,14 +5777,14 @@
           <w:rFonts w:ascii="Times New Roman" w:hAnsi="Times New Roman" w:cs="Times New Roman"/>
         </w:rPr>
       </w:pPr>
-      <w:bookmarkStart w:id="29" w:name="_Toc350176752"/>
+      <w:bookmarkStart w:id="45" w:name="_Toc350176752"/>
       <w:r>
         <w:rPr>
           <w:rFonts w:ascii="Times New Roman" w:hAnsi="Times New Roman" w:cs="Times New Roman"/>
         </w:rPr>
         <w:t>Research Report</w:t>
       </w:r>
-      <w:bookmarkEnd w:id="29"/>
+      <w:bookmarkEnd w:id="45"/>
     </w:p>
     <w:p>
       <w:pPr>
@@ -5763,14 +5806,14 @@
           <w:rFonts w:ascii="Times New Roman" w:hAnsi="Times New Roman" w:cs="Times New Roman"/>
         </w:rPr>
       </w:pPr>
-      <w:bookmarkStart w:id="30" w:name="_Toc350176753"/>
+      <w:bookmarkStart w:id="46" w:name="_Toc350176753"/>
       <w:r>
         <w:rPr>
           <w:rFonts w:ascii="Times New Roman" w:hAnsi="Times New Roman" w:cs="Times New Roman"/>
         </w:rPr>
         <w:t>Creating the Game</w:t>
       </w:r>
-      <w:bookmarkEnd w:id="30"/>
+      <w:bookmarkEnd w:id="46"/>
     </w:p>
     <w:p>
       <w:pPr>
@@ -5799,14 +5842,14 @@
           <w:rFonts w:ascii="Times New Roman" w:hAnsi="Times New Roman" w:cs="Times New Roman"/>
         </w:rPr>
       </w:pPr>
-      <w:bookmarkStart w:id="31" w:name="_Toc350176754"/>
+      <w:bookmarkStart w:id="47" w:name="_Toc350176754"/>
       <w:r>
         <w:rPr>
           <w:rFonts w:ascii="Times New Roman" w:hAnsi="Times New Roman" w:cs="Times New Roman"/>
         </w:rPr>
         <w:t>Creating Interface</w:t>
       </w:r>
-      <w:bookmarkEnd w:id="31"/>
+      <w:bookmarkEnd w:id="47"/>
     </w:p>
     <w:p>
       <w:pPr>
@@ -5828,14 +5871,14 @@
           <w:rFonts w:ascii="Times New Roman" w:hAnsi="Times New Roman" w:cs="Times New Roman"/>
         </w:rPr>
       </w:pPr>
-      <w:bookmarkStart w:id="32" w:name="_Toc350176755"/>
+      <w:bookmarkStart w:id="48" w:name="_Toc350176755"/>
       <w:r>
         <w:rPr>
           <w:rFonts w:ascii="Times New Roman" w:hAnsi="Times New Roman" w:cs="Times New Roman"/>
         </w:rPr>
         <w:t>Create Neural Network</w:t>
       </w:r>
-      <w:bookmarkEnd w:id="32"/>
+      <w:bookmarkEnd w:id="48"/>
     </w:p>
     <w:p>
       <w:pPr>
@@ -5857,14 +5900,14 @@
           <w:rFonts w:ascii="Times New Roman" w:hAnsi="Times New Roman" w:cs="Times New Roman"/>
         </w:rPr>
       </w:pPr>
-      <w:bookmarkStart w:id="33" w:name="_Toc350176756"/>
+      <w:bookmarkStart w:id="49" w:name="_Toc350176756"/>
       <w:r>
         <w:rPr>
           <w:rFonts w:ascii="Times New Roman" w:hAnsi="Times New Roman" w:cs="Times New Roman"/>
         </w:rPr>
         <w:t>Experiments</w:t>
       </w:r>
-      <w:bookmarkEnd w:id="33"/>
+      <w:bookmarkEnd w:id="49"/>
     </w:p>
     <w:p>
       <w:pPr>
@@ -5898,12 +5941,12 @@
         <w:pStyle w:val="NoSpacing"/>
         <w:ind w:left="0" w:firstLine="0"/>
       </w:pPr>
-      <w:bookmarkStart w:id="34" w:name="_Toc350176757"/>
+      <w:bookmarkStart w:id="50" w:name="_Toc350176757"/>
       <w:r>
         <w:lastRenderedPageBreak/>
         <w:t>Bibliography</w:t>
       </w:r>
-      <w:bookmarkEnd w:id="34"/>
+      <w:bookmarkEnd w:id="50"/>
       <w:r>
         <w:t xml:space="preserve"> </w:t>
       </w:r>
@@ -5935,7 +5978,7 @@
         </w:rPr>
         <w:fldChar w:fldCharType="separate"/>
       </w:r>
-      <w:bookmarkStart w:id="35" w:name="_ENREF_1"/>
+      <w:bookmarkStart w:id="51" w:name="_ENREF_1"/>
       <w:r>
         <w:rPr>
           <w:rFonts w:cs="Times New Roman"/>
@@ -5959,7 +6002,7 @@
         <w:t xml:space="preserve"> 1(10), 58-65.</w:t>
       </w:r>
     </w:p>
-    <w:bookmarkEnd w:id="35"/>
+    <w:bookmarkEnd w:id="51"/>
     <w:p>
       <w:pPr>
         <w:spacing w:after="0" w:line="240" w:lineRule="auto"/>
@@ -5978,7 +6021,7 @@
           <w:noProof/>
         </w:rPr>
       </w:pPr>
-      <w:bookmarkStart w:id="36" w:name="_ENREF_2"/>
+      <w:bookmarkStart w:id="52" w:name="_ENREF_2"/>
       <w:r>
         <w:rPr>
           <w:rFonts w:cs="Times New Roman"/>
@@ -6002,7 +6045,7 @@
         <w:t xml:space="preserve"> Course Technology.</w:t>
       </w:r>
     </w:p>
-    <w:bookmarkEnd w:id="36"/>
+    <w:bookmarkEnd w:id="52"/>
     <w:p>
       <w:pPr>
         <w:spacing w:after="0" w:line="240" w:lineRule="auto"/>
@@ -6021,7 +6064,7 @@
           <w:noProof/>
         </w:rPr>
       </w:pPr>
-      <w:bookmarkStart w:id="37" w:name="_ENREF_3"/>
+      <w:bookmarkStart w:id="53" w:name="_ENREF_3"/>
       <w:r>
         <w:rPr>
           <w:rFonts w:cs="Times New Roman"/>
@@ -6030,7 +6073,7 @@
         <w:t xml:space="preserve">Games, I. and Marin, L. (2007) BioShock, email to [accessed </w:t>
       </w:r>
     </w:p>
-    <w:bookmarkEnd w:id="37"/>
+    <w:bookmarkEnd w:id="53"/>
     <w:p>
       <w:pPr>
         <w:spacing w:after="0" w:line="240" w:lineRule="auto"/>
@@ -6049,7 +6092,7 @@
           <w:noProof/>
         </w:rPr>
       </w:pPr>
-      <w:bookmarkStart w:id="38" w:name="_ENREF_4"/>
+      <w:bookmarkStart w:id="54" w:name="_ENREF_4"/>
       <w:r>
         <w:rPr>
           <w:rFonts w:cs="Times New Roman"/>
@@ -6073,7 +6116,7 @@
         <w:t xml:space="preserve"> translated by IEEE, 241-248.</w:t>
       </w:r>
     </w:p>
-    <w:bookmarkEnd w:id="38"/>
+    <w:bookmarkEnd w:id="54"/>
     <w:p>
       <w:pPr>
         <w:spacing w:after="0" w:line="240" w:lineRule="auto"/>
@@ -6092,8 +6135,7 @@
           <w:noProof/>
         </w:rPr>
       </w:pPr>
-      <w:bookmarkStart w:id="39" w:name="_ENREF_5"/>
-      <w:bookmarkStart w:id="40" w:name="_GoBack"/>
+      <w:bookmarkStart w:id="55" w:name="_ENREF_5"/>
       <w:r>
         <w:rPr>
           <w:rFonts w:cs="Times New Roman"/>
@@ -6117,8 +6159,7 @@
         <w:t xml:space="preserve"> Morgan Kaufmann.</w:t>
       </w:r>
     </w:p>
-    <w:bookmarkEnd w:id="39"/>
-    <w:bookmarkEnd w:id="40"/>
+    <w:bookmarkEnd w:id="55"/>
     <w:p>
       <w:pPr>
         <w:spacing w:after="0" w:line="240" w:lineRule="auto"/>
@@ -6137,7 +6178,7 @@
           <w:noProof/>
         </w:rPr>
       </w:pPr>
-      <w:bookmarkStart w:id="41" w:name="_ENREF_6"/>
+      <w:bookmarkStart w:id="56" w:name="_ENREF_6"/>
       <w:r>
         <w:rPr>
           <w:rFonts w:cs="Times New Roman"/>
@@ -6161,7 +6202,7 @@
         <w:t>, 182-189.</w:t>
       </w:r>
     </w:p>
-    <w:bookmarkEnd w:id="41"/>
+    <w:bookmarkEnd w:id="56"/>
     <w:p>
       <w:pPr>
         <w:spacing w:after="0" w:line="240" w:lineRule="auto"/>
@@ -6180,7 +6221,7 @@
           <w:noProof/>
         </w:rPr>
       </w:pPr>
-      <w:bookmarkStart w:id="42" w:name="_ENREF_7"/>
+      <w:bookmarkStart w:id="57" w:name="_ENREF_7"/>
       <w:r>
         <w:rPr>
           <w:rFonts w:cs="Times New Roman"/>
@@ -6189,7 +6230,7 @@
         <w:t xml:space="preserve">Studios, L. (2001) 'Black &amp; White', </w:t>
       </w:r>
     </w:p>
-    <w:bookmarkEnd w:id="42"/>
+    <w:bookmarkEnd w:id="57"/>
     <w:p>
       <w:pPr>
         <w:spacing w:after="0" w:line="240" w:lineRule="auto"/>
@@ -6208,7 +6249,7 @@
           <w:noProof/>
         </w:rPr>
       </w:pPr>
-      <w:bookmarkStart w:id="43" w:name="_ENREF_8"/>
+      <w:bookmarkStart w:id="58" w:name="_ENREF_8"/>
       <w:r>
         <w:rPr>
           <w:rFonts w:cs="Times New Roman"/>
@@ -6217,7 +6258,7 @@
         <w:t xml:space="preserve">Studios, R. (2009) Batman: Arkham Asylum, email to [accessed </w:t>
       </w:r>
     </w:p>
-    <w:bookmarkEnd w:id="43"/>
+    <w:bookmarkEnd w:id="58"/>
     <w:p>
       <w:pPr>
         <w:spacing w:after="0" w:line="240" w:lineRule="auto"/>
@@ -6236,7 +6277,7 @@
           <w:noProof/>
         </w:rPr>
       </w:pPr>
-      <w:bookmarkStart w:id="44" w:name="_ENREF_9"/>
+      <w:bookmarkStart w:id="59" w:name="_ENREF_9"/>
       <w:r>
         <w:rPr>
           <w:rFonts w:cs="Times New Roman"/>
@@ -6260,7 +6301,7 @@
         <w:t xml:space="preserve"> 8(1), 24-42.</w:t>
       </w:r>
     </w:p>
-    <w:bookmarkEnd w:id="44"/>
+    <w:bookmarkEnd w:id="59"/>
     <w:p>
       <w:pPr>
         <w:spacing w:after="0" w:line="240" w:lineRule="auto"/>
@@ -6279,7 +6320,7 @@
           <w:noProof/>
         </w:rPr>
       </w:pPr>
-      <w:bookmarkStart w:id="45" w:name="_ENREF_10"/>
+      <w:bookmarkStart w:id="60" w:name="_ENREF_10"/>
       <w:r>
         <w:rPr>
           <w:rFonts w:cs="Times New Roman"/>
@@ -6288,7 +6329,7 @@
         <w:t>Yannakakis, G. N. (2012) 'Game AI Revisited'.</w:t>
       </w:r>
     </w:p>
-    <w:bookmarkEnd w:id="45"/>
+    <w:bookmarkEnd w:id="60"/>
     <w:p>
       <w:pPr>
         <w:spacing w:line="240" w:lineRule="auto"/>
@@ -6402,7 +6443,7 @@
           <w:rPr>
             <w:noProof/>
           </w:rPr>
-          <w:t>17</w:t>
+          <w:t>14</w:t>
         </w:r>
         <w:r>
           <w:rPr>
@@ -6445,7 +6486,7 @@
   <w:abstractNum w:abstractNumId="0">
     <w:nsid w:val="591676DE"/>
     <w:multiLevelType w:val="multilevel"/>
-    <w:tmpl w:val="3EB4CB76"/>
+    <w:tmpl w:val="F54CF40E"/>
     <w:lvl w:ilvl="0">
       <w:start w:val="1"/>
       <w:numFmt w:val="decimal"/>
@@ -6483,6 +6524,7 @@
       </w:pPr>
       <w:rPr>
         <w:rFonts w:hint="default"/>
+        <w:color w:val="4F81BD" w:themeColor="accent1"/>
       </w:rPr>
     </w:lvl>
     <w:lvl w:ilvl="3">
@@ -6668,8 +6710,9 @@
     <w:lsdException w:name="toc 8" w:uiPriority="39"/>
     <w:lsdException w:name="toc 9" w:uiPriority="39"/>
     <w:lsdException w:name="caption" w:uiPriority="35" w:qFormat="1"/>
-    <w:lsdException w:name="Title" w:semiHidden="0" w:uiPriority="10" w:unhideWhenUsed="0" w:qFormat="1"/>
+    <w:lsdException w:name="Title" w:semiHidden="0" w:uiPriority="0" w:unhideWhenUsed="0" w:qFormat="1"/>
     <w:lsdException w:name="Default Paragraph Font" w:uiPriority="1"/>
+    <w:lsdException w:name="Body Text" w:uiPriority="0"/>
     <w:lsdException w:name="Subtitle" w:semiHidden="0" w:uiPriority="11" w:unhideWhenUsed="0" w:qFormat="1"/>
     <w:lsdException w:name="Strong" w:semiHidden="0" w:uiPriority="22" w:unhideWhenUsed="0" w:qFormat="1"/>
     <w:lsdException w:name="Emphasis" w:semiHidden="0" w:uiPriority="20" w:unhideWhenUsed="0" w:qFormat="1"/>
@@ -7045,6 +7088,7 @@
   <w:style w:type="character" w:default="1" w:styleId="DefaultParagraphFont">
     <w:name w:val="Default Paragraph Font"/>
     <w:uiPriority w:val="1"/>
+    <w:semiHidden/>
     <w:unhideWhenUsed/>
   </w:style>
   <w:style w:type="table" w:default="1" w:styleId="TableNormal">
@@ -7422,6 +7466,88 @@
       <w:lang w:val="en-US" w:eastAsia="ja-JP"/>
     </w:rPr>
   </w:style>
+  <w:style w:type="paragraph" w:styleId="Title">
+    <w:name w:val="Title"/>
+    <w:basedOn w:val="Normal"/>
+    <w:link w:val="TitleChar"/>
+    <w:qFormat/>
+    <w:rsid w:val="00B07A68"/>
+    <w:pPr>
+      <w:spacing w:before="240" w:after="0"/>
+      <w:jc w:val="center"/>
+      <w:outlineLvl w:val="0"/>
+    </w:pPr>
+    <w:rPr>
+      <w:rFonts w:eastAsia="Times New Roman" w:cs="Times New Roman"/>
+      <w:kern w:val="28"/>
+      <w:sz w:val="28"/>
+      <w:szCs w:val="20"/>
+      <w:lang w:eastAsia="en-GB"/>
+    </w:rPr>
+  </w:style>
+  <w:style w:type="character" w:customStyle="1" w:styleId="TitleChar">
+    <w:name w:val="Title Char"/>
+    <w:basedOn w:val="DefaultParagraphFont"/>
+    <w:link w:val="Title"/>
+    <w:rsid w:val="00B07A68"/>
+    <w:rPr>
+      <w:rFonts w:ascii="Times New Roman" w:eastAsia="Times New Roman" w:hAnsi="Times New Roman" w:cs="Times New Roman"/>
+      <w:kern w:val="28"/>
+      <w:sz w:val="28"/>
+      <w:szCs w:val="20"/>
+      <w:lang w:eastAsia="en-GB"/>
+    </w:rPr>
+  </w:style>
+  <w:style w:type="paragraph" w:styleId="BodyText">
+    <w:name w:val="Body Text"/>
+    <w:basedOn w:val="Normal"/>
+    <w:link w:val="BodyTextChar"/>
+    <w:semiHidden/>
+    <w:unhideWhenUsed/>
+    <w:rsid w:val="00B07A68"/>
+    <w:pPr>
+      <w:tabs>
+        <w:tab w:val="left" w:pos="8505"/>
+      </w:tabs>
+      <w:spacing w:after="480"/>
+      <w:jc w:val="both"/>
+    </w:pPr>
+    <w:rPr>
+      <w:rFonts w:eastAsia="Times New Roman" w:cs="Times New Roman"/>
+      <w:szCs w:val="20"/>
+      <w:lang w:eastAsia="en-GB"/>
+    </w:rPr>
+  </w:style>
+  <w:style w:type="character" w:customStyle="1" w:styleId="BodyTextChar">
+    <w:name w:val="Body Text Char"/>
+    <w:basedOn w:val="DefaultParagraphFont"/>
+    <w:link w:val="BodyText"/>
+    <w:semiHidden/>
+    <w:rsid w:val="00B07A68"/>
+    <w:rPr>
+      <w:rFonts w:ascii="Times New Roman" w:eastAsia="Times New Roman" w:hAnsi="Times New Roman" w:cs="Times New Roman"/>
+      <w:sz w:val="24"/>
+      <w:szCs w:val="20"/>
+      <w:lang w:eastAsia="en-GB"/>
+    </w:rPr>
+  </w:style>
+  <w:style w:type="paragraph" w:customStyle="1" w:styleId="Default">
+    <w:name w:val="Default"/>
+    <w:rsid w:val="00B07A68"/>
+    <w:pPr>
+      <w:autoSpaceDE w:val="0"/>
+      <w:autoSpaceDN w:val="0"/>
+      <w:adjustRightInd w:val="0"/>
+      <w:spacing w:after="0" w:line="240" w:lineRule="auto"/>
+    </w:pPr>
+    <w:rPr>
+      <w:rFonts w:ascii="Arial" w:eastAsia="Times New Roman" w:hAnsi="Arial" w:cs="Arial"/>
+      <w:color w:val="000000"/>
+      <w:sz w:val="24"/>
+      <w:szCs w:val="24"/>
+      <w:lang w:val="en-US"/>
+    </w:rPr>
+  </w:style>
 </w:styles>
 </file>
 
@@ -7463,8 +7589,9 @@
     <w:lsdException w:name="toc 8" w:uiPriority="39"/>
     <w:lsdException w:name="toc 9" w:uiPriority="39"/>
     <w:lsdException w:name="caption" w:uiPriority="35" w:qFormat="1"/>
-    <w:lsdException w:name="Title" w:semiHidden="0" w:uiPriority="10" w:unhideWhenUsed="0" w:qFormat="1"/>
+    <w:lsdException w:name="Title" w:semiHidden="0" w:uiPriority="0" w:unhideWhenUsed="0" w:qFormat="1"/>
     <w:lsdException w:name="Default Paragraph Font" w:uiPriority="1"/>
+    <w:lsdException w:name="Body Text" w:uiPriority="0"/>
     <w:lsdException w:name="Subtitle" w:semiHidden="0" w:uiPriority="11" w:unhideWhenUsed="0" w:qFormat="1"/>
     <w:lsdException w:name="Strong" w:semiHidden="0" w:uiPriority="22" w:unhideWhenUsed="0" w:qFormat="1"/>
     <w:lsdException w:name="Emphasis" w:semiHidden="0" w:uiPriority="20" w:unhideWhenUsed="0" w:qFormat="1"/>
@@ -7840,6 +7967,7 @@
   <w:style w:type="character" w:default="1" w:styleId="DefaultParagraphFont">
     <w:name w:val="Default Paragraph Font"/>
     <w:uiPriority w:val="1"/>
+    <w:semiHidden/>
     <w:unhideWhenUsed/>
   </w:style>
   <w:style w:type="table" w:default="1" w:styleId="TableNormal">
@@ -8217,6 +8345,88 @@
       <w:lang w:val="en-US" w:eastAsia="ja-JP"/>
     </w:rPr>
   </w:style>
+  <w:style w:type="paragraph" w:styleId="Title">
+    <w:name w:val="Title"/>
+    <w:basedOn w:val="Normal"/>
+    <w:link w:val="TitleChar"/>
+    <w:qFormat/>
+    <w:rsid w:val="00B07A68"/>
+    <w:pPr>
+      <w:spacing w:before="240" w:after="0"/>
+      <w:jc w:val="center"/>
+      <w:outlineLvl w:val="0"/>
+    </w:pPr>
+    <w:rPr>
+      <w:rFonts w:eastAsia="Times New Roman" w:cs="Times New Roman"/>
+      <w:kern w:val="28"/>
+      <w:sz w:val="28"/>
+      <w:szCs w:val="20"/>
+      <w:lang w:eastAsia="en-GB"/>
+    </w:rPr>
+  </w:style>
+  <w:style w:type="character" w:customStyle="1" w:styleId="TitleChar">
+    <w:name w:val="Title Char"/>
+    <w:basedOn w:val="DefaultParagraphFont"/>
+    <w:link w:val="Title"/>
+    <w:rsid w:val="00B07A68"/>
+    <w:rPr>
+      <w:rFonts w:ascii="Times New Roman" w:eastAsia="Times New Roman" w:hAnsi="Times New Roman" w:cs="Times New Roman"/>
+      <w:kern w:val="28"/>
+      <w:sz w:val="28"/>
+      <w:szCs w:val="20"/>
+      <w:lang w:eastAsia="en-GB"/>
+    </w:rPr>
+  </w:style>
+  <w:style w:type="paragraph" w:styleId="BodyText">
+    <w:name w:val="Body Text"/>
+    <w:basedOn w:val="Normal"/>
+    <w:link w:val="BodyTextChar"/>
+    <w:semiHidden/>
+    <w:unhideWhenUsed/>
+    <w:rsid w:val="00B07A68"/>
+    <w:pPr>
+      <w:tabs>
+        <w:tab w:val="left" w:pos="8505"/>
+      </w:tabs>
+      <w:spacing w:after="480"/>
+      <w:jc w:val="both"/>
+    </w:pPr>
+    <w:rPr>
+      <w:rFonts w:eastAsia="Times New Roman" w:cs="Times New Roman"/>
+      <w:szCs w:val="20"/>
+      <w:lang w:eastAsia="en-GB"/>
+    </w:rPr>
+  </w:style>
+  <w:style w:type="character" w:customStyle="1" w:styleId="BodyTextChar">
+    <w:name w:val="Body Text Char"/>
+    <w:basedOn w:val="DefaultParagraphFont"/>
+    <w:link w:val="BodyText"/>
+    <w:semiHidden/>
+    <w:rsid w:val="00B07A68"/>
+    <w:rPr>
+      <w:rFonts w:ascii="Times New Roman" w:eastAsia="Times New Roman" w:hAnsi="Times New Roman" w:cs="Times New Roman"/>
+      <w:sz w:val="24"/>
+      <w:szCs w:val="20"/>
+      <w:lang w:eastAsia="en-GB"/>
+    </w:rPr>
+  </w:style>
+  <w:style w:type="paragraph" w:customStyle="1" w:styleId="Default">
+    <w:name w:val="Default"/>
+    <w:rsid w:val="00B07A68"/>
+    <w:pPr>
+      <w:autoSpaceDE w:val="0"/>
+      <w:autoSpaceDN w:val="0"/>
+      <w:adjustRightInd w:val="0"/>
+      <w:spacing w:after="0" w:line="240" w:lineRule="auto"/>
+    </w:pPr>
+    <w:rPr>
+      <w:rFonts w:ascii="Arial" w:eastAsia="Times New Roman" w:hAnsi="Arial" w:cs="Arial"/>
+      <w:color w:val="000000"/>
+      <w:sz w:val="24"/>
+      <w:szCs w:val="24"/>
+      <w:lang w:val="en-US"/>
+    </w:rPr>
+  </w:style>
 </w:styles>
 </file>
 
@@ -8510,7 +8720,7 @@
 </file>
 
 <file path=customXml/itemProps1.xml><?xml version="1.0" encoding="utf-8"?>
-<ds:datastoreItem xmlns:ds="http://schemas.openxmlformats.org/officeDocument/2006/customXml" ds:itemID="{96CE6668-BFB5-4569-99FD-B7B1FB53137B}">
+<ds:datastoreItem xmlns:ds="http://schemas.openxmlformats.org/officeDocument/2006/customXml" ds:itemID="{373EAEF5-B7E3-4235-B010-15AC49B9C4D1}">
   <ds:schemaRefs>
     <ds:schemaRef ds:uri="http://schemas.openxmlformats.org/officeDocument/2006/bibliography"/>
   </ds:schemaRefs>

</xml_diff>

<commit_message>
yet again file is moaning about being read only heavly updated rr. will finish off first draft of lit review tomorrow
Signed-off-by: Callum <callum.terris@gmail.com>
</commit_message>
<xml_diff>
--- a/Research Report.docx
+++ b/Research Report.docx
@@ -5347,8 +5347,6 @@
         </w:rPr>
         <w:t>. This tool will be dependent upon what language is needed for the game engine. Since the Unity game engine is used then the language will be C#. Therefore the IDE tool will be visual studio. Either visual studio 2010 or visual studio 2012 will be used, as the author has access to both.</w:t>
       </w:r>
-      <w:bookmarkStart w:id="36" w:name="_GoBack"/>
-      <w:bookmarkEnd w:id="36"/>
       <w:r>
         <w:rPr>
           <w:rFonts w:cs="Times New Roman"/>
@@ -5360,12 +5358,12 @@
       <w:pPr>
         <w:pStyle w:val="Heading1"/>
       </w:pPr>
-      <w:bookmarkStart w:id="37" w:name="_Toc350176747"/>
+      <w:bookmarkStart w:id="36" w:name="_Toc350176747"/>
       <w:r>
         <w:lastRenderedPageBreak/>
         <w:t>Professional, Legal and Ethical Issues</w:t>
       </w:r>
-      <w:bookmarkEnd w:id="37"/>
+      <w:bookmarkEnd w:id="36"/>
     </w:p>
     <w:p>
       <w:pPr>
@@ -5432,35 +5430,35 @@
       <w:pPr>
         <w:pStyle w:val="Heading1"/>
       </w:pPr>
-      <w:bookmarkStart w:id="38" w:name="_Toc350176748"/>
+      <w:bookmarkStart w:id="37" w:name="_Toc350176748"/>
       <w:r>
         <w:lastRenderedPageBreak/>
         <w:t>Project Plan</w:t>
       </w:r>
+      <w:bookmarkEnd w:id="37"/>
+    </w:p>
+    <w:p>
+      <w:pPr>
+        <w:pStyle w:val="Heading2"/>
+        <w:rPr>
+          <w:rFonts w:ascii="Times New Roman" w:hAnsi="Times New Roman" w:cs="Times New Roman"/>
+        </w:rPr>
+      </w:pPr>
+      <w:bookmarkStart w:id="38" w:name="_Toc350176749"/>
+      <w:r>
+        <w:rPr>
+          <w:rFonts w:ascii="Times New Roman" w:hAnsi="Times New Roman" w:cs="Times New Roman"/>
+        </w:rPr>
+        <w:t xml:space="preserve">Gantt </w:t>
+      </w:r>
+      <w:proofErr w:type="gramStart"/>
+      <w:r>
+        <w:rPr>
+          <w:rFonts w:ascii="Times New Roman" w:hAnsi="Times New Roman" w:cs="Times New Roman"/>
+        </w:rPr>
+        <w:t>Chart</w:t>
+      </w:r>
       <w:bookmarkEnd w:id="38"/>
-    </w:p>
-    <w:p>
-      <w:pPr>
-        <w:pStyle w:val="Heading2"/>
-        <w:rPr>
-          <w:rFonts w:ascii="Times New Roman" w:hAnsi="Times New Roman" w:cs="Times New Roman"/>
-        </w:rPr>
-      </w:pPr>
-      <w:bookmarkStart w:id="39" w:name="_Toc350176749"/>
-      <w:r>
-        <w:rPr>
-          <w:rFonts w:ascii="Times New Roman" w:hAnsi="Times New Roman" w:cs="Times New Roman"/>
-        </w:rPr>
-        <w:t xml:space="preserve">Gantt </w:t>
-      </w:r>
-      <w:proofErr w:type="gramStart"/>
-      <w:r>
-        <w:rPr>
-          <w:rFonts w:ascii="Times New Roman" w:hAnsi="Times New Roman" w:cs="Times New Roman"/>
-        </w:rPr>
-        <w:t>Chart</w:t>
-      </w:r>
-      <w:bookmarkEnd w:id="39"/>
       <w:proofErr w:type="gramEnd"/>
     </w:p>
     <w:p>
@@ -5538,9 +5536,9 @@
           <w:szCs w:val="28"/>
         </w:rPr>
       </w:pPr>
-      <w:bookmarkStart w:id="40" w:name="_Ref350013508"/>
-      <w:bookmarkStart w:id="41" w:name="_Toc349311195"/>
-      <w:bookmarkStart w:id="42" w:name="_Ref350013500"/>
+      <w:bookmarkStart w:id="39" w:name="_Ref350013508"/>
+      <w:bookmarkStart w:id="40" w:name="_Toc349311195"/>
+      <w:bookmarkStart w:id="41" w:name="_Ref350013500"/>
       <w:r>
         <w:rPr>
           <w:rFonts w:cs="Times New Roman"/>
@@ -5579,15 +5577,15 @@
         </w:rPr>
         <w:fldChar w:fldCharType="end"/>
       </w:r>
+      <w:bookmarkEnd w:id="39"/>
+      <w:r>
+        <w:rPr>
+          <w:rFonts w:cs="Times New Roman"/>
+        </w:rPr>
+        <w:t xml:space="preserve"> – A Gantt chart showing the timeline for this project.</w:t>
+      </w:r>
       <w:bookmarkEnd w:id="40"/>
-      <w:r>
-        <w:rPr>
-          <w:rFonts w:cs="Times New Roman"/>
-        </w:rPr>
-        <w:t xml:space="preserve"> – A Gantt chart showing the timeline for this project.</w:t>
-      </w:r>
       <w:bookmarkEnd w:id="41"/>
-      <w:bookmarkEnd w:id="42"/>
       <w:r>
         <w:rPr>
           <w:rFonts w:cs="Times New Roman"/>
@@ -5613,13 +5611,96 @@
           <w:rFonts w:ascii="Times New Roman" w:hAnsi="Times New Roman" w:cs="Times New Roman"/>
         </w:rPr>
       </w:pPr>
-      <w:bookmarkStart w:id="43" w:name="_Toc350176750"/>
+      <w:bookmarkStart w:id="42" w:name="_Toc350176750"/>
       <w:r>
         <w:rPr>
           <w:rFonts w:ascii="Times New Roman" w:hAnsi="Times New Roman" w:cs="Times New Roman"/>
         </w:rPr>
         <w:t>Stages of This Project</w:t>
       </w:r>
+      <w:bookmarkEnd w:id="42"/>
+    </w:p>
+    <w:p>
+      <w:pPr>
+        <w:rPr>
+          <w:rFonts w:cs="Times New Roman"/>
+        </w:rPr>
+      </w:pPr>
+      <w:r>
+        <w:rPr>
+          <w:rFonts w:cs="Times New Roman"/>
+        </w:rPr>
+        <w:t>As stated in the above Gantt chart [</w:t>
+      </w:r>
+      <w:r>
+        <w:rPr>
+          <w:rFonts w:cs="Times New Roman"/>
+        </w:rPr>
+        <w:fldChar w:fldCharType="begin"/>
+      </w:r>
+      <w:r>
+        <w:rPr>
+          <w:rFonts w:cs="Times New Roman"/>
+        </w:rPr>
+        <w:instrText xml:space="preserve"> REF _Ref350013508 \h </w:instrText>
+      </w:r>
+      <w:r>
+        <w:rPr>
+          <w:rFonts w:cs="Times New Roman"/>
+        </w:rPr>
+        <w:instrText xml:space="preserve"> \* MERGEFORMAT </w:instrText>
+      </w:r>
+      <w:r>
+        <w:rPr>
+          <w:rFonts w:cs="Times New Roman"/>
+        </w:rPr>
+      </w:r>
+      <w:r>
+        <w:rPr>
+          <w:rFonts w:cs="Times New Roman"/>
+        </w:rPr>
+        <w:fldChar w:fldCharType="separate"/>
+      </w:r>
+      <w:r>
+        <w:rPr>
+          <w:rFonts w:cs="Times New Roman"/>
+        </w:rPr>
+        <w:t xml:space="preserve">Figure </w:t>
+      </w:r>
+      <w:r>
+        <w:rPr>
+          <w:rFonts w:cs="Times New Roman"/>
+          <w:noProof/>
+        </w:rPr>
+        <w:t>1</w:t>
+      </w:r>
+      <w:r>
+        <w:rPr>
+          <w:rFonts w:cs="Times New Roman"/>
+        </w:rPr>
+        <w:fldChar w:fldCharType="end"/>
+      </w:r>
+      <w:r>
+        <w:rPr>
+          <w:rFonts w:cs="Times New Roman"/>
+        </w:rPr>
+        <w:t>] this project has various stages. These stages are:</w:t>
+      </w:r>
+    </w:p>
+    <w:p>
+      <w:pPr>
+        <w:pStyle w:val="Heading3"/>
+        <w:rPr>
+          <w:rFonts w:ascii="Times New Roman" w:hAnsi="Times New Roman" w:cs="Times New Roman"/>
+        </w:rPr>
+      </w:pPr>
+      <w:bookmarkStart w:id="43" w:name="_Toc350176751"/>
+      <w:r>
+        <w:rPr>
+          <w:rFonts w:ascii="Times New Roman" w:hAnsi="Times New Roman" w:cs="Times New Roman"/>
+        </w:rPr>
+        <w:t>Setting up the project</w:t>
+      </w:r>
       <w:bookmarkEnd w:id="43"/>
     </w:p>
     <w:p>
@@ -5632,61 +5713,46 @@
         <w:rPr>
           <w:rFonts w:cs="Times New Roman"/>
         </w:rPr>
-        <w:t>As stated in the above Gantt chart [</w:t>
-      </w:r>
-      <w:r>
-        <w:rPr>
-          <w:rFonts w:cs="Times New Roman"/>
-        </w:rPr>
-        <w:fldChar w:fldCharType="begin"/>
-      </w:r>
-      <w:r>
-        <w:rPr>
-          <w:rFonts w:cs="Times New Roman"/>
-        </w:rPr>
-        <w:instrText xml:space="preserve"> REF _Ref350013508 \h </w:instrText>
-      </w:r>
-      <w:r>
-        <w:rPr>
-          <w:rFonts w:cs="Times New Roman"/>
-        </w:rPr>
-        <w:instrText xml:space="preserve"> \* MERGEFORMAT </w:instrText>
-      </w:r>
-      <w:r>
-        <w:rPr>
-          <w:rFonts w:cs="Times New Roman"/>
-        </w:rPr>
-      </w:r>
-      <w:r>
-        <w:rPr>
-          <w:rFonts w:cs="Times New Roman"/>
-        </w:rPr>
-        <w:fldChar w:fldCharType="separate"/>
-      </w:r>
-      <w:r>
-        <w:rPr>
-          <w:rFonts w:cs="Times New Roman"/>
-        </w:rPr>
-        <w:t xml:space="preserve">Figure </w:t>
-      </w:r>
-      <w:r>
-        <w:rPr>
-          <w:rFonts w:cs="Times New Roman"/>
-          <w:noProof/>
-        </w:rPr>
-        <w:t>1</w:t>
-      </w:r>
-      <w:r>
-        <w:rPr>
-          <w:rFonts w:cs="Times New Roman"/>
-        </w:rPr>
-        <w:fldChar w:fldCharType="end"/>
-      </w:r>
-      <w:r>
-        <w:rPr>
-          <w:rFonts w:cs="Times New Roman"/>
-        </w:rPr>
-        <w:t>] this project has various stages. These stages are:</w:t>
+        <w:t>Setting up a repository is one of the most important tools that will be used in this project. Either GIT or SVN can be used, but for this project GIT will be used. This requires little in the way of setting up. This repository will store all the files needed.</w:t>
+      </w:r>
+    </w:p>
+    <w:p>
+      <w:pPr>
+        <w:rPr>
+          <w:rFonts w:cs="Times New Roman"/>
+        </w:rPr>
+      </w:pPr>
+      <w:r>
+        <w:rPr>
+          <w:rFonts w:cs="Times New Roman"/>
+        </w:rPr>
+        <w:t xml:space="preserve">Next pivotal tracker will be set up to manage deadline and tasks that need finished. Pivotal tracker is used in agile software development but it can still apply to this. </w:t>
+      </w:r>
+    </w:p>
+    <w:p>
+      <w:pPr>
+        <w:rPr>
+          <w:rFonts w:cs="Times New Roman"/>
+        </w:rPr>
+      </w:pPr>
+      <w:r>
+        <w:rPr>
+          <w:rFonts w:cs="Times New Roman"/>
+        </w:rPr>
+        <w:t xml:space="preserve">Lastly is formatting the research report correctly. This involves setting up the report into the correct academic format. </w:t>
+      </w:r>
+    </w:p>
+    <w:p>
+      <w:pPr>
+        <w:rPr>
+          <w:rFonts w:cs="Times New Roman"/>
+        </w:rPr>
+      </w:pPr>
+      <w:r>
+        <w:rPr>
+          <w:rFonts w:cs="Times New Roman"/>
+        </w:rPr>
+        <w:t>All of this should take a week to do.</w:t>
       </w:r>
     </w:p>
     <w:p>
@@ -5696,12 +5762,12 @@
           <w:rFonts w:ascii="Times New Roman" w:hAnsi="Times New Roman" w:cs="Times New Roman"/>
         </w:rPr>
       </w:pPr>
-      <w:bookmarkStart w:id="44" w:name="_Toc350176751"/>
+      <w:bookmarkStart w:id="44" w:name="_Toc350176752"/>
       <w:r>
         <w:rPr>
           <w:rFonts w:ascii="Times New Roman" w:hAnsi="Times New Roman" w:cs="Times New Roman"/>
         </w:rPr>
-        <w:t>Setting up the project</w:t>
+        <w:t>Research Report</w:t>
       </w:r>
       <w:bookmarkEnd w:id="44"/>
     </w:p>
@@ -5715,59 +5781,7 @@
         <w:rPr>
           <w:rFonts w:cs="Times New Roman"/>
         </w:rPr>
-        <w:t xml:space="preserve">This project requires setting up before starting in order to </w:t>
-      </w:r>
-    </w:p>
-    <w:p>
-      <w:pPr>
-        <w:rPr>
-          <w:rFonts w:cs="Times New Roman"/>
-        </w:rPr>
-      </w:pPr>
-      <w:r>
-        <w:rPr>
-          <w:rFonts w:cs="Times New Roman"/>
-        </w:rPr>
-        <w:t>Setting up a repository is one of the most important tools that will be used in this project. Either GIT or SVN can be used, but for this project GIT will be used. This requires little in the way of setting up. This repository will store all the files needed.</w:t>
-      </w:r>
-    </w:p>
-    <w:p>
-      <w:pPr>
-        <w:rPr>
-          <w:rFonts w:cs="Times New Roman"/>
-        </w:rPr>
-      </w:pPr>
-      <w:r>
-        <w:rPr>
-          <w:rFonts w:cs="Times New Roman"/>
-        </w:rPr>
-        <w:t xml:space="preserve">Next pivotal tracker will be set up to manage deadline and tasks that need finished. Pivotal tracker is used in agile software development but it can still apply to this. </w:t>
-      </w:r>
-    </w:p>
-    <w:p>
-      <w:pPr>
-        <w:rPr>
-          <w:rFonts w:cs="Times New Roman"/>
-        </w:rPr>
-      </w:pPr>
-      <w:r>
-        <w:rPr>
-          <w:rFonts w:cs="Times New Roman"/>
-        </w:rPr>
-        <w:t xml:space="preserve">Lastly is formatting the research report correctly. This involves setting up the report into the correct academic format. </w:t>
-      </w:r>
-    </w:p>
-    <w:p>
-      <w:pPr>
-        <w:rPr>
-          <w:rFonts w:cs="Times New Roman"/>
-        </w:rPr>
-      </w:pPr>
-      <w:r>
-        <w:rPr>
-          <w:rFonts w:cs="Times New Roman"/>
-        </w:rPr>
-        <w:t>All of this should take a week to do.</w:t>
+        <w:t xml:space="preserve">Writing the research report will take up a substantial amount of time up until the third semester. That is why no other project work will take place until this is finished. </w:t>
       </w:r>
     </w:p>
     <w:p>
@@ -5777,42 +5791,15 @@
           <w:rFonts w:ascii="Times New Roman" w:hAnsi="Times New Roman" w:cs="Times New Roman"/>
         </w:rPr>
       </w:pPr>
-      <w:bookmarkStart w:id="45" w:name="_Toc350176752"/>
+      <w:bookmarkStart w:id="45" w:name="_Toc350176753"/>
       <w:r>
         <w:rPr>
           <w:rFonts w:ascii="Times New Roman" w:hAnsi="Times New Roman" w:cs="Times New Roman"/>
         </w:rPr>
-        <w:t>Research Report</w:t>
-      </w:r>
+        <w:t>Creating the Game</w:t>
+      </w:r>
+      <w:bookmarkStart w:id="46" w:name="_GoBack"/>
       <w:bookmarkEnd w:id="45"/>
-    </w:p>
-    <w:p>
-      <w:pPr>
-        <w:rPr>
-          <w:rFonts w:cs="Times New Roman"/>
-        </w:rPr>
-      </w:pPr>
-      <w:r>
-        <w:rPr>
-          <w:rFonts w:cs="Times New Roman"/>
-        </w:rPr>
-        <w:t xml:space="preserve">Writing the research report will take up a substantial amount of time up until the third semester. That is why no other project work will take place until this is finished. </w:t>
-      </w:r>
-    </w:p>
-    <w:p>
-      <w:pPr>
-        <w:pStyle w:val="Heading3"/>
-        <w:rPr>
-          <w:rFonts w:ascii="Times New Roman" w:hAnsi="Times New Roman" w:cs="Times New Roman"/>
-        </w:rPr>
-      </w:pPr>
-      <w:bookmarkStart w:id="46" w:name="_Toc350176753"/>
-      <w:r>
-        <w:rPr>
-          <w:rFonts w:ascii="Times New Roman" w:hAnsi="Times New Roman" w:cs="Times New Roman"/>
-        </w:rPr>
-        <w:t>Creating the Game</w:t>
-      </w:r>
       <w:bookmarkEnd w:id="46"/>
     </w:p>
     <w:p>
@@ -5825,14 +5812,14 @@
         <w:rPr>
           <w:rFonts w:cs="Times New Roman"/>
         </w:rPr>
-        <w:t xml:space="preserve">The game is a key part to this project. The game will not be fully polished like main games. It will just serve as a platform to feed the data to the interface. This will take place immediately </w:t>
+        <w:t xml:space="preserve">The game is a key part to this project. The game will not be fully polished like main games. It will just serve as a platform to feed the data to the interface. This will take place immediately after the research report is finished. Once this is finished the game will not involve major </w:t>
       </w:r>
       <w:r>
         <w:rPr>
           <w:rFonts w:cs="Times New Roman"/>
         </w:rPr>
         <w:lastRenderedPageBreak/>
-        <w:t xml:space="preserve">after the research report is finished. Once this is finished the game will not involve major work, maybe some tweaks when it comes to optimisation communication between this and the interface. </w:t>
+        <w:t xml:space="preserve">work, maybe some tweaks when it comes to optimisation communication between this and the interface. </w:t>
       </w:r>
     </w:p>
     <w:p>
@@ -6443,7 +6430,7 @@
           <w:rPr>
             <w:noProof/>
           </w:rPr>
-          <w:t>14</w:t>
+          <w:t>17</w:t>
         </w:r>
         <w:r>
           <w:rPr>
@@ -8720,7 +8707,7 @@
 </file>
 
 <file path=customXml/itemProps1.xml><?xml version="1.0" encoding="utf-8"?>
-<ds:datastoreItem xmlns:ds="http://schemas.openxmlformats.org/officeDocument/2006/customXml" ds:itemID="{373EAEF5-B7E3-4235-B010-15AC49B9C4D1}">
+<ds:datastoreItem xmlns:ds="http://schemas.openxmlformats.org/officeDocument/2006/customXml" ds:itemID="{8591E88D-E04F-4F8D-8970-93FCB45F614F}">
   <ds:schemaRefs>
     <ds:schemaRef ds:uri="http://schemas.openxmlformats.org/officeDocument/2006/bibliography"/>
   </ds:schemaRefs>

</xml_diff>